<commit_message>
updating word doc and k3d config file
</commit_message>
<xml_diff>
--- a/Lab 3 - hand-in Singh-Lovepreet.docx
+++ b/Lab 3 - hand-in Singh-Lovepreet.docx
@@ -48,120 +48,359 @@
       <w:pPr>
         <w:spacing w:after="192" w:line="269" w:lineRule="auto"/>
         <w:ind w:left="-5"/>
-      </w:pPr>
-      <w:r>
         <w:rPr>
           <w:i/>
         </w:rPr>
+      </w:pPr>
+      <w:r>
+        <w:rPr>
+          <w:i/>
+        </w:rPr>
         <w:t>In the lab assignment, you’ll see several questions in red boxes. Paste those questions and their respective answers below. Make sure your answer is concise and well-formatted. You may submit this as e.g. a screenshot of a filled-out cell in a copy of the Notion document (e.g. with code, so that code formatting is maintained).</w:t>
       </w:r>
     </w:p>
     <w:p>
-      <w:r>
-        <w:rPr>
-          <w:b/>
-          <w:bCs/>
-        </w:rPr>
-        <w:t>Q</w:t>
-      </w:r>
-      <w:proofErr w:type="gramStart"/>
-      <w:r>
-        <w:rPr>
-          <w:b/>
-          <w:bCs/>
-        </w:rPr>
-        <w:t>1 :</w:t>
-      </w:r>
-      <w:proofErr w:type="gramEnd"/>
-      <w:r>
-        <w:rPr>
-          <w:b/>
-          <w:bCs/>
-        </w:rPr>
-        <w:t xml:space="preserve"> </w:t>
-      </w:r>
-    </w:p>
-    <w:p>
-      <w:r>
-        <w:rPr>
-          <w:b/>
-          <w:bCs/>
-        </w:rPr>
-        <w:t>A</w:t>
-      </w:r>
-      <w:proofErr w:type="gramStart"/>
-      <w:r>
-        <w:rPr>
-          <w:b/>
-          <w:bCs/>
-        </w:rPr>
-        <w:t>1 :</w:t>
-      </w:r>
-      <w:proofErr w:type="gramEnd"/>
-      <w:r>
-        <w:rPr>
-          <w:b/>
-          <w:bCs/>
-        </w:rPr>
-        <w:t xml:space="preserve"> </w:t>
-      </w:r>
-    </w:p>
-    <w:p>
-      <w:pPr>
-        <w:rPr>
-          <w:b/>
-          <w:bCs/>
-        </w:rPr>
-      </w:pPr>
-    </w:p>
-    <w:p>
-      <w:r>
-        <w:rPr>
-          <w:b/>
-          <w:bCs/>
-        </w:rPr>
-        <w:t>Q</w:t>
-      </w:r>
-      <w:proofErr w:type="gramStart"/>
-      <w:r>
-        <w:rPr>
-          <w:b/>
-          <w:bCs/>
-        </w:rPr>
-        <w:t>2 :</w:t>
-      </w:r>
-      <w:proofErr w:type="gramEnd"/>
-      <w:r>
-        <w:rPr>
-          <w:b/>
-          <w:bCs/>
-        </w:rPr>
-        <w:t xml:space="preserve"> </w:t>
-      </w:r>
-    </w:p>
-    <w:p>
-      <w:r>
-        <w:rPr>
-          <w:b/>
-          <w:bCs/>
-        </w:rPr>
-        <w:t>A</w:t>
-      </w:r>
-      <w:proofErr w:type="gramStart"/>
-      <w:r>
-        <w:rPr>
-          <w:b/>
-          <w:bCs/>
-        </w:rPr>
-        <w:t>2 :</w:t>
-      </w:r>
-      <w:proofErr w:type="gramEnd"/>
-      <w:r>
-        <w:rPr>
-          <w:b/>
-          <w:bCs/>
-        </w:rPr>
-        <w:t xml:space="preserve"> </w:t>
+      <w:pPr>
+        <w:spacing w:after="192" w:line="269" w:lineRule="auto"/>
+        <w:ind w:left="-5"/>
+        <w:rPr>
+          <w:i/>
+        </w:rPr>
+      </w:pPr>
+      <w:r>
+        <w:rPr>
+          <w:i/>
+        </w:rPr>
+        <w:t>k3d version v5.8.3</w:t>
+      </w:r>
+    </w:p>
+    <w:p>
+      <w:pPr>
+        <w:spacing w:after="192" w:line="269" w:lineRule="auto"/>
+        <w:ind w:left="-5"/>
+        <w:rPr>
+          <w:i/>
+        </w:rPr>
+      </w:pPr>
+      <w:r>
+        <w:rPr>
+          <w:i/>
+        </w:rPr>
+        <w:t>k3s version v1.31.5-k3s1 (default)</w:t>
+      </w:r>
+    </w:p>
+    <w:p>
+      <w:pPr>
+        <w:spacing w:after="192" w:line="269" w:lineRule="auto"/>
+        <w:ind w:left="-5"/>
+      </w:pPr>
+      <w:r>
+        <w:t>Kubectl Client Version: v1.32.2</w:t>
+      </w:r>
+    </w:p>
+    <w:p>
+      <w:pPr>
+        <w:spacing w:after="192" w:line="269" w:lineRule="auto"/>
+        <w:ind w:left="-5"/>
+      </w:pPr>
+      <w:r>
+        <w:t xml:space="preserve">Kubectl </w:t>
+      </w:r>
+      <w:proofErr w:type="spellStart"/>
+      <w:r>
+        <w:t>Kustomize</w:t>
+      </w:r>
+      <w:proofErr w:type="spellEnd"/>
+      <w:r>
+        <w:t xml:space="preserve"> Version: v5.5.0</w:t>
+      </w:r>
+    </w:p>
+    <w:p>
+      <w:r>
+        <w:rPr>
+          <w:b/>
+          <w:bCs/>
+        </w:rPr>
+        <w:t xml:space="preserve">Q1 : </w:t>
+      </w:r>
+      <w:r>
+        <w:t>Which command did you use to create a cluster with 1 control-plane and 3 workers, using the config file.</w:t>
+      </w:r>
+    </w:p>
+    <w:p>
+      <w:pPr>
+        <w:rPr>
+          <w:b/>
+          <w:bCs/>
+        </w:rPr>
+      </w:pPr>
+      <w:r>
+        <w:rPr>
+          <w:b/>
+          <w:bCs/>
+        </w:rPr>
+        <w:t xml:space="preserve">A1 : </w:t>
+      </w:r>
+      <w:r>
+        <w:t>k3d cluster create --config k3d.config</w:t>
+      </w:r>
+    </w:p>
+    <w:p>
+      <w:pPr>
+        <w:rPr>
+          <w:b/>
+          <w:bCs/>
+        </w:rPr>
+      </w:pPr>
+      <w:r>
+        <w:rPr>
+          <w:b/>
+          <w:bCs/>
+        </w:rPr>
+        <w:t>Kubectl commands:</w:t>
+      </w:r>
+    </w:p>
+    <w:p>
+      <w:pPr>
+        <w:pStyle w:val="ListParagraph"/>
+        <w:numPr>
+          <w:ilvl w:val="0"/>
+          <w:numId w:val="4"/>
+        </w:numPr>
+        <w:rPr>
+          <w:b/>
+          <w:bCs/>
+        </w:rPr>
+      </w:pPr>
+      <w:proofErr w:type="spellStart"/>
+      <w:r>
+        <w:rPr>
+          <w:b/>
+          <w:bCs/>
+        </w:rPr>
+        <w:t>kubectl</w:t>
+      </w:r>
+      <w:proofErr w:type="spellEnd"/>
+      <w:r>
+        <w:rPr>
+          <w:b/>
+          <w:bCs/>
+        </w:rPr>
+        <w:t xml:space="preserve"> config get-contexts</w:t>
+      </w:r>
+    </w:p>
+    <w:p>
+      <w:pPr>
+        <w:pStyle w:val="ListParagraph"/>
+        <w:numPr>
+          <w:ilvl w:val="0"/>
+          <w:numId w:val="4"/>
+        </w:numPr>
+        <w:rPr>
+          <w:b/>
+          <w:bCs/>
+        </w:rPr>
+      </w:pPr>
+      <w:proofErr w:type="spellStart"/>
+      <w:r>
+        <w:rPr>
+          <w:b/>
+          <w:bCs/>
+        </w:rPr>
+        <w:t>kubectl</w:t>
+      </w:r>
+      <w:proofErr w:type="spellEnd"/>
+      <w:r>
+        <w:rPr>
+          <w:b/>
+          <w:bCs/>
+        </w:rPr>
+        <w:t xml:space="preserve"> config use-context k3d-k3s-default</w:t>
+      </w:r>
+    </w:p>
+    <w:p>
+      <w:pPr>
+        <w:pStyle w:val="ListParagraph"/>
+        <w:numPr>
+          <w:ilvl w:val="0"/>
+          <w:numId w:val="4"/>
+        </w:numPr>
+        <w:rPr>
+          <w:b/>
+          <w:bCs/>
+        </w:rPr>
+      </w:pPr>
+      <w:proofErr w:type="spellStart"/>
+      <w:r>
+        <w:rPr>
+          <w:b/>
+          <w:bCs/>
+        </w:rPr>
+        <w:t>kubectl</w:t>
+      </w:r>
+      <w:proofErr w:type="spellEnd"/>
+      <w:r>
+        <w:rPr>
+          <w:b/>
+          <w:bCs/>
+        </w:rPr>
+        <w:t xml:space="preserve"> cluster-info</w:t>
+      </w:r>
+    </w:p>
+    <w:p>
+      <w:pPr>
+        <w:pStyle w:val="ListParagraph"/>
+        <w:numPr>
+          <w:ilvl w:val="0"/>
+          <w:numId w:val="4"/>
+        </w:numPr>
+        <w:rPr>
+          <w:b/>
+          <w:bCs/>
+        </w:rPr>
+      </w:pPr>
+      <w:proofErr w:type="spellStart"/>
+      <w:r>
+        <w:rPr>
+          <w:b/>
+          <w:bCs/>
+        </w:rPr>
+        <w:t>kubectl</w:t>
+      </w:r>
+      <w:proofErr w:type="spellEnd"/>
+      <w:r>
+        <w:rPr>
+          <w:b/>
+          <w:bCs/>
+        </w:rPr>
+        <w:t xml:space="preserve"> get nodes</w:t>
+      </w:r>
+    </w:p>
+    <w:p>
+      <w:pPr>
+        <w:pStyle w:val="ListParagraph"/>
+        <w:numPr>
+          <w:ilvl w:val="0"/>
+          <w:numId w:val="4"/>
+        </w:numPr>
+        <w:rPr>
+          <w:b/>
+          <w:bCs/>
+        </w:rPr>
+      </w:pPr>
+      <w:proofErr w:type="spellStart"/>
+      <w:r>
+        <w:rPr>
+          <w:b/>
+          <w:bCs/>
+        </w:rPr>
+        <w:t>kubectl</w:t>
+      </w:r>
+      <w:proofErr w:type="spellEnd"/>
+      <w:r>
+        <w:rPr>
+          <w:b/>
+          <w:bCs/>
+        </w:rPr>
+        <w:t xml:space="preserve"> get pods --all-namespaces</w:t>
+      </w:r>
+    </w:p>
+    <w:p>
+      <w:pPr>
+        <w:pStyle w:val="ListParagraph"/>
+        <w:numPr>
+          <w:ilvl w:val="0"/>
+          <w:numId w:val="4"/>
+        </w:numPr>
+        <w:rPr>
+          <w:b/>
+          <w:bCs/>
+        </w:rPr>
+      </w:pPr>
+      <w:r>
+        <w:rPr>
+          <w:b/>
+          <w:bCs/>
+        </w:rPr>
+        <w:t>Everything runs and is as expected</w:t>
+      </w:r>
+    </w:p>
+    <w:p>
+      <w:r>
+        <w:rPr>
+          <w:b/>
+          <w:bCs/>
+        </w:rPr>
+        <w:t xml:space="preserve">Q2 : </w:t>
+      </w:r>
+      <w:r>
+        <w:t xml:space="preserve">What's the command to set the default namespace in </w:t>
+      </w:r>
+      <w:proofErr w:type="spellStart"/>
+      <w:r>
+        <w:t>kubectl</w:t>
+      </w:r>
+      <w:proofErr w:type="spellEnd"/>
+      <w:r>
+        <w:t>?</w:t>
+      </w:r>
+    </w:p>
+    <w:p>
+      <w:r>
+        <w:rPr>
+          <w:b/>
+          <w:bCs/>
+        </w:rPr>
+        <w:t xml:space="preserve">A2 : </w:t>
+      </w:r>
+      <w:proofErr w:type="spellStart"/>
+      <w:r>
+        <w:t>kubectl</w:t>
+      </w:r>
+      <w:proofErr w:type="spellEnd"/>
+      <w:r>
+        <w:t xml:space="preserve"> config set-context --current --namespace=&lt;namespace&gt;</w:t>
+      </w:r>
+    </w:p>
+    <w:p>
+      <w:pPr>
+        <w:ind w:left="0" w:firstLine="0"/>
+        <w:rPr>
+          <w:b/>
+          <w:bCs/>
+        </w:rPr>
+      </w:pPr>
+    </w:p>
+    <w:p>
+      <w:pPr>
+        <w:ind w:left="0" w:firstLine="0"/>
+        <w:rPr>
+          <w:b/>
+          <w:bCs/>
+        </w:rPr>
+      </w:pPr>
+      <w:r>
+        <w:rPr>
+          <w:b/>
+          <w:bCs/>
+        </w:rPr>
+        <w:t>Q3 :</w:t>
+      </w:r>
+    </w:p>
+    <w:p>
+      <w:pPr>
+        <w:ind w:left="0" w:firstLine="0"/>
+        <w:rPr>
+          <w:b/>
+          <w:bCs/>
+        </w:rPr>
+      </w:pPr>
+      <w:r>
+        <w:rPr>
+          <w:b/>
+          <w:bCs/>
+        </w:rPr>
+        <w:t>A3 :</w:t>
       </w:r>
     </w:p>
     <w:p>
@@ -217,9 +456,11 @@
         </w:numPr>
         <w:ind w:hanging="360"/>
       </w:pPr>
+      <w:proofErr w:type="spellStart"/>
       <w:r>
         <w:t>Sdsd</w:t>
       </w:r>
+      <w:proofErr w:type="spellEnd"/>
     </w:p>
     <w:p/>
     <w:p>
@@ -231,6 +472,7 @@
         <w:rPr>
           <w:b/>
         </w:rPr>
+        <w:lastRenderedPageBreak/>
         <w:t>Give</w:t>
       </w:r>
       <w:r>
@@ -271,9 +513,11 @@
         <w:spacing w:after="44"/>
         <w:ind w:hanging="360"/>
       </w:pPr>
+      <w:proofErr w:type="spellStart"/>
       <w:r>
         <w:t>Sdsd</w:t>
       </w:r>
+      <w:proofErr w:type="spellEnd"/>
     </w:p>
     <w:p>
       <w:pPr>
@@ -348,15 +592,7 @@
         <w:ind w:hanging="360"/>
       </w:pPr>
       <w:r>
-        <w:t xml:space="preserve">&lt;For labs on Azure&gt; I have shut down any resources that are in use, </w:t>
-      </w:r>
-      <w:proofErr w:type="gramStart"/>
-      <w:r>
-        <w:t>in order to</w:t>
-      </w:r>
-      <w:proofErr w:type="gramEnd"/>
-      <w:r>
-        <w:t xml:space="preserve"> avoid unexpected costs. </w:t>
+        <w:t xml:space="preserve">&lt;For labs on Azure&gt; I have shut down any resources that are in use, in order to avoid unexpected costs. </w:t>
       </w:r>
     </w:p>
     <w:sectPr>
@@ -906,6 +1142,118 @@
       </w:rPr>
     </w:lvl>
   </w:abstractNum>
+  <w:abstractNum w:abstractNumId="3" w15:restartNumberingAfterBreak="0">
+    <w:nsid w:val="6C524EC0"/>
+    <w:multiLevelType w:val="hybridMultilevel"/>
+    <w:tmpl w:val="C27C8FC6"/>
+    <w:lvl w:ilvl="0" w:tplc="94CE1DF0">
+      <w:numFmt w:val="bullet"/>
+      <w:lvlText w:val="-"/>
+      <w:lvlJc w:val="left"/>
+      <w:pPr>
+        <w:ind w:left="720" w:hanging="360"/>
+      </w:pPr>
+      <w:rPr>
+        <w:rFonts w:ascii="Arial" w:eastAsia="Arial" w:hAnsi="Arial" w:cs="Arial" w:hint="default"/>
+      </w:rPr>
+    </w:lvl>
+    <w:lvl w:ilvl="1" w:tplc="20000003" w:tentative="1">
+      <w:start w:val="1"/>
+      <w:numFmt w:val="bullet"/>
+      <w:lvlText w:val="o"/>
+      <w:lvlJc w:val="left"/>
+      <w:pPr>
+        <w:ind w:left="1440" w:hanging="360"/>
+      </w:pPr>
+      <w:rPr>
+        <w:rFonts w:ascii="Courier New" w:hAnsi="Courier New" w:cs="Courier New" w:hint="default"/>
+      </w:rPr>
+    </w:lvl>
+    <w:lvl w:ilvl="2" w:tplc="20000005" w:tentative="1">
+      <w:start w:val="1"/>
+      <w:numFmt w:val="bullet"/>
+      <w:lvlText w:val=""/>
+      <w:lvlJc w:val="left"/>
+      <w:pPr>
+        <w:ind w:left="2160" w:hanging="360"/>
+      </w:pPr>
+      <w:rPr>
+        <w:rFonts w:ascii="Wingdings" w:hAnsi="Wingdings" w:hint="default"/>
+      </w:rPr>
+    </w:lvl>
+    <w:lvl w:ilvl="3" w:tplc="20000001" w:tentative="1">
+      <w:start w:val="1"/>
+      <w:numFmt w:val="bullet"/>
+      <w:lvlText w:val=""/>
+      <w:lvlJc w:val="left"/>
+      <w:pPr>
+        <w:ind w:left="2880" w:hanging="360"/>
+      </w:pPr>
+      <w:rPr>
+        <w:rFonts w:ascii="Symbol" w:hAnsi="Symbol" w:hint="default"/>
+      </w:rPr>
+    </w:lvl>
+    <w:lvl w:ilvl="4" w:tplc="20000003" w:tentative="1">
+      <w:start w:val="1"/>
+      <w:numFmt w:val="bullet"/>
+      <w:lvlText w:val="o"/>
+      <w:lvlJc w:val="left"/>
+      <w:pPr>
+        <w:ind w:left="3600" w:hanging="360"/>
+      </w:pPr>
+      <w:rPr>
+        <w:rFonts w:ascii="Courier New" w:hAnsi="Courier New" w:cs="Courier New" w:hint="default"/>
+      </w:rPr>
+    </w:lvl>
+    <w:lvl w:ilvl="5" w:tplc="20000005" w:tentative="1">
+      <w:start w:val="1"/>
+      <w:numFmt w:val="bullet"/>
+      <w:lvlText w:val=""/>
+      <w:lvlJc w:val="left"/>
+      <w:pPr>
+        <w:ind w:left="4320" w:hanging="360"/>
+      </w:pPr>
+      <w:rPr>
+        <w:rFonts w:ascii="Wingdings" w:hAnsi="Wingdings" w:hint="default"/>
+      </w:rPr>
+    </w:lvl>
+    <w:lvl w:ilvl="6" w:tplc="20000001" w:tentative="1">
+      <w:start w:val="1"/>
+      <w:numFmt w:val="bullet"/>
+      <w:lvlText w:val=""/>
+      <w:lvlJc w:val="left"/>
+      <w:pPr>
+        <w:ind w:left="5040" w:hanging="360"/>
+      </w:pPr>
+      <w:rPr>
+        <w:rFonts w:ascii="Symbol" w:hAnsi="Symbol" w:hint="default"/>
+      </w:rPr>
+    </w:lvl>
+    <w:lvl w:ilvl="7" w:tplc="20000003" w:tentative="1">
+      <w:start w:val="1"/>
+      <w:numFmt w:val="bullet"/>
+      <w:lvlText w:val="o"/>
+      <w:lvlJc w:val="left"/>
+      <w:pPr>
+        <w:ind w:left="5760" w:hanging="360"/>
+      </w:pPr>
+      <w:rPr>
+        <w:rFonts w:ascii="Courier New" w:hAnsi="Courier New" w:cs="Courier New" w:hint="default"/>
+      </w:rPr>
+    </w:lvl>
+    <w:lvl w:ilvl="8" w:tplc="20000005" w:tentative="1">
+      <w:start w:val="1"/>
+      <w:numFmt w:val="bullet"/>
+      <w:lvlText w:val=""/>
+      <w:lvlJc w:val="left"/>
+      <w:pPr>
+        <w:ind w:left="6480" w:hanging="360"/>
+      </w:pPr>
+      <w:rPr>
+        <w:rFonts w:ascii="Wingdings" w:hAnsi="Wingdings" w:hint="default"/>
+      </w:rPr>
+    </w:lvl>
+  </w:abstractNum>
   <w:num w:numId="1" w16cid:durableId="1889369727">
     <w:abstractNumId w:val="1"/>
   </w:num>
@@ -914,6 +1262,9 @@
   </w:num>
   <w:num w:numId="3" w16cid:durableId="227421171">
     <w:abstractNumId w:val="2"/>
+  </w:num>
+  <w:num w:numId="4" w16cid:durableId="1467702339">
+    <w:abstractNumId w:val="3"/>
   </w:num>
 </w:numbering>
 </file>
@@ -1331,7 +1682,6 @@
   <w:style w:type="character" w:default="1" w:styleId="DefaultParagraphFont">
     <w:name w:val="Default Paragraph Font"/>
     <w:uiPriority w:val="1"/>
-    <w:semiHidden/>
     <w:unhideWhenUsed/>
   </w:style>
   <w:style w:type="table" w:default="1" w:styleId="TableNormal">

</xml_diff>

<commit_message>
Updating yaml files for deployment and svc
</commit_message>
<xml_diff>
--- a/Lab 3 - hand-in Singh-Lovepreet.docx
+++ b/Lab 3 - hand-in Singh-Lovepreet.docx
@@ -71,6 +71,25 @@
           <w:i/>
         </w:rPr>
         <w:t>In the lab assignment, you’ll see several questions in red boxes. Paste those questions and their respective answers below. Make sure your answer is concise and well-formatted. You may submit this as e.g. a screenshot of a filled-out cell in a copy of the Notion document (e.g. with code, so that code formatting is maintained).</w:t>
+      </w:r>
+    </w:p>
+    <w:p>
+      <w:pPr>
+        <w:spacing w:after="192" w:line="269" w:lineRule="auto"/>
+        <w:ind w:left="-5"/>
+        <w:rPr>
+          <w:b/>
+          <w:bCs/>
+          <w:iCs/>
+        </w:rPr>
+      </w:pPr>
+      <w:r>
+        <w:rPr>
+          <w:b/>
+          <w:bCs/>
+          <w:iCs/>
+        </w:rPr>
+        <w:t>3.0 Kubernetes setup</w:t>
       </w:r>
     </w:p>
     <w:p>
@@ -489,6 +508,7 @@
         <w:t>-ls</w:t>
       </w:r>
     </w:p>
+    <w:p/>
     <w:p>
       <w:pPr>
         <w:ind w:left="0" w:firstLine="0"/>
@@ -497,14 +517,17 @@
           <w:bCs/>
         </w:rPr>
       </w:pPr>
+      <w:r>
+        <w:rPr>
+          <w:b/>
+          <w:bCs/>
+        </w:rPr>
+        <w:t>3.1 Kubernetes Basic</w:t>
+      </w:r>
     </w:p>
     <w:p>
       <w:pPr>
         <w:ind w:left="0" w:firstLine="0"/>
-        <w:rPr>
-          <w:b/>
-          <w:bCs/>
-        </w:rPr>
       </w:pPr>
       <w:r>
         <w:rPr>
@@ -522,6 +545,16 @@
         <w:t>3 :</w:t>
       </w:r>
       <w:proofErr w:type="gramEnd"/>
+      <w:r>
+        <w:rPr>
+          <w:b/>
+          <w:bCs/>
+        </w:rPr>
+        <w:t xml:space="preserve"> </w:t>
+      </w:r>
+      <w:r>
+        <w:t>Paste your updated YAML file for the deployment and service below</w:t>
+      </w:r>
     </w:p>
     <w:p>
       <w:pPr>
@@ -547,6 +580,2641 @@
         <w:t>3 :</w:t>
       </w:r>
       <w:proofErr w:type="gramEnd"/>
+    </w:p>
+    <w:p>
+      <w:pPr>
+        <w:pStyle w:val="ListParagraph"/>
+        <w:numPr>
+          <w:ilvl w:val="0"/>
+          <w:numId w:val="4"/>
+        </w:numPr>
+        <w:rPr>
+          <w:b/>
+          <w:bCs/>
+        </w:rPr>
+      </w:pPr>
+      <w:r>
+        <w:rPr>
+          <w:b/>
+          <w:bCs/>
+        </w:rPr>
+        <w:t>deployment-</w:t>
+      </w:r>
+      <w:proofErr w:type="spellStart"/>
+      <w:r>
+        <w:rPr>
+          <w:b/>
+          <w:bCs/>
+        </w:rPr>
+        <w:t>vue</w:t>
+      </w:r>
+      <w:proofErr w:type="spellEnd"/>
+      <w:r>
+        <w:rPr>
+          <w:b/>
+          <w:bCs/>
+        </w:rPr>
+        <w:t>-</w:t>
+      </w:r>
+      <w:proofErr w:type="spellStart"/>
+      <w:proofErr w:type="gramStart"/>
+      <w:r>
+        <w:rPr>
+          <w:b/>
+          <w:bCs/>
+        </w:rPr>
+        <w:t>docker.yaml</w:t>
+      </w:r>
+      <w:proofErr w:type="spellEnd"/>
+      <w:proofErr w:type="gramEnd"/>
+    </w:p>
+    <w:p>
+      <w:pPr>
+        <w:pStyle w:val="ListParagraph"/>
+        <w:numPr>
+          <w:ilvl w:val="0"/>
+          <w:numId w:val="4"/>
+        </w:numPr>
+        <w:shd w:val="clear" w:color="auto" w:fill="1E1E1E"/>
+        <w:spacing w:after="0" w:line="285" w:lineRule="atLeast"/>
+        <w:rPr>
+          <w:rFonts w:ascii="Consolas" w:eastAsia="Times New Roman" w:hAnsi="Consolas" w:cs="Times New Roman"/>
+          <w:color w:val="D4D4D4"/>
+          <w:kern w:val="0"/>
+          <w:sz w:val="21"/>
+          <w:szCs w:val="21"/>
+          <w:lang w:val="en-BE" w:eastAsia="en-BE"/>
+          <w14:ligatures w14:val="none"/>
+        </w:rPr>
+      </w:pPr>
+      <w:proofErr w:type="spellStart"/>
+      <w:r>
+        <w:rPr>
+          <w:rFonts w:ascii="Consolas" w:eastAsia="Times New Roman" w:hAnsi="Consolas" w:cs="Times New Roman"/>
+          <w:color w:val="569CD6"/>
+          <w:kern w:val="0"/>
+          <w:sz w:val="21"/>
+          <w:szCs w:val="21"/>
+          <w:lang w:val="en-BE" w:eastAsia="en-BE"/>
+          <w14:ligatures w14:val="none"/>
+        </w:rPr>
+        <w:t>apiVersion</w:t>
+      </w:r>
+      <w:proofErr w:type="spellEnd"/>
+      <w:r>
+        <w:rPr>
+          <w:rFonts w:ascii="Consolas" w:eastAsia="Times New Roman" w:hAnsi="Consolas" w:cs="Times New Roman"/>
+          <w:color w:val="D4D4D4"/>
+          <w:kern w:val="0"/>
+          <w:sz w:val="21"/>
+          <w:szCs w:val="21"/>
+          <w:lang w:val="en-BE" w:eastAsia="en-BE"/>
+          <w14:ligatures w14:val="none"/>
+        </w:rPr>
+        <w:t xml:space="preserve">: </w:t>
+      </w:r>
+      <w:r>
+        <w:rPr>
+          <w:rFonts w:ascii="Consolas" w:eastAsia="Times New Roman" w:hAnsi="Consolas" w:cs="Times New Roman"/>
+          <w:color w:val="CE9178"/>
+          <w:kern w:val="0"/>
+          <w:sz w:val="21"/>
+          <w:szCs w:val="21"/>
+          <w:lang w:val="en-BE" w:eastAsia="en-BE"/>
+          <w14:ligatures w14:val="none"/>
+        </w:rPr>
+        <w:t>apps/v1</w:t>
+      </w:r>
+    </w:p>
+    <w:p>
+      <w:pPr>
+        <w:pStyle w:val="ListParagraph"/>
+        <w:numPr>
+          <w:ilvl w:val="0"/>
+          <w:numId w:val="4"/>
+        </w:numPr>
+        <w:shd w:val="clear" w:color="auto" w:fill="1E1E1E"/>
+        <w:spacing w:after="0" w:line="285" w:lineRule="atLeast"/>
+        <w:rPr>
+          <w:rFonts w:ascii="Consolas" w:eastAsia="Times New Roman" w:hAnsi="Consolas" w:cs="Times New Roman"/>
+          <w:color w:val="D4D4D4"/>
+          <w:kern w:val="0"/>
+          <w:sz w:val="21"/>
+          <w:szCs w:val="21"/>
+          <w:lang w:val="en-BE" w:eastAsia="en-BE"/>
+          <w14:ligatures w14:val="none"/>
+        </w:rPr>
+      </w:pPr>
+      <w:r>
+        <w:rPr>
+          <w:rFonts w:ascii="Consolas" w:eastAsia="Times New Roman" w:hAnsi="Consolas" w:cs="Times New Roman"/>
+          <w:color w:val="569CD6"/>
+          <w:kern w:val="0"/>
+          <w:sz w:val="21"/>
+          <w:szCs w:val="21"/>
+          <w:lang w:val="en-BE" w:eastAsia="en-BE"/>
+          <w14:ligatures w14:val="none"/>
+        </w:rPr>
+        <w:t>kind</w:t>
+      </w:r>
+      <w:r>
+        <w:rPr>
+          <w:rFonts w:ascii="Consolas" w:eastAsia="Times New Roman" w:hAnsi="Consolas" w:cs="Times New Roman"/>
+          <w:color w:val="D4D4D4"/>
+          <w:kern w:val="0"/>
+          <w:sz w:val="21"/>
+          <w:szCs w:val="21"/>
+          <w:lang w:val="en-BE" w:eastAsia="en-BE"/>
+          <w14:ligatures w14:val="none"/>
+        </w:rPr>
+        <w:t xml:space="preserve">: </w:t>
+      </w:r>
+      <w:r>
+        <w:rPr>
+          <w:rFonts w:ascii="Consolas" w:eastAsia="Times New Roman" w:hAnsi="Consolas" w:cs="Times New Roman"/>
+          <w:color w:val="CE9178"/>
+          <w:kern w:val="0"/>
+          <w:sz w:val="21"/>
+          <w:szCs w:val="21"/>
+          <w:lang w:val="en-BE" w:eastAsia="en-BE"/>
+          <w14:ligatures w14:val="none"/>
+        </w:rPr>
+        <w:t>Deployment</w:t>
+      </w:r>
+    </w:p>
+    <w:p>
+      <w:pPr>
+        <w:pStyle w:val="ListParagraph"/>
+        <w:numPr>
+          <w:ilvl w:val="0"/>
+          <w:numId w:val="4"/>
+        </w:numPr>
+        <w:shd w:val="clear" w:color="auto" w:fill="1E1E1E"/>
+        <w:spacing w:after="0" w:line="285" w:lineRule="atLeast"/>
+        <w:rPr>
+          <w:rFonts w:ascii="Consolas" w:eastAsia="Times New Roman" w:hAnsi="Consolas" w:cs="Times New Roman"/>
+          <w:color w:val="D4D4D4"/>
+          <w:kern w:val="0"/>
+          <w:sz w:val="21"/>
+          <w:szCs w:val="21"/>
+          <w:lang w:val="en-BE" w:eastAsia="en-BE"/>
+          <w14:ligatures w14:val="none"/>
+        </w:rPr>
+      </w:pPr>
+      <w:r>
+        <w:rPr>
+          <w:rFonts w:ascii="Consolas" w:eastAsia="Times New Roman" w:hAnsi="Consolas" w:cs="Times New Roman"/>
+          <w:color w:val="569CD6"/>
+          <w:kern w:val="0"/>
+          <w:sz w:val="21"/>
+          <w:szCs w:val="21"/>
+          <w:lang w:val="en-BE" w:eastAsia="en-BE"/>
+          <w14:ligatures w14:val="none"/>
+        </w:rPr>
+        <w:lastRenderedPageBreak/>
+        <w:t>metadata</w:t>
+      </w:r>
+      <w:r>
+        <w:rPr>
+          <w:rFonts w:ascii="Consolas" w:eastAsia="Times New Roman" w:hAnsi="Consolas" w:cs="Times New Roman"/>
+          <w:color w:val="D4D4D4"/>
+          <w:kern w:val="0"/>
+          <w:sz w:val="21"/>
+          <w:szCs w:val="21"/>
+          <w:lang w:val="en-BE" w:eastAsia="en-BE"/>
+          <w14:ligatures w14:val="none"/>
+        </w:rPr>
+        <w:t>:</w:t>
+      </w:r>
+    </w:p>
+    <w:p>
+      <w:pPr>
+        <w:pStyle w:val="ListParagraph"/>
+        <w:numPr>
+          <w:ilvl w:val="0"/>
+          <w:numId w:val="4"/>
+        </w:numPr>
+        <w:shd w:val="clear" w:color="auto" w:fill="1E1E1E"/>
+        <w:spacing w:after="0" w:line="285" w:lineRule="atLeast"/>
+        <w:rPr>
+          <w:rFonts w:ascii="Consolas" w:eastAsia="Times New Roman" w:hAnsi="Consolas" w:cs="Times New Roman"/>
+          <w:color w:val="D4D4D4"/>
+          <w:kern w:val="0"/>
+          <w:sz w:val="21"/>
+          <w:szCs w:val="21"/>
+          <w:lang w:val="en-BE" w:eastAsia="en-BE"/>
+          <w14:ligatures w14:val="none"/>
+        </w:rPr>
+      </w:pPr>
+      <w:r>
+        <w:rPr>
+          <w:rFonts w:ascii="Consolas" w:eastAsia="Times New Roman" w:hAnsi="Consolas" w:cs="Times New Roman"/>
+          <w:color w:val="D4D4D4"/>
+          <w:kern w:val="0"/>
+          <w:sz w:val="21"/>
+          <w:szCs w:val="21"/>
+          <w:lang w:val="en-BE" w:eastAsia="en-BE"/>
+          <w14:ligatures w14:val="none"/>
+        </w:rPr>
+        <w:t xml:space="preserve">  </w:t>
+      </w:r>
+      <w:r>
+        <w:rPr>
+          <w:rFonts w:ascii="Consolas" w:eastAsia="Times New Roman" w:hAnsi="Consolas" w:cs="Times New Roman"/>
+          <w:color w:val="569CD6"/>
+          <w:kern w:val="0"/>
+          <w:sz w:val="21"/>
+          <w:szCs w:val="21"/>
+          <w:lang w:val="en-BE" w:eastAsia="en-BE"/>
+          <w14:ligatures w14:val="none"/>
+        </w:rPr>
+        <w:t>name</w:t>
+      </w:r>
+      <w:r>
+        <w:rPr>
+          <w:rFonts w:ascii="Consolas" w:eastAsia="Times New Roman" w:hAnsi="Consolas" w:cs="Times New Roman"/>
+          <w:color w:val="D4D4D4"/>
+          <w:kern w:val="0"/>
+          <w:sz w:val="21"/>
+          <w:szCs w:val="21"/>
+          <w:lang w:val="en-BE" w:eastAsia="en-BE"/>
+          <w14:ligatures w14:val="none"/>
+        </w:rPr>
+        <w:t xml:space="preserve">: </w:t>
+      </w:r>
+      <w:proofErr w:type="spellStart"/>
+      <w:r>
+        <w:rPr>
+          <w:rFonts w:ascii="Consolas" w:eastAsia="Times New Roman" w:hAnsi="Consolas" w:cs="Times New Roman"/>
+          <w:color w:val="CE9178"/>
+          <w:kern w:val="0"/>
+          <w:sz w:val="21"/>
+          <w:szCs w:val="21"/>
+          <w:lang w:val="en-BE" w:eastAsia="en-BE"/>
+          <w14:ligatures w14:val="none"/>
+        </w:rPr>
+        <w:t>vue</w:t>
+      </w:r>
+      <w:proofErr w:type="spellEnd"/>
+      <w:r>
+        <w:rPr>
+          <w:rFonts w:ascii="Consolas" w:eastAsia="Times New Roman" w:hAnsi="Consolas" w:cs="Times New Roman"/>
+          <w:color w:val="CE9178"/>
+          <w:kern w:val="0"/>
+          <w:sz w:val="21"/>
+          <w:szCs w:val="21"/>
+          <w:lang w:val="en-BE" w:eastAsia="en-BE"/>
+          <w14:ligatures w14:val="none"/>
+        </w:rPr>
+        <w:t>-docker</w:t>
+      </w:r>
+    </w:p>
+    <w:p>
+      <w:pPr>
+        <w:pStyle w:val="ListParagraph"/>
+        <w:numPr>
+          <w:ilvl w:val="0"/>
+          <w:numId w:val="4"/>
+        </w:numPr>
+        <w:shd w:val="clear" w:color="auto" w:fill="1E1E1E"/>
+        <w:spacing w:after="0" w:line="285" w:lineRule="atLeast"/>
+        <w:rPr>
+          <w:rFonts w:ascii="Consolas" w:eastAsia="Times New Roman" w:hAnsi="Consolas" w:cs="Times New Roman"/>
+          <w:color w:val="D4D4D4"/>
+          <w:kern w:val="0"/>
+          <w:sz w:val="21"/>
+          <w:szCs w:val="21"/>
+          <w:lang w:val="en-BE" w:eastAsia="en-BE"/>
+          <w14:ligatures w14:val="none"/>
+        </w:rPr>
+      </w:pPr>
+      <w:r>
+        <w:rPr>
+          <w:rFonts w:ascii="Consolas" w:eastAsia="Times New Roman" w:hAnsi="Consolas" w:cs="Times New Roman"/>
+          <w:color w:val="D4D4D4"/>
+          <w:kern w:val="0"/>
+          <w:sz w:val="21"/>
+          <w:szCs w:val="21"/>
+          <w:lang w:val="en-BE" w:eastAsia="en-BE"/>
+          <w14:ligatures w14:val="none"/>
+        </w:rPr>
+        <w:t xml:space="preserve">  </w:t>
+      </w:r>
+      <w:r>
+        <w:rPr>
+          <w:rFonts w:ascii="Consolas" w:eastAsia="Times New Roman" w:hAnsi="Consolas" w:cs="Times New Roman"/>
+          <w:color w:val="569CD6"/>
+          <w:kern w:val="0"/>
+          <w:sz w:val="21"/>
+          <w:szCs w:val="21"/>
+          <w:lang w:val="en-BE" w:eastAsia="en-BE"/>
+          <w14:ligatures w14:val="none"/>
+        </w:rPr>
+        <w:t>namespace</w:t>
+      </w:r>
+      <w:r>
+        <w:rPr>
+          <w:rFonts w:ascii="Consolas" w:eastAsia="Times New Roman" w:hAnsi="Consolas" w:cs="Times New Roman"/>
+          <w:color w:val="D4D4D4"/>
+          <w:kern w:val="0"/>
+          <w:sz w:val="21"/>
+          <w:szCs w:val="21"/>
+          <w:lang w:val="en-BE" w:eastAsia="en-BE"/>
+          <w14:ligatures w14:val="none"/>
+        </w:rPr>
+        <w:t xml:space="preserve">: </w:t>
+      </w:r>
+      <w:proofErr w:type="spellStart"/>
+      <w:r>
+        <w:rPr>
+          <w:rFonts w:ascii="Consolas" w:eastAsia="Times New Roman" w:hAnsi="Consolas" w:cs="Times New Roman"/>
+          <w:color w:val="CE9178"/>
+          <w:kern w:val="0"/>
+          <w:sz w:val="21"/>
+          <w:szCs w:val="21"/>
+          <w:lang w:val="en-BE" w:eastAsia="en-BE"/>
+          <w14:ligatures w14:val="none"/>
+        </w:rPr>
+        <w:t>howest</w:t>
+      </w:r>
+      <w:proofErr w:type="spellEnd"/>
+      <w:r>
+        <w:rPr>
+          <w:rFonts w:ascii="Consolas" w:eastAsia="Times New Roman" w:hAnsi="Consolas" w:cs="Times New Roman"/>
+          <w:color w:val="CE9178"/>
+          <w:kern w:val="0"/>
+          <w:sz w:val="21"/>
+          <w:szCs w:val="21"/>
+          <w:lang w:val="en-BE" w:eastAsia="en-BE"/>
+          <w14:ligatures w14:val="none"/>
+        </w:rPr>
+        <w:t>-</w:t>
+      </w:r>
+      <w:proofErr w:type="spellStart"/>
+      <w:r>
+        <w:rPr>
+          <w:rFonts w:ascii="Consolas" w:eastAsia="Times New Roman" w:hAnsi="Consolas" w:cs="Times New Roman"/>
+          <w:color w:val="CE9178"/>
+          <w:kern w:val="0"/>
+          <w:sz w:val="21"/>
+          <w:szCs w:val="21"/>
+          <w:lang w:val="en-BE" w:eastAsia="en-BE"/>
+          <w14:ligatures w14:val="none"/>
+        </w:rPr>
+        <w:t>fastapi</w:t>
+      </w:r>
+      <w:proofErr w:type="spellEnd"/>
+      <w:r>
+        <w:rPr>
+          <w:rFonts w:ascii="Consolas" w:eastAsia="Times New Roman" w:hAnsi="Consolas" w:cs="Times New Roman"/>
+          <w:color w:val="CE9178"/>
+          <w:kern w:val="0"/>
+          <w:sz w:val="21"/>
+          <w:szCs w:val="21"/>
+          <w:lang w:val="en-BE" w:eastAsia="en-BE"/>
+          <w14:ligatures w14:val="none"/>
+        </w:rPr>
+        <w:t>-ls</w:t>
+      </w:r>
+      <w:r>
+        <w:rPr>
+          <w:rFonts w:ascii="Consolas" w:eastAsia="Times New Roman" w:hAnsi="Consolas" w:cs="Times New Roman"/>
+          <w:color w:val="D4D4D4"/>
+          <w:kern w:val="0"/>
+          <w:sz w:val="21"/>
+          <w:szCs w:val="21"/>
+          <w:lang w:val="en-BE" w:eastAsia="en-BE"/>
+          <w14:ligatures w14:val="none"/>
+        </w:rPr>
+        <w:t xml:space="preserve"> </w:t>
+      </w:r>
+      <w:r>
+        <w:rPr>
+          <w:rFonts w:ascii="Consolas" w:eastAsia="Times New Roman" w:hAnsi="Consolas" w:cs="Times New Roman"/>
+          <w:color w:val="6A9955"/>
+          <w:kern w:val="0"/>
+          <w:sz w:val="21"/>
+          <w:szCs w:val="21"/>
+          <w:lang w:val="en-BE" w:eastAsia="en-BE"/>
+          <w14:ligatures w14:val="none"/>
+        </w:rPr>
+        <w:t># Replace with your namespace name</w:t>
+      </w:r>
+    </w:p>
+    <w:p>
+      <w:pPr>
+        <w:pStyle w:val="ListParagraph"/>
+        <w:numPr>
+          <w:ilvl w:val="0"/>
+          <w:numId w:val="4"/>
+        </w:numPr>
+        <w:shd w:val="clear" w:color="auto" w:fill="1E1E1E"/>
+        <w:spacing w:after="0" w:line="285" w:lineRule="atLeast"/>
+        <w:rPr>
+          <w:rFonts w:ascii="Consolas" w:eastAsia="Times New Roman" w:hAnsi="Consolas" w:cs="Times New Roman"/>
+          <w:color w:val="D4D4D4"/>
+          <w:kern w:val="0"/>
+          <w:sz w:val="21"/>
+          <w:szCs w:val="21"/>
+          <w:lang w:val="en-BE" w:eastAsia="en-BE"/>
+          <w14:ligatures w14:val="none"/>
+        </w:rPr>
+      </w:pPr>
+      <w:r>
+        <w:rPr>
+          <w:rFonts w:ascii="Consolas" w:eastAsia="Times New Roman" w:hAnsi="Consolas" w:cs="Times New Roman"/>
+          <w:color w:val="569CD6"/>
+          <w:kern w:val="0"/>
+          <w:sz w:val="21"/>
+          <w:szCs w:val="21"/>
+          <w:lang w:val="en-BE" w:eastAsia="en-BE"/>
+          <w14:ligatures w14:val="none"/>
+        </w:rPr>
+        <w:t>spec</w:t>
+      </w:r>
+      <w:r>
+        <w:rPr>
+          <w:rFonts w:ascii="Consolas" w:eastAsia="Times New Roman" w:hAnsi="Consolas" w:cs="Times New Roman"/>
+          <w:color w:val="D4D4D4"/>
+          <w:kern w:val="0"/>
+          <w:sz w:val="21"/>
+          <w:szCs w:val="21"/>
+          <w:lang w:val="en-BE" w:eastAsia="en-BE"/>
+          <w14:ligatures w14:val="none"/>
+        </w:rPr>
+        <w:t>:</w:t>
+      </w:r>
+    </w:p>
+    <w:p>
+      <w:pPr>
+        <w:pStyle w:val="ListParagraph"/>
+        <w:numPr>
+          <w:ilvl w:val="0"/>
+          <w:numId w:val="4"/>
+        </w:numPr>
+        <w:shd w:val="clear" w:color="auto" w:fill="1E1E1E"/>
+        <w:spacing w:after="0" w:line="285" w:lineRule="atLeast"/>
+        <w:rPr>
+          <w:rFonts w:ascii="Consolas" w:eastAsia="Times New Roman" w:hAnsi="Consolas" w:cs="Times New Roman"/>
+          <w:color w:val="D4D4D4"/>
+          <w:kern w:val="0"/>
+          <w:sz w:val="21"/>
+          <w:szCs w:val="21"/>
+          <w:lang w:val="en-BE" w:eastAsia="en-BE"/>
+          <w14:ligatures w14:val="none"/>
+        </w:rPr>
+      </w:pPr>
+      <w:r>
+        <w:rPr>
+          <w:rFonts w:ascii="Consolas" w:eastAsia="Times New Roman" w:hAnsi="Consolas" w:cs="Times New Roman"/>
+          <w:color w:val="D4D4D4"/>
+          <w:kern w:val="0"/>
+          <w:sz w:val="21"/>
+          <w:szCs w:val="21"/>
+          <w:lang w:val="en-BE" w:eastAsia="en-BE"/>
+          <w14:ligatures w14:val="none"/>
+        </w:rPr>
+        <w:t xml:space="preserve">  </w:t>
+      </w:r>
+      <w:r>
+        <w:rPr>
+          <w:rFonts w:ascii="Consolas" w:eastAsia="Times New Roman" w:hAnsi="Consolas" w:cs="Times New Roman"/>
+          <w:color w:val="569CD6"/>
+          <w:kern w:val="0"/>
+          <w:sz w:val="21"/>
+          <w:szCs w:val="21"/>
+          <w:lang w:val="en-BE" w:eastAsia="en-BE"/>
+          <w14:ligatures w14:val="none"/>
+        </w:rPr>
+        <w:t>replicas</w:t>
+      </w:r>
+      <w:r>
+        <w:rPr>
+          <w:rFonts w:ascii="Consolas" w:eastAsia="Times New Roman" w:hAnsi="Consolas" w:cs="Times New Roman"/>
+          <w:color w:val="D4D4D4"/>
+          <w:kern w:val="0"/>
+          <w:sz w:val="21"/>
+          <w:szCs w:val="21"/>
+          <w:lang w:val="en-BE" w:eastAsia="en-BE"/>
+          <w14:ligatures w14:val="none"/>
+        </w:rPr>
+        <w:t xml:space="preserve">: </w:t>
+      </w:r>
+      <w:r>
+        <w:rPr>
+          <w:rFonts w:ascii="Consolas" w:eastAsia="Times New Roman" w:hAnsi="Consolas" w:cs="Times New Roman"/>
+          <w:color w:val="B5CEA8"/>
+          <w:kern w:val="0"/>
+          <w:sz w:val="21"/>
+          <w:szCs w:val="21"/>
+          <w:lang w:val="en-BE" w:eastAsia="en-BE"/>
+          <w14:ligatures w14:val="none"/>
+        </w:rPr>
+        <w:t>1</w:t>
+      </w:r>
+    </w:p>
+    <w:p>
+      <w:pPr>
+        <w:pStyle w:val="ListParagraph"/>
+        <w:numPr>
+          <w:ilvl w:val="0"/>
+          <w:numId w:val="4"/>
+        </w:numPr>
+        <w:shd w:val="clear" w:color="auto" w:fill="1E1E1E"/>
+        <w:spacing w:after="0" w:line="285" w:lineRule="atLeast"/>
+        <w:rPr>
+          <w:rFonts w:ascii="Consolas" w:eastAsia="Times New Roman" w:hAnsi="Consolas" w:cs="Times New Roman"/>
+          <w:color w:val="D4D4D4"/>
+          <w:kern w:val="0"/>
+          <w:sz w:val="21"/>
+          <w:szCs w:val="21"/>
+          <w:lang w:val="en-BE" w:eastAsia="en-BE"/>
+          <w14:ligatures w14:val="none"/>
+        </w:rPr>
+      </w:pPr>
+      <w:r>
+        <w:rPr>
+          <w:rFonts w:ascii="Consolas" w:eastAsia="Times New Roman" w:hAnsi="Consolas" w:cs="Times New Roman"/>
+          <w:color w:val="D4D4D4"/>
+          <w:kern w:val="0"/>
+          <w:sz w:val="21"/>
+          <w:szCs w:val="21"/>
+          <w:lang w:val="en-BE" w:eastAsia="en-BE"/>
+          <w14:ligatures w14:val="none"/>
+        </w:rPr>
+        <w:t xml:space="preserve">  </w:t>
+      </w:r>
+      <w:r>
+        <w:rPr>
+          <w:rFonts w:ascii="Consolas" w:eastAsia="Times New Roman" w:hAnsi="Consolas" w:cs="Times New Roman"/>
+          <w:color w:val="569CD6"/>
+          <w:kern w:val="0"/>
+          <w:sz w:val="21"/>
+          <w:szCs w:val="21"/>
+          <w:lang w:val="en-BE" w:eastAsia="en-BE"/>
+          <w14:ligatures w14:val="none"/>
+        </w:rPr>
+        <w:t>selector</w:t>
+      </w:r>
+      <w:r>
+        <w:rPr>
+          <w:rFonts w:ascii="Consolas" w:eastAsia="Times New Roman" w:hAnsi="Consolas" w:cs="Times New Roman"/>
+          <w:color w:val="D4D4D4"/>
+          <w:kern w:val="0"/>
+          <w:sz w:val="21"/>
+          <w:szCs w:val="21"/>
+          <w:lang w:val="en-BE" w:eastAsia="en-BE"/>
+          <w14:ligatures w14:val="none"/>
+        </w:rPr>
+        <w:t>:</w:t>
+      </w:r>
+    </w:p>
+    <w:p>
+      <w:pPr>
+        <w:pStyle w:val="ListParagraph"/>
+        <w:numPr>
+          <w:ilvl w:val="0"/>
+          <w:numId w:val="4"/>
+        </w:numPr>
+        <w:shd w:val="clear" w:color="auto" w:fill="1E1E1E"/>
+        <w:spacing w:after="0" w:line="285" w:lineRule="atLeast"/>
+        <w:rPr>
+          <w:rFonts w:ascii="Consolas" w:eastAsia="Times New Roman" w:hAnsi="Consolas" w:cs="Times New Roman"/>
+          <w:color w:val="D4D4D4"/>
+          <w:kern w:val="0"/>
+          <w:sz w:val="21"/>
+          <w:szCs w:val="21"/>
+          <w:lang w:val="en-BE" w:eastAsia="en-BE"/>
+          <w14:ligatures w14:val="none"/>
+        </w:rPr>
+      </w:pPr>
+      <w:r>
+        <w:rPr>
+          <w:rFonts w:ascii="Consolas" w:eastAsia="Times New Roman" w:hAnsi="Consolas" w:cs="Times New Roman"/>
+          <w:color w:val="D4D4D4"/>
+          <w:kern w:val="0"/>
+          <w:sz w:val="21"/>
+          <w:szCs w:val="21"/>
+          <w:lang w:val="en-BE" w:eastAsia="en-BE"/>
+          <w14:ligatures w14:val="none"/>
+        </w:rPr>
+        <w:t xml:space="preserve">    </w:t>
+      </w:r>
+      <w:proofErr w:type="spellStart"/>
+      <w:r>
+        <w:rPr>
+          <w:rFonts w:ascii="Consolas" w:eastAsia="Times New Roman" w:hAnsi="Consolas" w:cs="Times New Roman"/>
+          <w:color w:val="569CD6"/>
+          <w:kern w:val="0"/>
+          <w:sz w:val="21"/>
+          <w:szCs w:val="21"/>
+          <w:lang w:val="en-BE" w:eastAsia="en-BE"/>
+          <w14:ligatures w14:val="none"/>
+        </w:rPr>
+        <w:t>matchLabels</w:t>
+      </w:r>
+      <w:proofErr w:type="spellEnd"/>
+      <w:r>
+        <w:rPr>
+          <w:rFonts w:ascii="Consolas" w:eastAsia="Times New Roman" w:hAnsi="Consolas" w:cs="Times New Roman"/>
+          <w:color w:val="D4D4D4"/>
+          <w:kern w:val="0"/>
+          <w:sz w:val="21"/>
+          <w:szCs w:val="21"/>
+          <w:lang w:val="en-BE" w:eastAsia="en-BE"/>
+          <w14:ligatures w14:val="none"/>
+        </w:rPr>
+        <w:t>:</w:t>
+      </w:r>
+    </w:p>
+    <w:p>
+      <w:pPr>
+        <w:pStyle w:val="ListParagraph"/>
+        <w:numPr>
+          <w:ilvl w:val="0"/>
+          <w:numId w:val="4"/>
+        </w:numPr>
+        <w:shd w:val="clear" w:color="auto" w:fill="1E1E1E"/>
+        <w:spacing w:after="0" w:line="285" w:lineRule="atLeast"/>
+        <w:rPr>
+          <w:rFonts w:ascii="Consolas" w:eastAsia="Times New Roman" w:hAnsi="Consolas" w:cs="Times New Roman"/>
+          <w:color w:val="D4D4D4"/>
+          <w:kern w:val="0"/>
+          <w:sz w:val="21"/>
+          <w:szCs w:val="21"/>
+          <w:lang w:val="en-BE" w:eastAsia="en-BE"/>
+          <w14:ligatures w14:val="none"/>
+        </w:rPr>
+      </w:pPr>
+      <w:r>
+        <w:rPr>
+          <w:rFonts w:ascii="Consolas" w:eastAsia="Times New Roman" w:hAnsi="Consolas" w:cs="Times New Roman"/>
+          <w:color w:val="D4D4D4"/>
+          <w:kern w:val="0"/>
+          <w:sz w:val="21"/>
+          <w:szCs w:val="21"/>
+          <w:lang w:val="en-BE" w:eastAsia="en-BE"/>
+          <w14:ligatures w14:val="none"/>
+        </w:rPr>
+        <w:t xml:space="preserve">      </w:t>
+      </w:r>
+      <w:r>
+        <w:rPr>
+          <w:rFonts w:ascii="Consolas" w:eastAsia="Times New Roman" w:hAnsi="Consolas" w:cs="Times New Roman"/>
+          <w:color w:val="569CD6"/>
+          <w:kern w:val="0"/>
+          <w:sz w:val="21"/>
+          <w:szCs w:val="21"/>
+          <w:lang w:val="en-BE" w:eastAsia="en-BE"/>
+          <w14:ligatures w14:val="none"/>
+        </w:rPr>
+        <w:t>app</w:t>
+      </w:r>
+      <w:r>
+        <w:rPr>
+          <w:rFonts w:ascii="Consolas" w:eastAsia="Times New Roman" w:hAnsi="Consolas" w:cs="Times New Roman"/>
+          <w:color w:val="D4D4D4"/>
+          <w:kern w:val="0"/>
+          <w:sz w:val="21"/>
+          <w:szCs w:val="21"/>
+          <w:lang w:val="en-BE" w:eastAsia="en-BE"/>
+          <w14:ligatures w14:val="none"/>
+        </w:rPr>
+        <w:t xml:space="preserve">: </w:t>
+      </w:r>
+      <w:proofErr w:type="spellStart"/>
+      <w:r>
+        <w:rPr>
+          <w:rFonts w:ascii="Consolas" w:eastAsia="Times New Roman" w:hAnsi="Consolas" w:cs="Times New Roman"/>
+          <w:color w:val="CE9178"/>
+          <w:kern w:val="0"/>
+          <w:sz w:val="21"/>
+          <w:szCs w:val="21"/>
+          <w:lang w:val="en-BE" w:eastAsia="en-BE"/>
+          <w14:ligatures w14:val="none"/>
+        </w:rPr>
+        <w:t>vue</w:t>
+      </w:r>
+      <w:proofErr w:type="spellEnd"/>
+      <w:r>
+        <w:rPr>
+          <w:rFonts w:ascii="Consolas" w:eastAsia="Times New Roman" w:hAnsi="Consolas" w:cs="Times New Roman"/>
+          <w:color w:val="CE9178"/>
+          <w:kern w:val="0"/>
+          <w:sz w:val="21"/>
+          <w:szCs w:val="21"/>
+          <w:lang w:val="en-BE" w:eastAsia="en-BE"/>
+          <w14:ligatures w14:val="none"/>
+        </w:rPr>
+        <w:t>-docker</w:t>
+      </w:r>
+      <w:r>
+        <w:rPr>
+          <w:rFonts w:ascii="Consolas" w:eastAsia="Times New Roman" w:hAnsi="Consolas" w:cs="Times New Roman"/>
+          <w:color w:val="D4D4D4"/>
+          <w:kern w:val="0"/>
+          <w:sz w:val="21"/>
+          <w:szCs w:val="21"/>
+          <w:lang w:val="en-BE" w:eastAsia="en-BE"/>
+          <w14:ligatures w14:val="none"/>
+        </w:rPr>
+        <w:t xml:space="preserve"> </w:t>
+      </w:r>
+      <w:r>
+        <w:rPr>
+          <w:rFonts w:ascii="Consolas" w:eastAsia="Times New Roman" w:hAnsi="Consolas" w:cs="Times New Roman"/>
+          <w:color w:val="6A9955"/>
+          <w:kern w:val="0"/>
+          <w:sz w:val="21"/>
+          <w:szCs w:val="21"/>
+          <w:lang w:val="en-BE" w:eastAsia="en-BE"/>
+          <w14:ligatures w14:val="none"/>
+        </w:rPr>
+        <w:t># Ensures the deployment matches pods with this label</w:t>
+      </w:r>
+    </w:p>
+    <w:p>
+      <w:pPr>
+        <w:pStyle w:val="ListParagraph"/>
+        <w:numPr>
+          <w:ilvl w:val="0"/>
+          <w:numId w:val="4"/>
+        </w:numPr>
+        <w:shd w:val="clear" w:color="auto" w:fill="1E1E1E"/>
+        <w:spacing w:after="0" w:line="285" w:lineRule="atLeast"/>
+        <w:rPr>
+          <w:rFonts w:ascii="Consolas" w:eastAsia="Times New Roman" w:hAnsi="Consolas" w:cs="Times New Roman"/>
+          <w:color w:val="D4D4D4"/>
+          <w:kern w:val="0"/>
+          <w:sz w:val="21"/>
+          <w:szCs w:val="21"/>
+          <w:lang w:val="en-BE" w:eastAsia="en-BE"/>
+          <w14:ligatures w14:val="none"/>
+        </w:rPr>
+      </w:pPr>
+      <w:r>
+        <w:rPr>
+          <w:rFonts w:ascii="Consolas" w:eastAsia="Times New Roman" w:hAnsi="Consolas" w:cs="Times New Roman"/>
+          <w:color w:val="D4D4D4"/>
+          <w:kern w:val="0"/>
+          <w:sz w:val="21"/>
+          <w:szCs w:val="21"/>
+          <w:lang w:val="en-BE" w:eastAsia="en-BE"/>
+          <w14:ligatures w14:val="none"/>
+        </w:rPr>
+        <w:t xml:space="preserve">  </w:t>
+      </w:r>
+      <w:r>
+        <w:rPr>
+          <w:rFonts w:ascii="Consolas" w:eastAsia="Times New Roman" w:hAnsi="Consolas" w:cs="Times New Roman"/>
+          <w:color w:val="569CD6"/>
+          <w:kern w:val="0"/>
+          <w:sz w:val="21"/>
+          <w:szCs w:val="21"/>
+          <w:lang w:val="en-BE" w:eastAsia="en-BE"/>
+          <w14:ligatures w14:val="none"/>
+        </w:rPr>
+        <w:t>template</w:t>
+      </w:r>
+      <w:r>
+        <w:rPr>
+          <w:rFonts w:ascii="Consolas" w:eastAsia="Times New Roman" w:hAnsi="Consolas" w:cs="Times New Roman"/>
+          <w:color w:val="D4D4D4"/>
+          <w:kern w:val="0"/>
+          <w:sz w:val="21"/>
+          <w:szCs w:val="21"/>
+          <w:lang w:val="en-BE" w:eastAsia="en-BE"/>
+          <w14:ligatures w14:val="none"/>
+        </w:rPr>
+        <w:t>:</w:t>
+      </w:r>
+    </w:p>
+    <w:p>
+      <w:pPr>
+        <w:pStyle w:val="ListParagraph"/>
+        <w:numPr>
+          <w:ilvl w:val="0"/>
+          <w:numId w:val="4"/>
+        </w:numPr>
+        <w:shd w:val="clear" w:color="auto" w:fill="1E1E1E"/>
+        <w:spacing w:after="0" w:line="285" w:lineRule="atLeast"/>
+        <w:rPr>
+          <w:rFonts w:ascii="Consolas" w:eastAsia="Times New Roman" w:hAnsi="Consolas" w:cs="Times New Roman"/>
+          <w:color w:val="D4D4D4"/>
+          <w:kern w:val="0"/>
+          <w:sz w:val="21"/>
+          <w:szCs w:val="21"/>
+          <w:lang w:val="en-BE" w:eastAsia="en-BE"/>
+          <w14:ligatures w14:val="none"/>
+        </w:rPr>
+      </w:pPr>
+      <w:r>
+        <w:rPr>
+          <w:rFonts w:ascii="Consolas" w:eastAsia="Times New Roman" w:hAnsi="Consolas" w:cs="Times New Roman"/>
+          <w:color w:val="D4D4D4"/>
+          <w:kern w:val="0"/>
+          <w:sz w:val="21"/>
+          <w:szCs w:val="21"/>
+          <w:lang w:val="en-BE" w:eastAsia="en-BE"/>
+          <w14:ligatures w14:val="none"/>
+        </w:rPr>
+        <w:t xml:space="preserve">    </w:t>
+      </w:r>
+      <w:r>
+        <w:rPr>
+          <w:rFonts w:ascii="Consolas" w:eastAsia="Times New Roman" w:hAnsi="Consolas" w:cs="Times New Roman"/>
+          <w:color w:val="569CD6"/>
+          <w:kern w:val="0"/>
+          <w:sz w:val="21"/>
+          <w:szCs w:val="21"/>
+          <w:lang w:val="en-BE" w:eastAsia="en-BE"/>
+          <w14:ligatures w14:val="none"/>
+        </w:rPr>
+        <w:t>metadata</w:t>
+      </w:r>
+      <w:r>
+        <w:rPr>
+          <w:rFonts w:ascii="Consolas" w:eastAsia="Times New Roman" w:hAnsi="Consolas" w:cs="Times New Roman"/>
+          <w:color w:val="D4D4D4"/>
+          <w:kern w:val="0"/>
+          <w:sz w:val="21"/>
+          <w:szCs w:val="21"/>
+          <w:lang w:val="en-BE" w:eastAsia="en-BE"/>
+          <w14:ligatures w14:val="none"/>
+        </w:rPr>
+        <w:t>:</w:t>
+      </w:r>
+    </w:p>
+    <w:p>
+      <w:pPr>
+        <w:pStyle w:val="ListParagraph"/>
+        <w:numPr>
+          <w:ilvl w:val="0"/>
+          <w:numId w:val="4"/>
+        </w:numPr>
+        <w:shd w:val="clear" w:color="auto" w:fill="1E1E1E"/>
+        <w:spacing w:after="0" w:line="285" w:lineRule="atLeast"/>
+        <w:rPr>
+          <w:rFonts w:ascii="Consolas" w:eastAsia="Times New Roman" w:hAnsi="Consolas" w:cs="Times New Roman"/>
+          <w:color w:val="D4D4D4"/>
+          <w:kern w:val="0"/>
+          <w:sz w:val="21"/>
+          <w:szCs w:val="21"/>
+          <w:lang w:val="en-BE" w:eastAsia="en-BE"/>
+          <w14:ligatures w14:val="none"/>
+        </w:rPr>
+      </w:pPr>
+      <w:r>
+        <w:rPr>
+          <w:rFonts w:ascii="Consolas" w:eastAsia="Times New Roman" w:hAnsi="Consolas" w:cs="Times New Roman"/>
+          <w:color w:val="D4D4D4"/>
+          <w:kern w:val="0"/>
+          <w:sz w:val="21"/>
+          <w:szCs w:val="21"/>
+          <w:lang w:val="en-BE" w:eastAsia="en-BE"/>
+          <w14:ligatures w14:val="none"/>
+        </w:rPr>
+        <w:t xml:space="preserve">      </w:t>
+      </w:r>
+      <w:r>
+        <w:rPr>
+          <w:rFonts w:ascii="Consolas" w:eastAsia="Times New Roman" w:hAnsi="Consolas" w:cs="Times New Roman"/>
+          <w:color w:val="569CD6"/>
+          <w:kern w:val="0"/>
+          <w:sz w:val="21"/>
+          <w:szCs w:val="21"/>
+          <w:lang w:val="en-BE" w:eastAsia="en-BE"/>
+          <w14:ligatures w14:val="none"/>
+        </w:rPr>
+        <w:t>labels</w:t>
+      </w:r>
+      <w:r>
+        <w:rPr>
+          <w:rFonts w:ascii="Consolas" w:eastAsia="Times New Roman" w:hAnsi="Consolas" w:cs="Times New Roman"/>
+          <w:color w:val="D4D4D4"/>
+          <w:kern w:val="0"/>
+          <w:sz w:val="21"/>
+          <w:szCs w:val="21"/>
+          <w:lang w:val="en-BE" w:eastAsia="en-BE"/>
+          <w14:ligatures w14:val="none"/>
+        </w:rPr>
+        <w:t>:</w:t>
+      </w:r>
+    </w:p>
+    <w:p>
+      <w:pPr>
+        <w:pStyle w:val="ListParagraph"/>
+        <w:numPr>
+          <w:ilvl w:val="0"/>
+          <w:numId w:val="4"/>
+        </w:numPr>
+        <w:shd w:val="clear" w:color="auto" w:fill="1E1E1E"/>
+        <w:spacing w:after="0" w:line="285" w:lineRule="atLeast"/>
+        <w:rPr>
+          <w:rFonts w:ascii="Consolas" w:eastAsia="Times New Roman" w:hAnsi="Consolas" w:cs="Times New Roman"/>
+          <w:color w:val="D4D4D4"/>
+          <w:kern w:val="0"/>
+          <w:sz w:val="21"/>
+          <w:szCs w:val="21"/>
+          <w:lang w:val="en-BE" w:eastAsia="en-BE"/>
+          <w14:ligatures w14:val="none"/>
+        </w:rPr>
+      </w:pPr>
+      <w:r>
+        <w:rPr>
+          <w:rFonts w:ascii="Consolas" w:eastAsia="Times New Roman" w:hAnsi="Consolas" w:cs="Times New Roman"/>
+          <w:color w:val="D4D4D4"/>
+          <w:kern w:val="0"/>
+          <w:sz w:val="21"/>
+          <w:szCs w:val="21"/>
+          <w:lang w:val="en-BE" w:eastAsia="en-BE"/>
+          <w14:ligatures w14:val="none"/>
+        </w:rPr>
+        <w:t xml:space="preserve">        </w:t>
+      </w:r>
+      <w:r>
+        <w:rPr>
+          <w:rFonts w:ascii="Consolas" w:eastAsia="Times New Roman" w:hAnsi="Consolas" w:cs="Times New Roman"/>
+          <w:color w:val="569CD6"/>
+          <w:kern w:val="0"/>
+          <w:sz w:val="21"/>
+          <w:szCs w:val="21"/>
+          <w:lang w:val="en-BE" w:eastAsia="en-BE"/>
+          <w14:ligatures w14:val="none"/>
+        </w:rPr>
+        <w:t>app</w:t>
+      </w:r>
+      <w:r>
+        <w:rPr>
+          <w:rFonts w:ascii="Consolas" w:eastAsia="Times New Roman" w:hAnsi="Consolas" w:cs="Times New Roman"/>
+          <w:color w:val="D4D4D4"/>
+          <w:kern w:val="0"/>
+          <w:sz w:val="21"/>
+          <w:szCs w:val="21"/>
+          <w:lang w:val="en-BE" w:eastAsia="en-BE"/>
+          <w14:ligatures w14:val="none"/>
+        </w:rPr>
+        <w:t xml:space="preserve">: </w:t>
+      </w:r>
+      <w:proofErr w:type="spellStart"/>
+      <w:r>
+        <w:rPr>
+          <w:rFonts w:ascii="Consolas" w:eastAsia="Times New Roman" w:hAnsi="Consolas" w:cs="Times New Roman"/>
+          <w:color w:val="CE9178"/>
+          <w:kern w:val="0"/>
+          <w:sz w:val="21"/>
+          <w:szCs w:val="21"/>
+          <w:lang w:val="en-BE" w:eastAsia="en-BE"/>
+          <w14:ligatures w14:val="none"/>
+        </w:rPr>
+        <w:t>vue</w:t>
+      </w:r>
+      <w:proofErr w:type="spellEnd"/>
+      <w:r>
+        <w:rPr>
+          <w:rFonts w:ascii="Consolas" w:eastAsia="Times New Roman" w:hAnsi="Consolas" w:cs="Times New Roman"/>
+          <w:color w:val="CE9178"/>
+          <w:kern w:val="0"/>
+          <w:sz w:val="21"/>
+          <w:szCs w:val="21"/>
+          <w:lang w:val="en-BE" w:eastAsia="en-BE"/>
+          <w14:ligatures w14:val="none"/>
+        </w:rPr>
+        <w:t>-docker</w:t>
+      </w:r>
+      <w:r>
+        <w:rPr>
+          <w:rFonts w:ascii="Consolas" w:eastAsia="Times New Roman" w:hAnsi="Consolas" w:cs="Times New Roman"/>
+          <w:color w:val="D4D4D4"/>
+          <w:kern w:val="0"/>
+          <w:sz w:val="21"/>
+          <w:szCs w:val="21"/>
+          <w:lang w:val="en-BE" w:eastAsia="en-BE"/>
+          <w14:ligatures w14:val="none"/>
+        </w:rPr>
+        <w:t xml:space="preserve"> </w:t>
+      </w:r>
+      <w:r>
+        <w:rPr>
+          <w:rFonts w:ascii="Consolas" w:eastAsia="Times New Roman" w:hAnsi="Consolas" w:cs="Times New Roman"/>
+          <w:color w:val="6A9955"/>
+          <w:kern w:val="0"/>
+          <w:sz w:val="21"/>
+          <w:szCs w:val="21"/>
+          <w:lang w:val="en-BE" w:eastAsia="en-BE"/>
+          <w14:ligatures w14:val="none"/>
+        </w:rPr>
+        <w:t># This label will be applied to each pod created by the deployment</w:t>
+      </w:r>
+    </w:p>
+    <w:p>
+      <w:pPr>
+        <w:pStyle w:val="ListParagraph"/>
+        <w:numPr>
+          <w:ilvl w:val="0"/>
+          <w:numId w:val="4"/>
+        </w:numPr>
+        <w:shd w:val="clear" w:color="auto" w:fill="1E1E1E"/>
+        <w:spacing w:after="0" w:line="285" w:lineRule="atLeast"/>
+        <w:rPr>
+          <w:rFonts w:ascii="Consolas" w:eastAsia="Times New Roman" w:hAnsi="Consolas" w:cs="Times New Roman"/>
+          <w:color w:val="D4D4D4"/>
+          <w:kern w:val="0"/>
+          <w:sz w:val="21"/>
+          <w:szCs w:val="21"/>
+          <w:lang w:val="en-BE" w:eastAsia="en-BE"/>
+          <w14:ligatures w14:val="none"/>
+        </w:rPr>
+      </w:pPr>
+      <w:r>
+        <w:rPr>
+          <w:rFonts w:ascii="Consolas" w:eastAsia="Times New Roman" w:hAnsi="Consolas" w:cs="Times New Roman"/>
+          <w:color w:val="D4D4D4"/>
+          <w:kern w:val="0"/>
+          <w:sz w:val="21"/>
+          <w:szCs w:val="21"/>
+          <w:lang w:val="en-BE" w:eastAsia="en-BE"/>
+          <w14:ligatures w14:val="none"/>
+        </w:rPr>
+        <w:t xml:space="preserve">    </w:t>
+      </w:r>
+      <w:r>
+        <w:rPr>
+          <w:rFonts w:ascii="Consolas" w:eastAsia="Times New Roman" w:hAnsi="Consolas" w:cs="Times New Roman"/>
+          <w:color w:val="569CD6"/>
+          <w:kern w:val="0"/>
+          <w:sz w:val="21"/>
+          <w:szCs w:val="21"/>
+          <w:lang w:val="en-BE" w:eastAsia="en-BE"/>
+          <w14:ligatures w14:val="none"/>
+        </w:rPr>
+        <w:t>spec</w:t>
+      </w:r>
+      <w:r>
+        <w:rPr>
+          <w:rFonts w:ascii="Consolas" w:eastAsia="Times New Roman" w:hAnsi="Consolas" w:cs="Times New Roman"/>
+          <w:color w:val="D4D4D4"/>
+          <w:kern w:val="0"/>
+          <w:sz w:val="21"/>
+          <w:szCs w:val="21"/>
+          <w:lang w:val="en-BE" w:eastAsia="en-BE"/>
+          <w14:ligatures w14:val="none"/>
+        </w:rPr>
+        <w:t>:</w:t>
+      </w:r>
+    </w:p>
+    <w:p>
+      <w:pPr>
+        <w:pStyle w:val="ListParagraph"/>
+        <w:numPr>
+          <w:ilvl w:val="0"/>
+          <w:numId w:val="4"/>
+        </w:numPr>
+        <w:shd w:val="clear" w:color="auto" w:fill="1E1E1E"/>
+        <w:spacing w:after="0" w:line="285" w:lineRule="atLeast"/>
+        <w:rPr>
+          <w:rFonts w:ascii="Consolas" w:eastAsia="Times New Roman" w:hAnsi="Consolas" w:cs="Times New Roman"/>
+          <w:color w:val="D4D4D4"/>
+          <w:kern w:val="0"/>
+          <w:sz w:val="21"/>
+          <w:szCs w:val="21"/>
+          <w:lang w:val="en-BE" w:eastAsia="en-BE"/>
+          <w14:ligatures w14:val="none"/>
+        </w:rPr>
+      </w:pPr>
+      <w:r>
+        <w:rPr>
+          <w:rFonts w:ascii="Consolas" w:eastAsia="Times New Roman" w:hAnsi="Consolas" w:cs="Times New Roman"/>
+          <w:color w:val="D4D4D4"/>
+          <w:kern w:val="0"/>
+          <w:sz w:val="21"/>
+          <w:szCs w:val="21"/>
+          <w:lang w:val="en-BE" w:eastAsia="en-BE"/>
+          <w14:ligatures w14:val="none"/>
+        </w:rPr>
+        <w:t xml:space="preserve">      </w:t>
+      </w:r>
+      <w:r>
+        <w:rPr>
+          <w:rFonts w:ascii="Consolas" w:eastAsia="Times New Roman" w:hAnsi="Consolas" w:cs="Times New Roman"/>
+          <w:color w:val="569CD6"/>
+          <w:kern w:val="0"/>
+          <w:sz w:val="21"/>
+          <w:szCs w:val="21"/>
+          <w:lang w:val="en-BE" w:eastAsia="en-BE"/>
+          <w14:ligatures w14:val="none"/>
+        </w:rPr>
+        <w:t>containers</w:t>
+      </w:r>
+      <w:r>
+        <w:rPr>
+          <w:rFonts w:ascii="Consolas" w:eastAsia="Times New Roman" w:hAnsi="Consolas" w:cs="Times New Roman"/>
+          <w:color w:val="D4D4D4"/>
+          <w:kern w:val="0"/>
+          <w:sz w:val="21"/>
+          <w:szCs w:val="21"/>
+          <w:lang w:val="en-BE" w:eastAsia="en-BE"/>
+          <w14:ligatures w14:val="none"/>
+        </w:rPr>
+        <w:t>:</w:t>
+      </w:r>
+    </w:p>
+    <w:p>
+      <w:pPr>
+        <w:pStyle w:val="ListParagraph"/>
+        <w:numPr>
+          <w:ilvl w:val="0"/>
+          <w:numId w:val="4"/>
+        </w:numPr>
+        <w:shd w:val="clear" w:color="auto" w:fill="1E1E1E"/>
+        <w:spacing w:after="0" w:line="285" w:lineRule="atLeast"/>
+        <w:rPr>
+          <w:rFonts w:ascii="Consolas" w:eastAsia="Times New Roman" w:hAnsi="Consolas" w:cs="Times New Roman"/>
+          <w:color w:val="D4D4D4"/>
+          <w:kern w:val="0"/>
+          <w:sz w:val="21"/>
+          <w:szCs w:val="21"/>
+          <w:lang w:val="en-BE" w:eastAsia="en-BE"/>
+          <w14:ligatures w14:val="none"/>
+        </w:rPr>
+      </w:pPr>
+      <w:r>
+        <w:rPr>
+          <w:rFonts w:ascii="Consolas" w:eastAsia="Times New Roman" w:hAnsi="Consolas" w:cs="Times New Roman"/>
+          <w:color w:val="D4D4D4"/>
+          <w:kern w:val="0"/>
+          <w:sz w:val="21"/>
+          <w:szCs w:val="21"/>
+          <w:lang w:val="en-BE" w:eastAsia="en-BE"/>
+          <w14:ligatures w14:val="none"/>
+        </w:rPr>
+        <w:t xml:space="preserve">        - </w:t>
+      </w:r>
+      <w:r>
+        <w:rPr>
+          <w:rFonts w:ascii="Consolas" w:eastAsia="Times New Roman" w:hAnsi="Consolas" w:cs="Times New Roman"/>
+          <w:color w:val="569CD6"/>
+          <w:kern w:val="0"/>
+          <w:sz w:val="21"/>
+          <w:szCs w:val="21"/>
+          <w:lang w:val="en-BE" w:eastAsia="en-BE"/>
+          <w14:ligatures w14:val="none"/>
+        </w:rPr>
+        <w:t>name</w:t>
+      </w:r>
+      <w:r>
+        <w:rPr>
+          <w:rFonts w:ascii="Consolas" w:eastAsia="Times New Roman" w:hAnsi="Consolas" w:cs="Times New Roman"/>
+          <w:color w:val="D4D4D4"/>
+          <w:kern w:val="0"/>
+          <w:sz w:val="21"/>
+          <w:szCs w:val="21"/>
+          <w:lang w:val="en-BE" w:eastAsia="en-BE"/>
+          <w14:ligatures w14:val="none"/>
+        </w:rPr>
+        <w:t xml:space="preserve">: </w:t>
+      </w:r>
+      <w:proofErr w:type="spellStart"/>
+      <w:r>
+        <w:rPr>
+          <w:rFonts w:ascii="Consolas" w:eastAsia="Times New Roman" w:hAnsi="Consolas" w:cs="Times New Roman"/>
+          <w:color w:val="CE9178"/>
+          <w:kern w:val="0"/>
+          <w:sz w:val="21"/>
+          <w:szCs w:val="21"/>
+          <w:lang w:val="en-BE" w:eastAsia="en-BE"/>
+          <w14:ligatures w14:val="none"/>
+        </w:rPr>
+        <w:t>vue</w:t>
+      </w:r>
+      <w:proofErr w:type="spellEnd"/>
+      <w:r>
+        <w:rPr>
+          <w:rFonts w:ascii="Consolas" w:eastAsia="Times New Roman" w:hAnsi="Consolas" w:cs="Times New Roman"/>
+          <w:color w:val="CE9178"/>
+          <w:kern w:val="0"/>
+          <w:sz w:val="21"/>
+          <w:szCs w:val="21"/>
+          <w:lang w:val="en-BE" w:eastAsia="en-BE"/>
+          <w14:ligatures w14:val="none"/>
+        </w:rPr>
+        <w:t>-container</w:t>
+      </w:r>
+    </w:p>
+    <w:p>
+      <w:pPr>
+        <w:pStyle w:val="ListParagraph"/>
+        <w:numPr>
+          <w:ilvl w:val="0"/>
+          <w:numId w:val="4"/>
+        </w:numPr>
+        <w:shd w:val="clear" w:color="auto" w:fill="1E1E1E"/>
+        <w:spacing w:after="0" w:line="285" w:lineRule="atLeast"/>
+        <w:rPr>
+          <w:rFonts w:ascii="Consolas" w:eastAsia="Times New Roman" w:hAnsi="Consolas" w:cs="Times New Roman"/>
+          <w:color w:val="D4D4D4"/>
+          <w:kern w:val="0"/>
+          <w:sz w:val="21"/>
+          <w:szCs w:val="21"/>
+          <w:lang w:val="en-BE" w:eastAsia="en-BE"/>
+          <w14:ligatures w14:val="none"/>
+        </w:rPr>
+      </w:pPr>
+      <w:r>
+        <w:rPr>
+          <w:rFonts w:ascii="Consolas" w:eastAsia="Times New Roman" w:hAnsi="Consolas" w:cs="Times New Roman"/>
+          <w:color w:val="D4D4D4"/>
+          <w:kern w:val="0"/>
+          <w:sz w:val="21"/>
+          <w:szCs w:val="21"/>
+          <w:lang w:val="en-BE" w:eastAsia="en-BE"/>
+          <w14:ligatures w14:val="none"/>
+        </w:rPr>
+        <w:t xml:space="preserve">          </w:t>
+      </w:r>
+      <w:r>
+        <w:rPr>
+          <w:rFonts w:ascii="Consolas" w:eastAsia="Times New Roman" w:hAnsi="Consolas" w:cs="Times New Roman"/>
+          <w:color w:val="569CD6"/>
+          <w:kern w:val="0"/>
+          <w:sz w:val="21"/>
+          <w:szCs w:val="21"/>
+          <w:lang w:val="en-BE" w:eastAsia="en-BE"/>
+          <w14:ligatures w14:val="none"/>
+        </w:rPr>
+        <w:t>image</w:t>
+      </w:r>
+      <w:r>
+        <w:rPr>
+          <w:rFonts w:ascii="Consolas" w:eastAsia="Times New Roman" w:hAnsi="Consolas" w:cs="Times New Roman"/>
+          <w:color w:val="D4D4D4"/>
+          <w:kern w:val="0"/>
+          <w:sz w:val="21"/>
+          <w:szCs w:val="21"/>
+          <w:lang w:val="en-BE" w:eastAsia="en-BE"/>
+          <w14:ligatures w14:val="none"/>
+        </w:rPr>
+        <w:t xml:space="preserve">: </w:t>
+      </w:r>
+      <w:proofErr w:type="spellStart"/>
+      <w:r>
+        <w:rPr>
+          <w:rFonts w:ascii="Consolas" w:eastAsia="Times New Roman" w:hAnsi="Consolas" w:cs="Times New Roman"/>
+          <w:color w:val="CE9178"/>
+          <w:kern w:val="0"/>
+          <w:sz w:val="21"/>
+          <w:szCs w:val="21"/>
+          <w:lang w:val="en-BE" w:eastAsia="en-BE"/>
+          <w14:ligatures w14:val="none"/>
+        </w:rPr>
+        <w:t>spartanroyalty</w:t>
+      </w:r>
+      <w:proofErr w:type="spellEnd"/>
+      <w:r>
+        <w:rPr>
+          <w:rFonts w:ascii="Consolas" w:eastAsia="Times New Roman" w:hAnsi="Consolas" w:cs="Times New Roman"/>
+          <w:color w:val="CE9178"/>
+          <w:kern w:val="0"/>
+          <w:sz w:val="21"/>
+          <w:szCs w:val="21"/>
+          <w:lang w:val="en-BE" w:eastAsia="en-BE"/>
+          <w14:ligatures w14:val="none"/>
+        </w:rPr>
+        <w:t>/</w:t>
+      </w:r>
+      <w:proofErr w:type="spellStart"/>
+      <w:r>
+        <w:rPr>
+          <w:rFonts w:ascii="Consolas" w:eastAsia="Times New Roman" w:hAnsi="Consolas" w:cs="Times New Roman"/>
+          <w:color w:val="CE9178"/>
+          <w:kern w:val="0"/>
+          <w:sz w:val="21"/>
+          <w:szCs w:val="21"/>
+          <w:lang w:val="en-BE" w:eastAsia="en-BE"/>
+          <w14:ligatures w14:val="none"/>
+        </w:rPr>
+        <w:t>docker-new-</w:t>
+      </w:r>
+      <w:proofErr w:type="gramStart"/>
+      <w:r>
+        <w:rPr>
+          <w:rFonts w:ascii="Consolas" w:eastAsia="Times New Roman" w:hAnsi="Consolas" w:cs="Times New Roman"/>
+          <w:color w:val="CE9178"/>
+          <w:kern w:val="0"/>
+          <w:sz w:val="21"/>
+          <w:szCs w:val="21"/>
+          <w:lang w:val="en-BE" w:eastAsia="en-BE"/>
+          <w14:ligatures w14:val="none"/>
+        </w:rPr>
+        <w:t>frontend:latest</w:t>
+      </w:r>
+      <w:proofErr w:type="spellEnd"/>
+      <w:proofErr w:type="gramEnd"/>
+      <w:r>
+        <w:rPr>
+          <w:rFonts w:ascii="Consolas" w:eastAsia="Times New Roman" w:hAnsi="Consolas" w:cs="Times New Roman"/>
+          <w:color w:val="D4D4D4"/>
+          <w:kern w:val="0"/>
+          <w:sz w:val="21"/>
+          <w:szCs w:val="21"/>
+          <w:lang w:val="en-BE" w:eastAsia="en-BE"/>
+          <w14:ligatures w14:val="none"/>
+        </w:rPr>
+        <w:t xml:space="preserve"> </w:t>
+      </w:r>
+    </w:p>
+    <w:p>
+      <w:pPr>
+        <w:pStyle w:val="ListParagraph"/>
+        <w:numPr>
+          <w:ilvl w:val="0"/>
+          <w:numId w:val="4"/>
+        </w:numPr>
+        <w:shd w:val="clear" w:color="auto" w:fill="1E1E1E"/>
+        <w:spacing w:after="0" w:line="285" w:lineRule="atLeast"/>
+        <w:rPr>
+          <w:rFonts w:ascii="Consolas" w:eastAsia="Times New Roman" w:hAnsi="Consolas" w:cs="Times New Roman"/>
+          <w:color w:val="D4D4D4"/>
+          <w:kern w:val="0"/>
+          <w:sz w:val="21"/>
+          <w:szCs w:val="21"/>
+          <w:lang w:val="en-BE" w:eastAsia="en-BE"/>
+          <w14:ligatures w14:val="none"/>
+        </w:rPr>
+      </w:pPr>
+      <w:r>
+        <w:rPr>
+          <w:rFonts w:ascii="Consolas" w:eastAsia="Times New Roman" w:hAnsi="Consolas" w:cs="Times New Roman"/>
+          <w:color w:val="D4D4D4"/>
+          <w:kern w:val="0"/>
+          <w:sz w:val="21"/>
+          <w:szCs w:val="21"/>
+          <w:lang w:val="en-BE" w:eastAsia="en-BE"/>
+          <w14:ligatures w14:val="none"/>
+        </w:rPr>
+        <w:t xml:space="preserve">          </w:t>
+      </w:r>
+      <w:r>
+        <w:rPr>
+          <w:rFonts w:ascii="Consolas" w:eastAsia="Times New Roman" w:hAnsi="Consolas" w:cs="Times New Roman"/>
+          <w:color w:val="569CD6"/>
+          <w:kern w:val="0"/>
+          <w:sz w:val="21"/>
+          <w:szCs w:val="21"/>
+          <w:lang w:val="en-BE" w:eastAsia="en-BE"/>
+          <w14:ligatures w14:val="none"/>
+        </w:rPr>
+        <w:t>ports</w:t>
+      </w:r>
+      <w:r>
+        <w:rPr>
+          <w:rFonts w:ascii="Consolas" w:eastAsia="Times New Roman" w:hAnsi="Consolas" w:cs="Times New Roman"/>
+          <w:color w:val="D4D4D4"/>
+          <w:kern w:val="0"/>
+          <w:sz w:val="21"/>
+          <w:szCs w:val="21"/>
+          <w:lang w:val="en-BE" w:eastAsia="en-BE"/>
+          <w14:ligatures w14:val="none"/>
+        </w:rPr>
+        <w:t>:</w:t>
+      </w:r>
+    </w:p>
+    <w:p>
+      <w:pPr>
+        <w:pStyle w:val="ListParagraph"/>
+        <w:numPr>
+          <w:ilvl w:val="0"/>
+          <w:numId w:val="4"/>
+        </w:numPr>
+        <w:shd w:val="clear" w:color="auto" w:fill="1E1E1E"/>
+        <w:spacing w:after="0" w:line="285" w:lineRule="atLeast"/>
+        <w:rPr>
+          <w:rFonts w:ascii="Consolas" w:eastAsia="Times New Roman" w:hAnsi="Consolas" w:cs="Times New Roman"/>
+          <w:color w:val="D4D4D4"/>
+          <w:kern w:val="0"/>
+          <w:sz w:val="21"/>
+          <w:szCs w:val="21"/>
+          <w:lang w:val="en-BE" w:eastAsia="en-BE"/>
+          <w14:ligatures w14:val="none"/>
+        </w:rPr>
+      </w:pPr>
+      <w:r>
+        <w:rPr>
+          <w:rFonts w:ascii="Consolas" w:eastAsia="Times New Roman" w:hAnsi="Consolas" w:cs="Times New Roman"/>
+          <w:color w:val="D4D4D4"/>
+          <w:kern w:val="0"/>
+          <w:sz w:val="21"/>
+          <w:szCs w:val="21"/>
+          <w:lang w:val="en-BE" w:eastAsia="en-BE"/>
+          <w14:ligatures w14:val="none"/>
+        </w:rPr>
+        <w:t xml:space="preserve">            - </w:t>
+      </w:r>
+      <w:proofErr w:type="spellStart"/>
+      <w:r>
+        <w:rPr>
+          <w:rFonts w:ascii="Consolas" w:eastAsia="Times New Roman" w:hAnsi="Consolas" w:cs="Times New Roman"/>
+          <w:color w:val="569CD6"/>
+          <w:kern w:val="0"/>
+          <w:sz w:val="21"/>
+          <w:szCs w:val="21"/>
+          <w:lang w:val="en-BE" w:eastAsia="en-BE"/>
+          <w14:ligatures w14:val="none"/>
+        </w:rPr>
+        <w:t>containerPort</w:t>
+      </w:r>
+      <w:proofErr w:type="spellEnd"/>
+      <w:r>
+        <w:rPr>
+          <w:rFonts w:ascii="Consolas" w:eastAsia="Times New Roman" w:hAnsi="Consolas" w:cs="Times New Roman"/>
+          <w:color w:val="D4D4D4"/>
+          <w:kern w:val="0"/>
+          <w:sz w:val="21"/>
+          <w:szCs w:val="21"/>
+          <w:lang w:val="en-BE" w:eastAsia="en-BE"/>
+          <w14:ligatures w14:val="none"/>
+        </w:rPr>
+        <w:t xml:space="preserve">: </w:t>
+      </w:r>
+      <w:r>
+        <w:rPr>
+          <w:rFonts w:ascii="Consolas" w:eastAsia="Times New Roman" w:hAnsi="Consolas" w:cs="Times New Roman"/>
+          <w:color w:val="B5CEA8"/>
+          <w:kern w:val="0"/>
+          <w:sz w:val="21"/>
+          <w:szCs w:val="21"/>
+          <w:lang w:val="en-BE" w:eastAsia="en-BE"/>
+          <w14:ligatures w14:val="none"/>
+        </w:rPr>
+        <w:t>5000</w:t>
+      </w:r>
+    </w:p>
+    <w:p>
+      <w:pPr>
+        <w:ind w:left="720" w:firstLine="0"/>
+        <w:rPr>
+          <w:b/>
+          <w:bCs/>
+        </w:rPr>
+      </w:pPr>
+    </w:p>
+    <w:p>
+      <w:pPr>
+        <w:pStyle w:val="ListParagraph"/>
+        <w:numPr>
+          <w:ilvl w:val="0"/>
+          <w:numId w:val="4"/>
+        </w:numPr>
+        <w:rPr>
+          <w:b/>
+          <w:bCs/>
+        </w:rPr>
+      </w:pPr>
+      <w:r>
+        <w:rPr>
+          <w:b/>
+          <w:bCs/>
+        </w:rPr>
+        <w:t>svc-</w:t>
+      </w:r>
+      <w:proofErr w:type="spellStart"/>
+      <w:r>
+        <w:rPr>
+          <w:b/>
+          <w:bCs/>
+        </w:rPr>
+        <w:t>vue</w:t>
+      </w:r>
+      <w:proofErr w:type="spellEnd"/>
+      <w:r>
+        <w:rPr>
+          <w:b/>
+          <w:bCs/>
+        </w:rPr>
+        <w:t>-</w:t>
+      </w:r>
+      <w:proofErr w:type="spellStart"/>
+      <w:proofErr w:type="gramStart"/>
+      <w:r>
+        <w:rPr>
+          <w:b/>
+          <w:bCs/>
+        </w:rPr>
+        <w:t>docker.yaml</w:t>
+      </w:r>
+      <w:proofErr w:type="spellEnd"/>
+      <w:proofErr w:type="gramEnd"/>
+    </w:p>
+    <w:p>
+      <w:pPr>
+        <w:pStyle w:val="ListParagraph"/>
+        <w:rPr>
+          <w:b/>
+          <w:bCs/>
+        </w:rPr>
+      </w:pPr>
+    </w:p>
+    <w:p>
+      <w:pPr>
+        <w:pStyle w:val="ListParagraph"/>
+        <w:numPr>
+          <w:ilvl w:val="0"/>
+          <w:numId w:val="4"/>
+        </w:numPr>
+        <w:shd w:val="clear" w:color="auto" w:fill="1E1E1E"/>
+        <w:spacing w:after="0" w:line="285" w:lineRule="atLeast"/>
+        <w:rPr>
+          <w:rFonts w:ascii="Consolas" w:eastAsia="Times New Roman" w:hAnsi="Consolas" w:cs="Times New Roman"/>
+          <w:color w:val="D4D4D4"/>
+          <w:kern w:val="0"/>
+          <w:sz w:val="21"/>
+          <w:szCs w:val="21"/>
+          <w:lang w:val="en-BE" w:eastAsia="en-BE"/>
+          <w14:ligatures w14:val="none"/>
+        </w:rPr>
+      </w:pPr>
+      <w:proofErr w:type="spellStart"/>
+      <w:r>
+        <w:rPr>
+          <w:rFonts w:ascii="Consolas" w:eastAsia="Times New Roman" w:hAnsi="Consolas" w:cs="Times New Roman"/>
+          <w:color w:val="569CD6"/>
+          <w:kern w:val="0"/>
+          <w:sz w:val="21"/>
+          <w:szCs w:val="21"/>
+          <w:lang w:val="en-BE" w:eastAsia="en-BE"/>
+          <w14:ligatures w14:val="none"/>
+        </w:rPr>
+        <w:t>apiVersion</w:t>
+      </w:r>
+      <w:proofErr w:type="spellEnd"/>
+      <w:r>
+        <w:rPr>
+          <w:rFonts w:ascii="Consolas" w:eastAsia="Times New Roman" w:hAnsi="Consolas" w:cs="Times New Roman"/>
+          <w:color w:val="D4D4D4"/>
+          <w:kern w:val="0"/>
+          <w:sz w:val="21"/>
+          <w:szCs w:val="21"/>
+          <w:lang w:val="en-BE" w:eastAsia="en-BE"/>
+          <w14:ligatures w14:val="none"/>
+        </w:rPr>
+        <w:t xml:space="preserve">: </w:t>
+      </w:r>
+      <w:r>
+        <w:rPr>
+          <w:rFonts w:ascii="Consolas" w:eastAsia="Times New Roman" w:hAnsi="Consolas" w:cs="Times New Roman"/>
+          <w:color w:val="CE9178"/>
+          <w:kern w:val="0"/>
+          <w:sz w:val="21"/>
+          <w:szCs w:val="21"/>
+          <w:lang w:val="en-BE" w:eastAsia="en-BE"/>
+          <w14:ligatures w14:val="none"/>
+        </w:rPr>
+        <w:t>v1</w:t>
+      </w:r>
+    </w:p>
+    <w:p>
+      <w:pPr>
+        <w:pStyle w:val="ListParagraph"/>
+        <w:numPr>
+          <w:ilvl w:val="0"/>
+          <w:numId w:val="4"/>
+        </w:numPr>
+        <w:shd w:val="clear" w:color="auto" w:fill="1E1E1E"/>
+        <w:spacing w:after="0" w:line="285" w:lineRule="atLeast"/>
+        <w:rPr>
+          <w:rFonts w:ascii="Consolas" w:eastAsia="Times New Roman" w:hAnsi="Consolas" w:cs="Times New Roman"/>
+          <w:color w:val="D4D4D4"/>
+          <w:kern w:val="0"/>
+          <w:sz w:val="21"/>
+          <w:szCs w:val="21"/>
+          <w:lang w:val="en-BE" w:eastAsia="en-BE"/>
+          <w14:ligatures w14:val="none"/>
+        </w:rPr>
+      </w:pPr>
+      <w:r>
+        <w:rPr>
+          <w:rFonts w:ascii="Consolas" w:eastAsia="Times New Roman" w:hAnsi="Consolas" w:cs="Times New Roman"/>
+          <w:color w:val="569CD6"/>
+          <w:kern w:val="0"/>
+          <w:sz w:val="21"/>
+          <w:szCs w:val="21"/>
+          <w:lang w:val="en-BE" w:eastAsia="en-BE"/>
+          <w14:ligatures w14:val="none"/>
+        </w:rPr>
+        <w:t>kind</w:t>
+      </w:r>
+      <w:r>
+        <w:rPr>
+          <w:rFonts w:ascii="Consolas" w:eastAsia="Times New Roman" w:hAnsi="Consolas" w:cs="Times New Roman"/>
+          <w:color w:val="D4D4D4"/>
+          <w:kern w:val="0"/>
+          <w:sz w:val="21"/>
+          <w:szCs w:val="21"/>
+          <w:lang w:val="en-BE" w:eastAsia="en-BE"/>
+          <w14:ligatures w14:val="none"/>
+        </w:rPr>
+        <w:t xml:space="preserve">: </w:t>
+      </w:r>
+      <w:r>
+        <w:rPr>
+          <w:rFonts w:ascii="Consolas" w:eastAsia="Times New Roman" w:hAnsi="Consolas" w:cs="Times New Roman"/>
+          <w:color w:val="CE9178"/>
+          <w:kern w:val="0"/>
+          <w:sz w:val="21"/>
+          <w:szCs w:val="21"/>
+          <w:lang w:val="en-BE" w:eastAsia="en-BE"/>
+          <w14:ligatures w14:val="none"/>
+        </w:rPr>
+        <w:t>Service</w:t>
+      </w:r>
+    </w:p>
+    <w:p>
+      <w:pPr>
+        <w:pStyle w:val="ListParagraph"/>
+        <w:numPr>
+          <w:ilvl w:val="0"/>
+          <w:numId w:val="4"/>
+        </w:numPr>
+        <w:shd w:val="clear" w:color="auto" w:fill="1E1E1E"/>
+        <w:spacing w:after="0" w:line="285" w:lineRule="atLeast"/>
+        <w:rPr>
+          <w:rFonts w:ascii="Consolas" w:eastAsia="Times New Roman" w:hAnsi="Consolas" w:cs="Times New Roman"/>
+          <w:color w:val="D4D4D4"/>
+          <w:kern w:val="0"/>
+          <w:sz w:val="21"/>
+          <w:szCs w:val="21"/>
+          <w:lang w:val="en-BE" w:eastAsia="en-BE"/>
+          <w14:ligatures w14:val="none"/>
+        </w:rPr>
+      </w:pPr>
+      <w:r>
+        <w:rPr>
+          <w:rFonts w:ascii="Consolas" w:eastAsia="Times New Roman" w:hAnsi="Consolas" w:cs="Times New Roman"/>
+          <w:color w:val="569CD6"/>
+          <w:kern w:val="0"/>
+          <w:sz w:val="21"/>
+          <w:szCs w:val="21"/>
+          <w:lang w:val="en-BE" w:eastAsia="en-BE"/>
+          <w14:ligatures w14:val="none"/>
+        </w:rPr>
+        <w:t>metadata</w:t>
+      </w:r>
+      <w:r>
+        <w:rPr>
+          <w:rFonts w:ascii="Consolas" w:eastAsia="Times New Roman" w:hAnsi="Consolas" w:cs="Times New Roman"/>
+          <w:color w:val="D4D4D4"/>
+          <w:kern w:val="0"/>
+          <w:sz w:val="21"/>
+          <w:szCs w:val="21"/>
+          <w:lang w:val="en-BE" w:eastAsia="en-BE"/>
+          <w14:ligatures w14:val="none"/>
+        </w:rPr>
+        <w:t>:</w:t>
+      </w:r>
+    </w:p>
+    <w:p>
+      <w:pPr>
+        <w:pStyle w:val="ListParagraph"/>
+        <w:numPr>
+          <w:ilvl w:val="0"/>
+          <w:numId w:val="4"/>
+        </w:numPr>
+        <w:shd w:val="clear" w:color="auto" w:fill="1E1E1E"/>
+        <w:spacing w:after="0" w:line="285" w:lineRule="atLeast"/>
+        <w:rPr>
+          <w:rFonts w:ascii="Consolas" w:eastAsia="Times New Roman" w:hAnsi="Consolas" w:cs="Times New Roman"/>
+          <w:color w:val="D4D4D4"/>
+          <w:kern w:val="0"/>
+          <w:sz w:val="21"/>
+          <w:szCs w:val="21"/>
+          <w:lang w:val="en-BE" w:eastAsia="en-BE"/>
+          <w14:ligatures w14:val="none"/>
+        </w:rPr>
+      </w:pPr>
+      <w:r>
+        <w:rPr>
+          <w:rFonts w:ascii="Consolas" w:eastAsia="Times New Roman" w:hAnsi="Consolas" w:cs="Times New Roman"/>
+          <w:color w:val="D4D4D4"/>
+          <w:kern w:val="0"/>
+          <w:sz w:val="21"/>
+          <w:szCs w:val="21"/>
+          <w:lang w:val="en-BE" w:eastAsia="en-BE"/>
+          <w14:ligatures w14:val="none"/>
+        </w:rPr>
+        <w:t xml:space="preserve">  </w:t>
+      </w:r>
+      <w:r>
+        <w:rPr>
+          <w:rFonts w:ascii="Consolas" w:eastAsia="Times New Roman" w:hAnsi="Consolas" w:cs="Times New Roman"/>
+          <w:color w:val="569CD6"/>
+          <w:kern w:val="0"/>
+          <w:sz w:val="21"/>
+          <w:szCs w:val="21"/>
+          <w:lang w:val="en-BE" w:eastAsia="en-BE"/>
+          <w14:ligatures w14:val="none"/>
+        </w:rPr>
+        <w:t>name</w:t>
+      </w:r>
+      <w:r>
+        <w:rPr>
+          <w:rFonts w:ascii="Consolas" w:eastAsia="Times New Roman" w:hAnsi="Consolas" w:cs="Times New Roman"/>
+          <w:color w:val="D4D4D4"/>
+          <w:kern w:val="0"/>
+          <w:sz w:val="21"/>
+          <w:szCs w:val="21"/>
+          <w:lang w:val="en-BE" w:eastAsia="en-BE"/>
+          <w14:ligatures w14:val="none"/>
+        </w:rPr>
+        <w:t xml:space="preserve">: </w:t>
+      </w:r>
+      <w:r>
+        <w:rPr>
+          <w:rFonts w:ascii="Consolas" w:eastAsia="Times New Roman" w:hAnsi="Consolas" w:cs="Times New Roman"/>
+          <w:color w:val="CE9178"/>
+          <w:kern w:val="0"/>
+          <w:sz w:val="21"/>
+          <w:szCs w:val="21"/>
+          <w:lang w:val="en-BE" w:eastAsia="en-BE"/>
+          <w14:ligatures w14:val="none"/>
+        </w:rPr>
+        <w:t>svc-</w:t>
+      </w:r>
+      <w:proofErr w:type="spellStart"/>
+      <w:r>
+        <w:rPr>
+          <w:rFonts w:ascii="Consolas" w:eastAsia="Times New Roman" w:hAnsi="Consolas" w:cs="Times New Roman"/>
+          <w:color w:val="CE9178"/>
+          <w:kern w:val="0"/>
+          <w:sz w:val="21"/>
+          <w:szCs w:val="21"/>
+          <w:lang w:val="en-BE" w:eastAsia="en-BE"/>
+          <w14:ligatures w14:val="none"/>
+        </w:rPr>
+        <w:t>vue</w:t>
+      </w:r>
+      <w:proofErr w:type="spellEnd"/>
+      <w:r>
+        <w:rPr>
+          <w:rFonts w:ascii="Consolas" w:eastAsia="Times New Roman" w:hAnsi="Consolas" w:cs="Times New Roman"/>
+          <w:color w:val="CE9178"/>
+          <w:kern w:val="0"/>
+          <w:sz w:val="21"/>
+          <w:szCs w:val="21"/>
+          <w:lang w:val="en-BE" w:eastAsia="en-BE"/>
+          <w14:ligatures w14:val="none"/>
+        </w:rPr>
+        <w:t>-docker</w:t>
+      </w:r>
+    </w:p>
+    <w:p>
+      <w:pPr>
+        <w:pStyle w:val="ListParagraph"/>
+        <w:numPr>
+          <w:ilvl w:val="0"/>
+          <w:numId w:val="4"/>
+        </w:numPr>
+        <w:shd w:val="clear" w:color="auto" w:fill="1E1E1E"/>
+        <w:spacing w:after="0" w:line="285" w:lineRule="atLeast"/>
+        <w:rPr>
+          <w:rFonts w:ascii="Consolas" w:eastAsia="Times New Roman" w:hAnsi="Consolas" w:cs="Times New Roman"/>
+          <w:color w:val="D4D4D4"/>
+          <w:kern w:val="0"/>
+          <w:sz w:val="21"/>
+          <w:szCs w:val="21"/>
+          <w:lang w:val="en-BE" w:eastAsia="en-BE"/>
+          <w14:ligatures w14:val="none"/>
+        </w:rPr>
+      </w:pPr>
+      <w:r>
+        <w:rPr>
+          <w:rFonts w:ascii="Consolas" w:eastAsia="Times New Roman" w:hAnsi="Consolas" w:cs="Times New Roman"/>
+          <w:color w:val="D4D4D4"/>
+          <w:kern w:val="0"/>
+          <w:sz w:val="21"/>
+          <w:szCs w:val="21"/>
+          <w:lang w:val="en-BE" w:eastAsia="en-BE"/>
+          <w14:ligatures w14:val="none"/>
+        </w:rPr>
+        <w:t xml:space="preserve">  </w:t>
+      </w:r>
+      <w:r>
+        <w:rPr>
+          <w:rFonts w:ascii="Consolas" w:eastAsia="Times New Roman" w:hAnsi="Consolas" w:cs="Times New Roman"/>
+          <w:color w:val="569CD6"/>
+          <w:kern w:val="0"/>
+          <w:sz w:val="21"/>
+          <w:szCs w:val="21"/>
+          <w:lang w:val="en-BE" w:eastAsia="en-BE"/>
+          <w14:ligatures w14:val="none"/>
+        </w:rPr>
+        <w:t>namespace</w:t>
+      </w:r>
+      <w:r>
+        <w:rPr>
+          <w:rFonts w:ascii="Consolas" w:eastAsia="Times New Roman" w:hAnsi="Consolas" w:cs="Times New Roman"/>
+          <w:color w:val="D4D4D4"/>
+          <w:kern w:val="0"/>
+          <w:sz w:val="21"/>
+          <w:szCs w:val="21"/>
+          <w:lang w:val="en-BE" w:eastAsia="en-BE"/>
+          <w14:ligatures w14:val="none"/>
+        </w:rPr>
+        <w:t xml:space="preserve">: </w:t>
+      </w:r>
+      <w:proofErr w:type="spellStart"/>
+      <w:r>
+        <w:rPr>
+          <w:rFonts w:ascii="Consolas" w:eastAsia="Times New Roman" w:hAnsi="Consolas" w:cs="Times New Roman"/>
+          <w:color w:val="CE9178"/>
+          <w:kern w:val="0"/>
+          <w:sz w:val="21"/>
+          <w:szCs w:val="21"/>
+          <w:lang w:val="en-BE" w:eastAsia="en-BE"/>
+          <w14:ligatures w14:val="none"/>
+        </w:rPr>
+        <w:t>howest</w:t>
+      </w:r>
+      <w:proofErr w:type="spellEnd"/>
+      <w:r>
+        <w:rPr>
+          <w:rFonts w:ascii="Consolas" w:eastAsia="Times New Roman" w:hAnsi="Consolas" w:cs="Times New Roman"/>
+          <w:color w:val="CE9178"/>
+          <w:kern w:val="0"/>
+          <w:sz w:val="21"/>
+          <w:szCs w:val="21"/>
+          <w:lang w:val="en-BE" w:eastAsia="en-BE"/>
+          <w14:ligatures w14:val="none"/>
+        </w:rPr>
+        <w:t>-</w:t>
+      </w:r>
+      <w:proofErr w:type="spellStart"/>
+      <w:r>
+        <w:rPr>
+          <w:rFonts w:ascii="Consolas" w:eastAsia="Times New Roman" w:hAnsi="Consolas" w:cs="Times New Roman"/>
+          <w:color w:val="CE9178"/>
+          <w:kern w:val="0"/>
+          <w:sz w:val="21"/>
+          <w:szCs w:val="21"/>
+          <w:lang w:val="en-BE" w:eastAsia="en-BE"/>
+          <w14:ligatures w14:val="none"/>
+        </w:rPr>
+        <w:t>fastapi</w:t>
+      </w:r>
+      <w:proofErr w:type="spellEnd"/>
+      <w:r>
+        <w:rPr>
+          <w:rFonts w:ascii="Consolas" w:eastAsia="Times New Roman" w:hAnsi="Consolas" w:cs="Times New Roman"/>
+          <w:color w:val="CE9178"/>
+          <w:kern w:val="0"/>
+          <w:sz w:val="21"/>
+          <w:szCs w:val="21"/>
+          <w:lang w:val="en-BE" w:eastAsia="en-BE"/>
+          <w14:ligatures w14:val="none"/>
+        </w:rPr>
+        <w:t>-ls</w:t>
+      </w:r>
+    </w:p>
+    <w:p>
+      <w:pPr>
+        <w:pStyle w:val="ListParagraph"/>
+        <w:numPr>
+          <w:ilvl w:val="0"/>
+          <w:numId w:val="4"/>
+        </w:numPr>
+        <w:shd w:val="clear" w:color="auto" w:fill="1E1E1E"/>
+        <w:spacing w:after="0" w:line="285" w:lineRule="atLeast"/>
+        <w:rPr>
+          <w:rFonts w:ascii="Consolas" w:eastAsia="Times New Roman" w:hAnsi="Consolas" w:cs="Times New Roman"/>
+          <w:color w:val="D4D4D4"/>
+          <w:kern w:val="0"/>
+          <w:sz w:val="21"/>
+          <w:szCs w:val="21"/>
+          <w:lang w:val="en-BE" w:eastAsia="en-BE"/>
+          <w14:ligatures w14:val="none"/>
+        </w:rPr>
+      </w:pPr>
+      <w:r>
+        <w:rPr>
+          <w:rFonts w:ascii="Consolas" w:eastAsia="Times New Roman" w:hAnsi="Consolas" w:cs="Times New Roman"/>
+          <w:color w:val="569CD6"/>
+          <w:kern w:val="0"/>
+          <w:sz w:val="21"/>
+          <w:szCs w:val="21"/>
+          <w:lang w:val="en-BE" w:eastAsia="en-BE"/>
+          <w14:ligatures w14:val="none"/>
+        </w:rPr>
+        <w:t>spec</w:t>
+      </w:r>
+      <w:r>
+        <w:rPr>
+          <w:rFonts w:ascii="Consolas" w:eastAsia="Times New Roman" w:hAnsi="Consolas" w:cs="Times New Roman"/>
+          <w:color w:val="D4D4D4"/>
+          <w:kern w:val="0"/>
+          <w:sz w:val="21"/>
+          <w:szCs w:val="21"/>
+          <w:lang w:val="en-BE" w:eastAsia="en-BE"/>
+          <w14:ligatures w14:val="none"/>
+        </w:rPr>
+        <w:t>:</w:t>
+      </w:r>
+    </w:p>
+    <w:p>
+      <w:pPr>
+        <w:pStyle w:val="ListParagraph"/>
+        <w:numPr>
+          <w:ilvl w:val="0"/>
+          <w:numId w:val="4"/>
+        </w:numPr>
+        <w:shd w:val="clear" w:color="auto" w:fill="1E1E1E"/>
+        <w:spacing w:after="0" w:line="285" w:lineRule="atLeast"/>
+        <w:rPr>
+          <w:rFonts w:ascii="Consolas" w:eastAsia="Times New Roman" w:hAnsi="Consolas" w:cs="Times New Roman"/>
+          <w:color w:val="D4D4D4"/>
+          <w:kern w:val="0"/>
+          <w:sz w:val="21"/>
+          <w:szCs w:val="21"/>
+          <w:lang w:val="en-BE" w:eastAsia="en-BE"/>
+          <w14:ligatures w14:val="none"/>
+        </w:rPr>
+      </w:pPr>
+      <w:r>
+        <w:rPr>
+          <w:rFonts w:ascii="Consolas" w:eastAsia="Times New Roman" w:hAnsi="Consolas" w:cs="Times New Roman"/>
+          <w:color w:val="D4D4D4"/>
+          <w:kern w:val="0"/>
+          <w:sz w:val="21"/>
+          <w:szCs w:val="21"/>
+          <w:lang w:val="en-BE" w:eastAsia="en-BE"/>
+          <w14:ligatures w14:val="none"/>
+        </w:rPr>
+        <w:t xml:space="preserve">  </w:t>
+      </w:r>
+      <w:r>
+        <w:rPr>
+          <w:rFonts w:ascii="Consolas" w:eastAsia="Times New Roman" w:hAnsi="Consolas" w:cs="Times New Roman"/>
+          <w:color w:val="569CD6"/>
+          <w:kern w:val="0"/>
+          <w:sz w:val="21"/>
+          <w:szCs w:val="21"/>
+          <w:lang w:val="en-BE" w:eastAsia="en-BE"/>
+          <w14:ligatures w14:val="none"/>
+        </w:rPr>
+        <w:t>selector</w:t>
+      </w:r>
+      <w:r>
+        <w:rPr>
+          <w:rFonts w:ascii="Consolas" w:eastAsia="Times New Roman" w:hAnsi="Consolas" w:cs="Times New Roman"/>
+          <w:color w:val="D4D4D4"/>
+          <w:kern w:val="0"/>
+          <w:sz w:val="21"/>
+          <w:szCs w:val="21"/>
+          <w:lang w:val="en-BE" w:eastAsia="en-BE"/>
+          <w14:ligatures w14:val="none"/>
+        </w:rPr>
+        <w:t>:</w:t>
+      </w:r>
+    </w:p>
+    <w:p>
+      <w:pPr>
+        <w:pStyle w:val="ListParagraph"/>
+        <w:numPr>
+          <w:ilvl w:val="0"/>
+          <w:numId w:val="4"/>
+        </w:numPr>
+        <w:shd w:val="clear" w:color="auto" w:fill="1E1E1E"/>
+        <w:spacing w:after="0" w:line="285" w:lineRule="atLeast"/>
+        <w:rPr>
+          <w:rFonts w:ascii="Consolas" w:eastAsia="Times New Roman" w:hAnsi="Consolas" w:cs="Times New Roman"/>
+          <w:color w:val="D4D4D4"/>
+          <w:kern w:val="0"/>
+          <w:sz w:val="21"/>
+          <w:szCs w:val="21"/>
+          <w:lang w:val="en-BE" w:eastAsia="en-BE"/>
+          <w14:ligatures w14:val="none"/>
+        </w:rPr>
+      </w:pPr>
+      <w:r>
+        <w:rPr>
+          <w:rFonts w:ascii="Consolas" w:eastAsia="Times New Roman" w:hAnsi="Consolas" w:cs="Times New Roman"/>
+          <w:color w:val="D4D4D4"/>
+          <w:kern w:val="0"/>
+          <w:sz w:val="21"/>
+          <w:szCs w:val="21"/>
+          <w:lang w:val="en-BE" w:eastAsia="en-BE"/>
+          <w14:ligatures w14:val="none"/>
+        </w:rPr>
+        <w:t xml:space="preserve">    </w:t>
+      </w:r>
+      <w:r>
+        <w:rPr>
+          <w:rFonts w:ascii="Consolas" w:eastAsia="Times New Roman" w:hAnsi="Consolas" w:cs="Times New Roman"/>
+          <w:color w:val="569CD6"/>
+          <w:kern w:val="0"/>
+          <w:sz w:val="21"/>
+          <w:szCs w:val="21"/>
+          <w:lang w:val="en-BE" w:eastAsia="en-BE"/>
+          <w14:ligatures w14:val="none"/>
+        </w:rPr>
+        <w:t>app</w:t>
+      </w:r>
+      <w:r>
+        <w:rPr>
+          <w:rFonts w:ascii="Consolas" w:eastAsia="Times New Roman" w:hAnsi="Consolas" w:cs="Times New Roman"/>
+          <w:color w:val="D4D4D4"/>
+          <w:kern w:val="0"/>
+          <w:sz w:val="21"/>
+          <w:szCs w:val="21"/>
+          <w:lang w:val="en-BE" w:eastAsia="en-BE"/>
+          <w14:ligatures w14:val="none"/>
+        </w:rPr>
+        <w:t xml:space="preserve">: </w:t>
+      </w:r>
+      <w:proofErr w:type="spellStart"/>
+      <w:r>
+        <w:rPr>
+          <w:rFonts w:ascii="Consolas" w:eastAsia="Times New Roman" w:hAnsi="Consolas" w:cs="Times New Roman"/>
+          <w:color w:val="CE9178"/>
+          <w:kern w:val="0"/>
+          <w:sz w:val="21"/>
+          <w:szCs w:val="21"/>
+          <w:lang w:val="en-BE" w:eastAsia="en-BE"/>
+          <w14:ligatures w14:val="none"/>
+        </w:rPr>
+        <w:t>vue</w:t>
+      </w:r>
+      <w:proofErr w:type="spellEnd"/>
+      <w:r>
+        <w:rPr>
+          <w:rFonts w:ascii="Consolas" w:eastAsia="Times New Roman" w:hAnsi="Consolas" w:cs="Times New Roman"/>
+          <w:color w:val="CE9178"/>
+          <w:kern w:val="0"/>
+          <w:sz w:val="21"/>
+          <w:szCs w:val="21"/>
+          <w:lang w:val="en-BE" w:eastAsia="en-BE"/>
+          <w14:ligatures w14:val="none"/>
+        </w:rPr>
+        <w:t>-docker</w:t>
+      </w:r>
+    </w:p>
+    <w:p>
+      <w:pPr>
+        <w:pStyle w:val="ListParagraph"/>
+        <w:numPr>
+          <w:ilvl w:val="0"/>
+          <w:numId w:val="4"/>
+        </w:numPr>
+        <w:shd w:val="clear" w:color="auto" w:fill="1E1E1E"/>
+        <w:spacing w:after="0" w:line="285" w:lineRule="atLeast"/>
+        <w:rPr>
+          <w:rFonts w:ascii="Consolas" w:eastAsia="Times New Roman" w:hAnsi="Consolas" w:cs="Times New Roman"/>
+          <w:color w:val="D4D4D4"/>
+          <w:kern w:val="0"/>
+          <w:sz w:val="21"/>
+          <w:szCs w:val="21"/>
+          <w:lang w:val="en-BE" w:eastAsia="en-BE"/>
+          <w14:ligatures w14:val="none"/>
+        </w:rPr>
+      </w:pPr>
+      <w:r>
+        <w:rPr>
+          <w:rFonts w:ascii="Consolas" w:eastAsia="Times New Roman" w:hAnsi="Consolas" w:cs="Times New Roman"/>
+          <w:color w:val="D4D4D4"/>
+          <w:kern w:val="0"/>
+          <w:sz w:val="21"/>
+          <w:szCs w:val="21"/>
+          <w:lang w:val="en-BE" w:eastAsia="en-BE"/>
+          <w14:ligatures w14:val="none"/>
+        </w:rPr>
+        <w:t xml:space="preserve">  </w:t>
+      </w:r>
+      <w:r>
+        <w:rPr>
+          <w:rFonts w:ascii="Consolas" w:eastAsia="Times New Roman" w:hAnsi="Consolas" w:cs="Times New Roman"/>
+          <w:color w:val="569CD6"/>
+          <w:kern w:val="0"/>
+          <w:sz w:val="21"/>
+          <w:szCs w:val="21"/>
+          <w:lang w:val="en-BE" w:eastAsia="en-BE"/>
+          <w14:ligatures w14:val="none"/>
+        </w:rPr>
+        <w:t>ports</w:t>
+      </w:r>
+      <w:r>
+        <w:rPr>
+          <w:rFonts w:ascii="Consolas" w:eastAsia="Times New Roman" w:hAnsi="Consolas" w:cs="Times New Roman"/>
+          <w:color w:val="D4D4D4"/>
+          <w:kern w:val="0"/>
+          <w:sz w:val="21"/>
+          <w:szCs w:val="21"/>
+          <w:lang w:val="en-BE" w:eastAsia="en-BE"/>
+          <w14:ligatures w14:val="none"/>
+        </w:rPr>
+        <w:t>:</w:t>
+      </w:r>
+    </w:p>
+    <w:p>
+      <w:pPr>
+        <w:pStyle w:val="ListParagraph"/>
+        <w:numPr>
+          <w:ilvl w:val="0"/>
+          <w:numId w:val="4"/>
+        </w:numPr>
+        <w:shd w:val="clear" w:color="auto" w:fill="1E1E1E"/>
+        <w:spacing w:after="0" w:line="285" w:lineRule="atLeast"/>
+        <w:rPr>
+          <w:rFonts w:ascii="Consolas" w:eastAsia="Times New Roman" w:hAnsi="Consolas" w:cs="Times New Roman"/>
+          <w:color w:val="D4D4D4"/>
+          <w:kern w:val="0"/>
+          <w:sz w:val="21"/>
+          <w:szCs w:val="21"/>
+          <w:lang w:val="en-BE" w:eastAsia="en-BE"/>
+          <w14:ligatures w14:val="none"/>
+        </w:rPr>
+      </w:pPr>
+      <w:r>
+        <w:rPr>
+          <w:rFonts w:ascii="Consolas" w:eastAsia="Times New Roman" w:hAnsi="Consolas" w:cs="Times New Roman"/>
+          <w:color w:val="D4D4D4"/>
+          <w:kern w:val="0"/>
+          <w:sz w:val="21"/>
+          <w:szCs w:val="21"/>
+          <w:lang w:val="en-BE" w:eastAsia="en-BE"/>
+          <w14:ligatures w14:val="none"/>
+        </w:rPr>
+        <w:t xml:space="preserve">    - </w:t>
+      </w:r>
+      <w:r>
+        <w:rPr>
+          <w:rFonts w:ascii="Consolas" w:eastAsia="Times New Roman" w:hAnsi="Consolas" w:cs="Times New Roman"/>
+          <w:color w:val="569CD6"/>
+          <w:kern w:val="0"/>
+          <w:sz w:val="21"/>
+          <w:szCs w:val="21"/>
+          <w:lang w:val="en-BE" w:eastAsia="en-BE"/>
+          <w14:ligatures w14:val="none"/>
+        </w:rPr>
+        <w:t>protocol</w:t>
+      </w:r>
+      <w:r>
+        <w:rPr>
+          <w:rFonts w:ascii="Consolas" w:eastAsia="Times New Roman" w:hAnsi="Consolas" w:cs="Times New Roman"/>
+          <w:color w:val="D4D4D4"/>
+          <w:kern w:val="0"/>
+          <w:sz w:val="21"/>
+          <w:szCs w:val="21"/>
+          <w:lang w:val="en-BE" w:eastAsia="en-BE"/>
+          <w14:ligatures w14:val="none"/>
+        </w:rPr>
+        <w:t xml:space="preserve">: </w:t>
+      </w:r>
+      <w:r>
+        <w:rPr>
+          <w:rFonts w:ascii="Consolas" w:eastAsia="Times New Roman" w:hAnsi="Consolas" w:cs="Times New Roman"/>
+          <w:color w:val="CE9178"/>
+          <w:kern w:val="0"/>
+          <w:sz w:val="21"/>
+          <w:szCs w:val="21"/>
+          <w:lang w:val="en-BE" w:eastAsia="en-BE"/>
+          <w14:ligatures w14:val="none"/>
+        </w:rPr>
+        <w:t>TCP</w:t>
+      </w:r>
+    </w:p>
+    <w:p>
+      <w:pPr>
+        <w:pStyle w:val="ListParagraph"/>
+        <w:numPr>
+          <w:ilvl w:val="0"/>
+          <w:numId w:val="4"/>
+        </w:numPr>
+        <w:shd w:val="clear" w:color="auto" w:fill="1E1E1E"/>
+        <w:spacing w:after="0" w:line="285" w:lineRule="atLeast"/>
+        <w:rPr>
+          <w:rFonts w:ascii="Consolas" w:eastAsia="Times New Roman" w:hAnsi="Consolas" w:cs="Times New Roman"/>
+          <w:color w:val="D4D4D4"/>
+          <w:kern w:val="0"/>
+          <w:sz w:val="21"/>
+          <w:szCs w:val="21"/>
+          <w:lang w:val="en-BE" w:eastAsia="en-BE"/>
+          <w14:ligatures w14:val="none"/>
+        </w:rPr>
+      </w:pPr>
+      <w:r>
+        <w:rPr>
+          <w:rFonts w:ascii="Consolas" w:eastAsia="Times New Roman" w:hAnsi="Consolas" w:cs="Times New Roman"/>
+          <w:color w:val="D4D4D4"/>
+          <w:kern w:val="0"/>
+          <w:sz w:val="21"/>
+          <w:szCs w:val="21"/>
+          <w:lang w:val="en-BE" w:eastAsia="en-BE"/>
+          <w14:ligatures w14:val="none"/>
+        </w:rPr>
+        <w:t xml:space="preserve">      </w:t>
+      </w:r>
+      <w:r>
+        <w:rPr>
+          <w:rFonts w:ascii="Consolas" w:eastAsia="Times New Roman" w:hAnsi="Consolas" w:cs="Times New Roman"/>
+          <w:color w:val="569CD6"/>
+          <w:kern w:val="0"/>
+          <w:sz w:val="21"/>
+          <w:szCs w:val="21"/>
+          <w:lang w:val="en-BE" w:eastAsia="en-BE"/>
+          <w14:ligatures w14:val="none"/>
+        </w:rPr>
+        <w:t>port</w:t>
+      </w:r>
+      <w:r>
+        <w:rPr>
+          <w:rFonts w:ascii="Consolas" w:eastAsia="Times New Roman" w:hAnsi="Consolas" w:cs="Times New Roman"/>
+          <w:color w:val="D4D4D4"/>
+          <w:kern w:val="0"/>
+          <w:sz w:val="21"/>
+          <w:szCs w:val="21"/>
+          <w:lang w:val="en-BE" w:eastAsia="en-BE"/>
+          <w14:ligatures w14:val="none"/>
+        </w:rPr>
+        <w:t xml:space="preserve">: </w:t>
+      </w:r>
+      <w:r>
+        <w:rPr>
+          <w:rFonts w:ascii="Consolas" w:eastAsia="Times New Roman" w:hAnsi="Consolas" w:cs="Times New Roman"/>
+          <w:color w:val="B5CEA8"/>
+          <w:kern w:val="0"/>
+          <w:sz w:val="21"/>
+          <w:szCs w:val="21"/>
+          <w:lang w:val="en-BE" w:eastAsia="en-BE"/>
+          <w14:ligatures w14:val="none"/>
+        </w:rPr>
+        <w:t>5000</w:t>
+      </w:r>
+    </w:p>
+    <w:p>
+      <w:pPr>
+        <w:pStyle w:val="ListParagraph"/>
+        <w:numPr>
+          <w:ilvl w:val="0"/>
+          <w:numId w:val="4"/>
+        </w:numPr>
+        <w:shd w:val="clear" w:color="auto" w:fill="1E1E1E"/>
+        <w:spacing w:after="0" w:line="285" w:lineRule="atLeast"/>
+        <w:rPr>
+          <w:rFonts w:ascii="Consolas" w:eastAsia="Times New Roman" w:hAnsi="Consolas" w:cs="Times New Roman"/>
+          <w:color w:val="D4D4D4"/>
+          <w:kern w:val="0"/>
+          <w:sz w:val="21"/>
+          <w:szCs w:val="21"/>
+          <w:lang w:val="en-BE" w:eastAsia="en-BE"/>
+          <w14:ligatures w14:val="none"/>
+        </w:rPr>
+      </w:pPr>
+      <w:r>
+        <w:rPr>
+          <w:rFonts w:ascii="Consolas" w:eastAsia="Times New Roman" w:hAnsi="Consolas" w:cs="Times New Roman"/>
+          <w:color w:val="D4D4D4"/>
+          <w:kern w:val="0"/>
+          <w:sz w:val="21"/>
+          <w:szCs w:val="21"/>
+          <w:lang w:val="en-BE" w:eastAsia="en-BE"/>
+          <w14:ligatures w14:val="none"/>
+        </w:rPr>
+        <w:t xml:space="preserve">      </w:t>
+      </w:r>
+      <w:proofErr w:type="spellStart"/>
+      <w:r>
+        <w:rPr>
+          <w:rFonts w:ascii="Consolas" w:eastAsia="Times New Roman" w:hAnsi="Consolas" w:cs="Times New Roman"/>
+          <w:color w:val="569CD6"/>
+          <w:kern w:val="0"/>
+          <w:sz w:val="21"/>
+          <w:szCs w:val="21"/>
+          <w:lang w:val="en-BE" w:eastAsia="en-BE"/>
+          <w14:ligatures w14:val="none"/>
+        </w:rPr>
+        <w:t>targetPort</w:t>
+      </w:r>
+      <w:proofErr w:type="spellEnd"/>
+      <w:r>
+        <w:rPr>
+          <w:rFonts w:ascii="Consolas" w:eastAsia="Times New Roman" w:hAnsi="Consolas" w:cs="Times New Roman"/>
+          <w:color w:val="D4D4D4"/>
+          <w:kern w:val="0"/>
+          <w:sz w:val="21"/>
+          <w:szCs w:val="21"/>
+          <w:lang w:val="en-BE" w:eastAsia="en-BE"/>
+          <w14:ligatures w14:val="none"/>
+        </w:rPr>
+        <w:t xml:space="preserve">: </w:t>
+      </w:r>
+      <w:r>
+        <w:rPr>
+          <w:rFonts w:ascii="Consolas" w:eastAsia="Times New Roman" w:hAnsi="Consolas" w:cs="Times New Roman"/>
+          <w:color w:val="B5CEA8"/>
+          <w:kern w:val="0"/>
+          <w:sz w:val="21"/>
+          <w:szCs w:val="21"/>
+          <w:lang w:val="en-BE" w:eastAsia="en-BE"/>
+          <w14:ligatures w14:val="none"/>
+        </w:rPr>
+        <w:t>5000</w:t>
+      </w:r>
+    </w:p>
+    <w:p>
+      <w:pPr>
+        <w:pStyle w:val="ListParagraph"/>
+        <w:numPr>
+          <w:ilvl w:val="0"/>
+          <w:numId w:val="4"/>
+        </w:numPr>
+        <w:shd w:val="clear" w:color="auto" w:fill="1E1E1E"/>
+        <w:spacing w:after="0" w:line="285" w:lineRule="atLeast"/>
+        <w:rPr>
+          <w:rFonts w:ascii="Consolas" w:eastAsia="Times New Roman" w:hAnsi="Consolas" w:cs="Times New Roman"/>
+          <w:color w:val="D4D4D4"/>
+          <w:kern w:val="0"/>
+          <w:sz w:val="21"/>
+          <w:szCs w:val="21"/>
+          <w:lang w:val="en-BE" w:eastAsia="en-BE"/>
+          <w14:ligatures w14:val="none"/>
+        </w:rPr>
+      </w:pPr>
+      <w:r>
+        <w:rPr>
+          <w:rFonts w:ascii="Consolas" w:eastAsia="Times New Roman" w:hAnsi="Consolas" w:cs="Times New Roman"/>
+          <w:color w:val="D4D4D4"/>
+          <w:kern w:val="0"/>
+          <w:sz w:val="21"/>
+          <w:szCs w:val="21"/>
+          <w:lang w:val="en-BE" w:eastAsia="en-BE"/>
+          <w14:ligatures w14:val="none"/>
+        </w:rPr>
+        <w:t xml:space="preserve">  </w:t>
+      </w:r>
+      <w:r>
+        <w:rPr>
+          <w:rFonts w:ascii="Consolas" w:eastAsia="Times New Roman" w:hAnsi="Consolas" w:cs="Times New Roman"/>
+          <w:color w:val="569CD6"/>
+          <w:kern w:val="0"/>
+          <w:sz w:val="21"/>
+          <w:szCs w:val="21"/>
+          <w:lang w:val="en-BE" w:eastAsia="en-BE"/>
+          <w14:ligatures w14:val="none"/>
+        </w:rPr>
+        <w:t>type</w:t>
+      </w:r>
+      <w:r>
+        <w:rPr>
+          <w:rFonts w:ascii="Consolas" w:eastAsia="Times New Roman" w:hAnsi="Consolas" w:cs="Times New Roman"/>
+          <w:color w:val="D4D4D4"/>
+          <w:kern w:val="0"/>
+          <w:sz w:val="21"/>
+          <w:szCs w:val="21"/>
+          <w:lang w:val="en-BE" w:eastAsia="en-BE"/>
+          <w14:ligatures w14:val="none"/>
+        </w:rPr>
+        <w:t xml:space="preserve">: </w:t>
+      </w:r>
+      <w:proofErr w:type="spellStart"/>
+      <w:r>
+        <w:rPr>
+          <w:rFonts w:ascii="Consolas" w:eastAsia="Times New Roman" w:hAnsi="Consolas" w:cs="Times New Roman"/>
+          <w:color w:val="CE9178"/>
+          <w:kern w:val="0"/>
+          <w:sz w:val="21"/>
+          <w:szCs w:val="21"/>
+          <w:lang w:val="en-BE" w:eastAsia="en-BE"/>
+          <w14:ligatures w14:val="none"/>
+        </w:rPr>
+        <w:t>ClusterIP</w:t>
+      </w:r>
+      <w:proofErr w:type="spellEnd"/>
+    </w:p>
+    <w:p>
+      <w:pPr>
+        <w:ind w:left="360" w:firstLine="0"/>
+        <w:rPr>
+          <w:b/>
+          <w:bCs/>
+        </w:rPr>
+      </w:pPr>
+    </w:p>
+    <w:p>
+      <w:pPr>
+        <w:ind w:left="0" w:firstLine="0"/>
+      </w:pPr>
+      <w:r>
+        <w:rPr>
+          <w:b/>
+          <w:bCs/>
+        </w:rPr>
+        <w:t>Q</w:t>
+      </w:r>
+      <w:proofErr w:type="gramStart"/>
+      <w:r>
+        <w:rPr>
+          <w:b/>
+          <w:bCs/>
+        </w:rPr>
+        <w:t>4</w:t>
+      </w:r>
+      <w:r>
+        <w:rPr>
+          <w:b/>
+          <w:bCs/>
+        </w:rPr>
+        <w:t xml:space="preserve"> :</w:t>
+      </w:r>
+      <w:proofErr w:type="gramEnd"/>
+      <w:r>
+        <w:rPr>
+          <w:b/>
+          <w:bCs/>
+        </w:rPr>
+        <w:t xml:space="preserve"> </w:t>
+      </w:r>
+      <w:r>
+        <w:t>Why do we need the service? Can't we just access the pod directly?</w:t>
+      </w:r>
+    </w:p>
+    <w:p>
+      <w:pPr>
+        <w:rPr>
+          <w:lang w:val="en-BE"/>
+        </w:rPr>
+      </w:pPr>
+      <w:r>
+        <w:rPr>
+          <w:b/>
+          <w:bCs/>
+        </w:rPr>
+        <w:t>A</w:t>
+      </w:r>
+      <w:proofErr w:type="gramStart"/>
+      <w:r>
+        <w:rPr>
+          <w:b/>
+          <w:bCs/>
+        </w:rPr>
+        <w:t>4</w:t>
+      </w:r>
+      <w:r>
+        <w:rPr>
+          <w:b/>
+          <w:bCs/>
+        </w:rPr>
+        <w:t xml:space="preserve"> :</w:t>
+      </w:r>
+      <w:proofErr w:type="gramEnd"/>
+      <w:r>
+        <w:rPr>
+          <w:b/>
+          <w:bCs/>
+        </w:rPr>
+        <w:t xml:space="preserve"> </w:t>
+      </w:r>
+      <w:r>
+        <w:rPr>
+          <w:lang w:val="en-BE"/>
+        </w:rPr>
+        <w:t>Pod IPs are dynamic and can change if the pod is restarted or rescheduled.</w:t>
+      </w:r>
+    </w:p>
+    <w:p>
+      <w:pPr>
+        <w:numPr>
+          <w:ilvl w:val="0"/>
+          <w:numId w:val="5"/>
+        </w:numPr>
+        <w:rPr>
+          <w:lang w:val="en-BE"/>
+        </w:rPr>
+      </w:pPr>
+      <w:r>
+        <w:rPr>
+          <w:lang w:val="en-BE"/>
+        </w:rPr>
+        <w:t>Services allow you to access your app using a consistent DNS name or IP, regardless of which pod is running.</w:t>
+      </w:r>
+    </w:p>
+    <w:p>
+      <w:pPr>
+        <w:numPr>
+          <w:ilvl w:val="0"/>
+          <w:numId w:val="5"/>
+        </w:numPr>
+        <w:rPr>
+          <w:lang w:val="en-BE"/>
+        </w:rPr>
+      </w:pPr>
+      <w:r>
+        <w:rPr>
+          <w:lang w:val="en-BE"/>
+        </w:rPr>
+        <w:t>Services can load-balance traffic across multiple pod replicas.</w:t>
+      </w:r>
+    </w:p>
+    <w:p>
+      <w:pPr>
+        <w:ind w:left="0" w:firstLine="0"/>
+        <w:rPr>
+          <w:b/>
+          <w:bCs/>
+        </w:rPr>
+      </w:pPr>
+    </w:p>
+    <w:p>
+      <w:pPr>
+        <w:ind w:left="0" w:firstLine="0"/>
+        <w:rPr>
+          <w:b/>
+          <w:bCs/>
+        </w:rPr>
+      </w:pPr>
+      <w:r>
+        <w:rPr>
+          <w:b/>
+          <w:bCs/>
+        </w:rPr>
+        <w:lastRenderedPageBreak/>
+        <w:t>Q</w:t>
+      </w:r>
+      <w:proofErr w:type="gramStart"/>
+      <w:r>
+        <w:rPr>
+          <w:b/>
+          <w:bCs/>
+        </w:rPr>
+        <w:t>3 :</w:t>
+      </w:r>
+      <w:proofErr w:type="gramEnd"/>
+      <w:r>
+        <w:rPr>
+          <w:b/>
+          <w:bCs/>
+        </w:rPr>
+        <w:t xml:space="preserve"> </w:t>
+      </w:r>
+      <w:r>
+        <w:t>Which Kubernetes component(s) is/are the one(s) responsible for creating these Pods?</w:t>
+      </w:r>
+    </w:p>
+    <w:p>
+      <w:pPr>
+        <w:ind w:left="0" w:firstLine="0"/>
+        <w:rPr>
+          <w:b/>
+          <w:bCs/>
+        </w:rPr>
+      </w:pPr>
+      <w:r>
+        <w:rPr>
+          <w:b/>
+          <w:bCs/>
+        </w:rPr>
+        <w:t>A</w:t>
+      </w:r>
+      <w:proofErr w:type="gramStart"/>
+      <w:r>
+        <w:rPr>
+          <w:b/>
+          <w:bCs/>
+        </w:rPr>
+        <w:t>3 :</w:t>
+      </w:r>
+      <w:proofErr w:type="gramEnd"/>
+      <w:r>
+        <w:rPr>
+          <w:b/>
+          <w:bCs/>
+        </w:rPr>
+        <w:t xml:space="preserve"> </w:t>
+      </w:r>
+      <w:r>
+        <w:t>The Deployment is the Kubernetes component responsible for creating and managing the Pods in your example.</w:t>
+      </w:r>
+      <w:r>
+        <w:br/>
+        <w:t>The Deployment instructs the </w:t>
+      </w:r>
+      <w:proofErr w:type="spellStart"/>
+      <w:r>
+        <w:t>ReplicaSet</w:t>
+      </w:r>
+      <w:proofErr w:type="spellEnd"/>
+      <w:r>
+        <w:t> to create and maintain the desired number of Pod replicas.</w:t>
+      </w:r>
+      <w:r>
+        <w:br/>
+        <w:t>So, both the Deployment and its underlying </w:t>
+      </w:r>
+      <w:proofErr w:type="spellStart"/>
+      <w:r>
+        <w:t>ReplicaSet</w:t>
+      </w:r>
+      <w:proofErr w:type="spellEnd"/>
+      <w:r>
+        <w:t> are responsible for creating the Pods.</w:t>
+      </w:r>
     </w:p>
     <w:p>
       <w:pPr>
@@ -1295,6 +3963,155 @@
     </w:lvl>
   </w:abstractNum>
   <w:abstractNum w:abstractNumId="3" w15:restartNumberingAfterBreak="0">
+    <w:nsid w:val="52F37CB5"/>
+    <w:multiLevelType w:val="multilevel"/>
+    <w:tmpl w:val="24D2D1A0"/>
+    <w:lvl w:ilvl="0">
+      <w:start w:val="1"/>
+      <w:numFmt w:val="bullet"/>
+      <w:lvlText w:val=""/>
+      <w:lvlJc w:val="left"/>
+      <w:pPr>
+        <w:tabs>
+          <w:tab w:val="num" w:pos="720"/>
+        </w:tabs>
+        <w:ind w:left="720" w:hanging="360"/>
+      </w:pPr>
+      <w:rPr>
+        <w:rFonts w:ascii="Symbol" w:hAnsi="Symbol" w:hint="default"/>
+        <w:sz w:val="20"/>
+      </w:rPr>
+    </w:lvl>
+    <w:lvl w:ilvl="1" w:tentative="1">
+      <w:start w:val="1"/>
+      <w:numFmt w:val="bullet"/>
+      <w:lvlText w:val="o"/>
+      <w:lvlJc w:val="left"/>
+      <w:pPr>
+        <w:tabs>
+          <w:tab w:val="num" w:pos="1440"/>
+        </w:tabs>
+        <w:ind w:left="1440" w:hanging="360"/>
+      </w:pPr>
+      <w:rPr>
+        <w:rFonts w:ascii="Courier New" w:hAnsi="Courier New" w:hint="default"/>
+        <w:sz w:val="20"/>
+      </w:rPr>
+    </w:lvl>
+    <w:lvl w:ilvl="2" w:tentative="1">
+      <w:start w:val="1"/>
+      <w:numFmt w:val="bullet"/>
+      <w:lvlText w:val=""/>
+      <w:lvlJc w:val="left"/>
+      <w:pPr>
+        <w:tabs>
+          <w:tab w:val="num" w:pos="2160"/>
+        </w:tabs>
+        <w:ind w:left="2160" w:hanging="360"/>
+      </w:pPr>
+      <w:rPr>
+        <w:rFonts w:ascii="Wingdings" w:hAnsi="Wingdings" w:hint="default"/>
+        <w:sz w:val="20"/>
+      </w:rPr>
+    </w:lvl>
+    <w:lvl w:ilvl="3" w:tentative="1">
+      <w:start w:val="1"/>
+      <w:numFmt w:val="bullet"/>
+      <w:lvlText w:val=""/>
+      <w:lvlJc w:val="left"/>
+      <w:pPr>
+        <w:tabs>
+          <w:tab w:val="num" w:pos="2880"/>
+        </w:tabs>
+        <w:ind w:left="2880" w:hanging="360"/>
+      </w:pPr>
+      <w:rPr>
+        <w:rFonts w:ascii="Wingdings" w:hAnsi="Wingdings" w:hint="default"/>
+        <w:sz w:val="20"/>
+      </w:rPr>
+    </w:lvl>
+    <w:lvl w:ilvl="4" w:tentative="1">
+      <w:start w:val="1"/>
+      <w:numFmt w:val="bullet"/>
+      <w:lvlText w:val=""/>
+      <w:lvlJc w:val="left"/>
+      <w:pPr>
+        <w:tabs>
+          <w:tab w:val="num" w:pos="3600"/>
+        </w:tabs>
+        <w:ind w:left="3600" w:hanging="360"/>
+      </w:pPr>
+      <w:rPr>
+        <w:rFonts w:ascii="Wingdings" w:hAnsi="Wingdings" w:hint="default"/>
+        <w:sz w:val="20"/>
+      </w:rPr>
+    </w:lvl>
+    <w:lvl w:ilvl="5" w:tentative="1">
+      <w:start w:val="1"/>
+      <w:numFmt w:val="bullet"/>
+      <w:lvlText w:val=""/>
+      <w:lvlJc w:val="left"/>
+      <w:pPr>
+        <w:tabs>
+          <w:tab w:val="num" w:pos="4320"/>
+        </w:tabs>
+        <w:ind w:left="4320" w:hanging="360"/>
+      </w:pPr>
+      <w:rPr>
+        <w:rFonts w:ascii="Wingdings" w:hAnsi="Wingdings" w:hint="default"/>
+        <w:sz w:val="20"/>
+      </w:rPr>
+    </w:lvl>
+    <w:lvl w:ilvl="6" w:tentative="1">
+      <w:start w:val="1"/>
+      <w:numFmt w:val="bullet"/>
+      <w:lvlText w:val=""/>
+      <w:lvlJc w:val="left"/>
+      <w:pPr>
+        <w:tabs>
+          <w:tab w:val="num" w:pos="5040"/>
+        </w:tabs>
+        <w:ind w:left="5040" w:hanging="360"/>
+      </w:pPr>
+      <w:rPr>
+        <w:rFonts w:ascii="Wingdings" w:hAnsi="Wingdings" w:hint="default"/>
+        <w:sz w:val="20"/>
+      </w:rPr>
+    </w:lvl>
+    <w:lvl w:ilvl="7" w:tentative="1">
+      <w:start w:val="1"/>
+      <w:numFmt w:val="bullet"/>
+      <w:lvlText w:val=""/>
+      <w:lvlJc w:val="left"/>
+      <w:pPr>
+        <w:tabs>
+          <w:tab w:val="num" w:pos="5760"/>
+        </w:tabs>
+        <w:ind w:left="5760" w:hanging="360"/>
+      </w:pPr>
+      <w:rPr>
+        <w:rFonts w:ascii="Wingdings" w:hAnsi="Wingdings" w:hint="default"/>
+        <w:sz w:val="20"/>
+      </w:rPr>
+    </w:lvl>
+    <w:lvl w:ilvl="8" w:tentative="1">
+      <w:start w:val="1"/>
+      <w:numFmt w:val="bullet"/>
+      <w:lvlText w:val=""/>
+      <w:lvlJc w:val="left"/>
+      <w:pPr>
+        <w:tabs>
+          <w:tab w:val="num" w:pos="6480"/>
+        </w:tabs>
+        <w:ind w:left="6480" w:hanging="360"/>
+      </w:pPr>
+      <w:rPr>
+        <w:rFonts w:ascii="Wingdings" w:hAnsi="Wingdings" w:hint="default"/>
+        <w:sz w:val="20"/>
+      </w:rPr>
+    </w:lvl>
+  </w:abstractNum>
+  <w:abstractNum w:abstractNumId="4" w15:restartNumberingAfterBreak="0">
     <w:nsid w:val="6C524EC0"/>
     <w:multiLevelType w:val="hybridMultilevel"/>
     <w:tmpl w:val="C27C8FC6"/>
@@ -1309,7 +4126,7 @@
         <w:rFonts w:ascii="Arial" w:eastAsia="Arial" w:hAnsi="Arial" w:cs="Arial" w:hint="default"/>
       </w:rPr>
     </w:lvl>
-    <w:lvl w:ilvl="1" w:tplc="20000003" w:tentative="1">
+    <w:lvl w:ilvl="1" w:tplc="20000003">
       <w:start w:val="1"/>
       <w:numFmt w:val="bullet"/>
       <w:lvlText w:val="o"/>
@@ -1416,6 +4233,9 @@
     <w:abstractNumId w:val="2"/>
   </w:num>
   <w:num w:numId="4" w16cid:durableId="1467702339">
+    <w:abstractNumId w:val="4"/>
+  </w:num>
+  <w:num w:numId="5" w16cid:durableId="1294821808">
     <w:abstractNumId w:val="3"/>
   </w:num>
 </w:numbering>
@@ -1821,7 +4641,7 @@
   <w:style w:type="paragraph" w:default="1" w:styleId="Normal">
     <w:name w:val="Normal"/>
     <w:qFormat/>
-    <w:rsid w:val="00D945A1"/>
+    <w:rsid w:val="00ED47AF"/>
     <w:pPr>
       <w:spacing w:after="179" w:line="265" w:lineRule="auto"/>
       <w:ind w:left="10" w:hanging="10"/>
@@ -1834,7 +4654,6 @@
   <w:style w:type="character" w:default="1" w:styleId="DefaultParagraphFont">
     <w:name w:val="Default Paragraph Font"/>
     <w:uiPriority w:val="1"/>
-    <w:semiHidden/>
     <w:unhideWhenUsed/>
   </w:style>
   <w:style w:type="table" w:default="1" w:styleId="TableNormal">

</xml_diff>

<commit_message>
Updating the lab document
</commit_message>
<xml_diff>
--- a/Lab 3 - hand-in Singh-Lovepreet.docx
+++ b/Lab 3 - hand-in Singh-Lovepreet.docx
@@ -11,21 +11,7 @@
         <w:rPr>
           <w:sz w:val="40"/>
         </w:rPr>
-        <w:t xml:space="preserve">FILL </w:t>
-      </w:r>
-      <w:proofErr w:type="gramStart"/>
-      <w:r>
-        <w:rPr>
-          <w:sz w:val="40"/>
-        </w:rPr>
-        <w:t>IN :</w:t>
-      </w:r>
-      <w:proofErr w:type="gramEnd"/>
-      <w:r>
-        <w:rPr>
-          <w:sz w:val="40"/>
-        </w:rPr>
-        <w:t xml:space="preserve"> Lab </w:t>
+        <w:t xml:space="preserve">FILL IN : Lab </w:t>
       </w:r>
       <w:r>
         <w:rPr>
@@ -154,23 +140,7 @@
           <w:b/>
           <w:bCs/>
         </w:rPr>
-        <w:t>Q</w:t>
-      </w:r>
-      <w:proofErr w:type="gramStart"/>
-      <w:r>
-        <w:rPr>
-          <w:b/>
-          <w:bCs/>
-        </w:rPr>
-        <w:t>1 :</w:t>
-      </w:r>
-      <w:proofErr w:type="gramEnd"/>
-      <w:r>
-        <w:rPr>
-          <w:b/>
-          <w:bCs/>
-        </w:rPr>
-        <w:t xml:space="preserve"> </w:t>
+        <w:t xml:space="preserve">Q1 : </w:t>
       </w:r>
       <w:r>
         <w:t>Which command did you use to create a cluster with 1 control-plane and 3 workers, using the config file.</w:t>
@@ -188,23 +158,7 @@
           <w:b/>
           <w:bCs/>
         </w:rPr>
-        <w:t>A</w:t>
-      </w:r>
-      <w:proofErr w:type="gramStart"/>
-      <w:r>
-        <w:rPr>
-          <w:b/>
-          <w:bCs/>
-        </w:rPr>
-        <w:t>1 :</w:t>
-      </w:r>
-      <w:proofErr w:type="gramEnd"/>
-      <w:r>
-        <w:rPr>
-          <w:b/>
-          <w:bCs/>
-        </w:rPr>
-        <w:t xml:space="preserve"> </w:t>
+        <w:t xml:space="preserve">A1 : </w:t>
       </w:r>
       <w:r>
         <w:t>k3d cluster create --config k3d.config</w:t>
@@ -396,23 +350,7 @@
           <w:b/>
           <w:bCs/>
         </w:rPr>
-        <w:t>Q</w:t>
-      </w:r>
-      <w:proofErr w:type="gramStart"/>
-      <w:r>
-        <w:rPr>
-          <w:b/>
-          <w:bCs/>
-        </w:rPr>
-        <w:t>2 :</w:t>
-      </w:r>
-      <w:proofErr w:type="gramEnd"/>
-      <w:r>
-        <w:rPr>
-          <w:b/>
-          <w:bCs/>
-        </w:rPr>
-        <w:t xml:space="preserve"> </w:t>
+        <w:t xml:space="preserve">Q2 : </w:t>
       </w:r>
       <w:r>
         <w:t xml:space="preserve">What's the command to set the default namespace in </w:t>
@@ -432,23 +370,7 @@
           <w:b/>
           <w:bCs/>
         </w:rPr>
-        <w:t>A</w:t>
-      </w:r>
-      <w:proofErr w:type="gramStart"/>
-      <w:r>
-        <w:rPr>
-          <w:b/>
-          <w:bCs/>
-        </w:rPr>
-        <w:t>2 :</w:t>
-      </w:r>
-      <w:proofErr w:type="gramEnd"/>
-      <w:r>
-        <w:rPr>
-          <w:b/>
-          <w:bCs/>
-        </w:rPr>
-        <w:t xml:space="preserve"> </w:t>
+        <w:t xml:space="preserve">A2 : </w:t>
       </w:r>
       <w:proofErr w:type="spellStart"/>
       <w:r>
@@ -534,17 +456,8 @@
           <w:b/>
           <w:bCs/>
         </w:rPr>
-        <w:t>Q</w:t>
-      </w:r>
-      <w:proofErr w:type="gramStart"/>
-      <w:r>
-        <w:rPr>
-          <w:b/>
-          <w:bCs/>
-        </w:rPr>
-        <w:t>3 :</w:t>
-      </w:r>
-      <w:proofErr w:type="gramEnd"/>
+        <w:t>Q3 :</w:t>
+      </w:r>
       <w:r>
         <w:rPr>
           <w:b/>
@@ -569,17 +482,8 @@
           <w:b/>
           <w:bCs/>
         </w:rPr>
-        <w:t>A</w:t>
-      </w:r>
-      <w:proofErr w:type="gramStart"/>
-      <w:r>
-        <w:rPr>
-          <w:b/>
-          <w:bCs/>
-        </w:rPr>
-        <w:t>3 :</w:t>
-      </w:r>
-      <w:proofErr w:type="gramEnd"/>
+        <w:t>A3 :</w:t>
+      </w:r>
     </w:p>
     <w:p>
       <w:pPr>
@@ -617,7 +521,6 @@
         <w:t>-</w:t>
       </w:r>
       <w:proofErr w:type="spellStart"/>
-      <w:proofErr w:type="gramStart"/>
       <w:r>
         <w:rPr>
           <w:b/>
@@ -626,7 +529,6 @@
         <w:t>docker.yaml</w:t>
       </w:r>
       <w:proofErr w:type="spellEnd"/>
-      <w:proofErr w:type="gramEnd"/>
     </w:p>
     <w:p>
       <w:pPr>
@@ -643,7 +545,6 @@
           <w:kern w:val="0"/>
           <w:sz w:val="21"/>
           <w:szCs w:val="21"/>
-          <w:lang w:val="en-BE" w:eastAsia="en-BE"/>
           <w14:ligatures w14:val="none"/>
         </w:rPr>
       </w:pPr>
@@ -655,7 +556,6 @@
           <w:kern w:val="0"/>
           <w:sz w:val="21"/>
           <w:szCs w:val="21"/>
-          <w:lang w:val="en-BE" w:eastAsia="en-BE"/>
           <w14:ligatures w14:val="none"/>
         </w:rPr>
         <w:t>apiVersion</w:t>
@@ -668,7 +568,6 @@
           <w:kern w:val="0"/>
           <w:sz w:val="21"/>
           <w:szCs w:val="21"/>
-          <w:lang w:val="en-BE" w:eastAsia="en-BE"/>
           <w14:ligatures w14:val="none"/>
         </w:rPr>
         <w:t xml:space="preserve">: </w:t>
@@ -680,7 +579,6 @@
           <w:kern w:val="0"/>
           <w:sz w:val="21"/>
           <w:szCs w:val="21"/>
-          <w:lang w:val="en-BE" w:eastAsia="en-BE"/>
           <w14:ligatures w14:val="none"/>
         </w:rPr>
         <w:t>apps/v1</w:t>
@@ -701,7 +599,6 @@
           <w:kern w:val="0"/>
           <w:sz w:val="21"/>
           <w:szCs w:val="21"/>
-          <w:lang w:val="en-BE" w:eastAsia="en-BE"/>
           <w14:ligatures w14:val="none"/>
         </w:rPr>
       </w:pPr>
@@ -712,7 +609,6 @@
           <w:kern w:val="0"/>
           <w:sz w:val="21"/>
           <w:szCs w:val="21"/>
-          <w:lang w:val="en-BE" w:eastAsia="en-BE"/>
           <w14:ligatures w14:val="none"/>
         </w:rPr>
         <w:t>kind</w:t>
@@ -724,7 +620,6 @@
           <w:kern w:val="0"/>
           <w:sz w:val="21"/>
           <w:szCs w:val="21"/>
-          <w:lang w:val="en-BE" w:eastAsia="en-BE"/>
           <w14:ligatures w14:val="none"/>
         </w:rPr>
         <w:t xml:space="preserve">: </w:t>
@@ -736,7 +631,6 @@
           <w:kern w:val="0"/>
           <w:sz w:val="21"/>
           <w:szCs w:val="21"/>
-          <w:lang w:val="en-BE" w:eastAsia="en-BE"/>
           <w14:ligatures w14:val="none"/>
         </w:rPr>
         <w:t>Deployment</w:t>
@@ -757,7 +651,6 @@
           <w:kern w:val="0"/>
           <w:sz w:val="21"/>
           <w:szCs w:val="21"/>
-          <w:lang w:val="en-BE" w:eastAsia="en-BE"/>
           <w14:ligatures w14:val="none"/>
         </w:rPr>
       </w:pPr>
@@ -768,7 +661,6 @@
           <w:kern w:val="0"/>
           <w:sz w:val="21"/>
           <w:szCs w:val="21"/>
-          <w:lang w:val="en-BE" w:eastAsia="en-BE"/>
           <w14:ligatures w14:val="none"/>
         </w:rPr>
         <w:lastRenderedPageBreak/>
@@ -781,7 +673,6 @@
           <w:kern w:val="0"/>
           <w:sz w:val="21"/>
           <w:szCs w:val="21"/>
-          <w:lang w:val="en-BE" w:eastAsia="en-BE"/>
           <w14:ligatures w14:val="none"/>
         </w:rPr>
         <w:t>:</w:t>
@@ -802,18 +693,16 @@
           <w:kern w:val="0"/>
           <w:sz w:val="21"/>
           <w:szCs w:val="21"/>
-          <w:lang w:val="en-BE" w:eastAsia="en-BE"/>
-          <w14:ligatures w14:val="none"/>
-        </w:rPr>
-      </w:pPr>
-      <w:r>
-        <w:rPr>
-          <w:rFonts w:ascii="Consolas" w:eastAsia="Times New Roman" w:hAnsi="Consolas" w:cs="Times New Roman"/>
-          <w:color w:val="D4D4D4"/>
-          <w:kern w:val="0"/>
-          <w:sz w:val="21"/>
-          <w:szCs w:val="21"/>
-          <w:lang w:val="en-BE" w:eastAsia="en-BE"/>
+          <w14:ligatures w14:val="none"/>
+        </w:rPr>
+      </w:pPr>
+      <w:r>
+        <w:rPr>
+          <w:rFonts w:ascii="Consolas" w:eastAsia="Times New Roman" w:hAnsi="Consolas" w:cs="Times New Roman"/>
+          <w:color w:val="D4D4D4"/>
+          <w:kern w:val="0"/>
+          <w:sz w:val="21"/>
+          <w:szCs w:val="21"/>
           <w14:ligatures w14:val="none"/>
         </w:rPr>
         <w:t xml:space="preserve">  </w:t>
@@ -825,7 +714,6 @@
           <w:kern w:val="0"/>
           <w:sz w:val="21"/>
           <w:szCs w:val="21"/>
-          <w:lang w:val="en-BE" w:eastAsia="en-BE"/>
           <w14:ligatures w14:val="none"/>
         </w:rPr>
         <w:t>name</w:t>
@@ -837,7 +725,6 @@
           <w:kern w:val="0"/>
           <w:sz w:val="21"/>
           <w:szCs w:val="21"/>
-          <w:lang w:val="en-BE" w:eastAsia="en-BE"/>
           <w14:ligatures w14:val="none"/>
         </w:rPr>
         <w:t xml:space="preserve">: </w:t>
@@ -850,7 +737,6 @@
           <w:kern w:val="0"/>
           <w:sz w:val="21"/>
           <w:szCs w:val="21"/>
-          <w:lang w:val="en-BE" w:eastAsia="en-BE"/>
           <w14:ligatures w14:val="none"/>
         </w:rPr>
         <w:t>vue</w:t>
@@ -863,7 +749,6 @@
           <w:kern w:val="0"/>
           <w:sz w:val="21"/>
           <w:szCs w:val="21"/>
-          <w:lang w:val="en-BE" w:eastAsia="en-BE"/>
           <w14:ligatures w14:val="none"/>
         </w:rPr>
         <w:t>-docker</w:t>
@@ -884,18 +769,16 @@
           <w:kern w:val="0"/>
           <w:sz w:val="21"/>
           <w:szCs w:val="21"/>
-          <w:lang w:val="en-BE" w:eastAsia="en-BE"/>
-          <w14:ligatures w14:val="none"/>
-        </w:rPr>
-      </w:pPr>
-      <w:r>
-        <w:rPr>
-          <w:rFonts w:ascii="Consolas" w:eastAsia="Times New Roman" w:hAnsi="Consolas" w:cs="Times New Roman"/>
-          <w:color w:val="D4D4D4"/>
-          <w:kern w:val="0"/>
-          <w:sz w:val="21"/>
-          <w:szCs w:val="21"/>
-          <w:lang w:val="en-BE" w:eastAsia="en-BE"/>
+          <w14:ligatures w14:val="none"/>
+        </w:rPr>
+      </w:pPr>
+      <w:r>
+        <w:rPr>
+          <w:rFonts w:ascii="Consolas" w:eastAsia="Times New Roman" w:hAnsi="Consolas" w:cs="Times New Roman"/>
+          <w:color w:val="D4D4D4"/>
+          <w:kern w:val="0"/>
+          <w:sz w:val="21"/>
+          <w:szCs w:val="21"/>
           <w14:ligatures w14:val="none"/>
         </w:rPr>
         <w:t xml:space="preserve">  </w:t>
@@ -907,7 +790,6 @@
           <w:kern w:val="0"/>
           <w:sz w:val="21"/>
           <w:szCs w:val="21"/>
-          <w:lang w:val="en-BE" w:eastAsia="en-BE"/>
           <w14:ligatures w14:val="none"/>
         </w:rPr>
         <w:t>namespace</w:t>
@@ -919,7 +801,6 @@
           <w:kern w:val="0"/>
           <w:sz w:val="21"/>
           <w:szCs w:val="21"/>
-          <w:lang w:val="en-BE" w:eastAsia="en-BE"/>
           <w14:ligatures w14:val="none"/>
         </w:rPr>
         <w:t xml:space="preserve">: </w:t>
@@ -932,7 +813,6 @@
           <w:kern w:val="0"/>
           <w:sz w:val="21"/>
           <w:szCs w:val="21"/>
-          <w:lang w:val="en-BE" w:eastAsia="en-BE"/>
           <w14:ligatures w14:val="none"/>
         </w:rPr>
         <w:t>howest</w:t>
@@ -945,7 +825,6 @@
           <w:kern w:val="0"/>
           <w:sz w:val="21"/>
           <w:szCs w:val="21"/>
-          <w:lang w:val="en-BE" w:eastAsia="en-BE"/>
           <w14:ligatures w14:val="none"/>
         </w:rPr>
         <w:t>-</w:t>
@@ -958,7 +837,6 @@
           <w:kern w:val="0"/>
           <w:sz w:val="21"/>
           <w:szCs w:val="21"/>
-          <w:lang w:val="en-BE" w:eastAsia="en-BE"/>
           <w14:ligatures w14:val="none"/>
         </w:rPr>
         <w:t>fastapi</w:t>
@@ -971,7 +849,6 @@
           <w:kern w:val="0"/>
           <w:sz w:val="21"/>
           <w:szCs w:val="21"/>
-          <w:lang w:val="en-BE" w:eastAsia="en-BE"/>
           <w14:ligatures w14:val="none"/>
         </w:rPr>
         <w:t>-ls</w:t>
@@ -983,7 +860,6 @@
           <w:kern w:val="0"/>
           <w:sz w:val="21"/>
           <w:szCs w:val="21"/>
-          <w:lang w:val="en-BE" w:eastAsia="en-BE"/>
           <w14:ligatures w14:val="none"/>
         </w:rPr>
         <w:t xml:space="preserve"> </w:t>
@@ -995,7 +871,6 @@
           <w:kern w:val="0"/>
           <w:sz w:val="21"/>
           <w:szCs w:val="21"/>
-          <w:lang w:val="en-BE" w:eastAsia="en-BE"/>
           <w14:ligatures w14:val="none"/>
         </w:rPr>
         <w:t># Replace with your namespace name</w:t>
@@ -1016,7 +891,6 @@
           <w:kern w:val="0"/>
           <w:sz w:val="21"/>
           <w:szCs w:val="21"/>
-          <w:lang w:val="en-BE" w:eastAsia="en-BE"/>
           <w14:ligatures w14:val="none"/>
         </w:rPr>
       </w:pPr>
@@ -1027,7 +901,6 @@
           <w:kern w:val="0"/>
           <w:sz w:val="21"/>
           <w:szCs w:val="21"/>
-          <w:lang w:val="en-BE" w:eastAsia="en-BE"/>
           <w14:ligatures w14:val="none"/>
         </w:rPr>
         <w:t>spec</w:t>
@@ -1039,7 +912,6 @@
           <w:kern w:val="0"/>
           <w:sz w:val="21"/>
           <w:szCs w:val="21"/>
-          <w:lang w:val="en-BE" w:eastAsia="en-BE"/>
           <w14:ligatures w14:val="none"/>
         </w:rPr>
         <w:t>:</w:t>
@@ -1060,18 +932,16 @@
           <w:kern w:val="0"/>
           <w:sz w:val="21"/>
           <w:szCs w:val="21"/>
-          <w:lang w:val="en-BE" w:eastAsia="en-BE"/>
-          <w14:ligatures w14:val="none"/>
-        </w:rPr>
-      </w:pPr>
-      <w:r>
-        <w:rPr>
-          <w:rFonts w:ascii="Consolas" w:eastAsia="Times New Roman" w:hAnsi="Consolas" w:cs="Times New Roman"/>
-          <w:color w:val="D4D4D4"/>
-          <w:kern w:val="0"/>
-          <w:sz w:val="21"/>
-          <w:szCs w:val="21"/>
-          <w:lang w:val="en-BE" w:eastAsia="en-BE"/>
+          <w14:ligatures w14:val="none"/>
+        </w:rPr>
+      </w:pPr>
+      <w:r>
+        <w:rPr>
+          <w:rFonts w:ascii="Consolas" w:eastAsia="Times New Roman" w:hAnsi="Consolas" w:cs="Times New Roman"/>
+          <w:color w:val="D4D4D4"/>
+          <w:kern w:val="0"/>
+          <w:sz w:val="21"/>
+          <w:szCs w:val="21"/>
           <w14:ligatures w14:val="none"/>
         </w:rPr>
         <w:t xml:space="preserve">  </w:t>
@@ -1083,7 +953,6 @@
           <w:kern w:val="0"/>
           <w:sz w:val="21"/>
           <w:szCs w:val="21"/>
-          <w:lang w:val="en-BE" w:eastAsia="en-BE"/>
           <w14:ligatures w14:val="none"/>
         </w:rPr>
         <w:t>replicas</w:t>
@@ -1095,7 +964,6 @@
           <w:kern w:val="0"/>
           <w:sz w:val="21"/>
           <w:szCs w:val="21"/>
-          <w:lang w:val="en-BE" w:eastAsia="en-BE"/>
           <w14:ligatures w14:val="none"/>
         </w:rPr>
         <w:t xml:space="preserve">: </w:t>
@@ -1107,7 +975,6 @@
           <w:kern w:val="0"/>
           <w:sz w:val="21"/>
           <w:szCs w:val="21"/>
-          <w:lang w:val="en-BE" w:eastAsia="en-BE"/>
           <w14:ligatures w14:val="none"/>
         </w:rPr>
         <w:t>1</w:t>
@@ -1128,18 +995,16 @@
           <w:kern w:val="0"/>
           <w:sz w:val="21"/>
           <w:szCs w:val="21"/>
-          <w:lang w:val="en-BE" w:eastAsia="en-BE"/>
-          <w14:ligatures w14:val="none"/>
-        </w:rPr>
-      </w:pPr>
-      <w:r>
-        <w:rPr>
-          <w:rFonts w:ascii="Consolas" w:eastAsia="Times New Roman" w:hAnsi="Consolas" w:cs="Times New Roman"/>
-          <w:color w:val="D4D4D4"/>
-          <w:kern w:val="0"/>
-          <w:sz w:val="21"/>
-          <w:szCs w:val="21"/>
-          <w:lang w:val="en-BE" w:eastAsia="en-BE"/>
+          <w14:ligatures w14:val="none"/>
+        </w:rPr>
+      </w:pPr>
+      <w:r>
+        <w:rPr>
+          <w:rFonts w:ascii="Consolas" w:eastAsia="Times New Roman" w:hAnsi="Consolas" w:cs="Times New Roman"/>
+          <w:color w:val="D4D4D4"/>
+          <w:kern w:val="0"/>
+          <w:sz w:val="21"/>
+          <w:szCs w:val="21"/>
           <w14:ligatures w14:val="none"/>
         </w:rPr>
         <w:t xml:space="preserve">  </w:t>
@@ -1151,7 +1016,6 @@
           <w:kern w:val="0"/>
           <w:sz w:val="21"/>
           <w:szCs w:val="21"/>
-          <w:lang w:val="en-BE" w:eastAsia="en-BE"/>
           <w14:ligatures w14:val="none"/>
         </w:rPr>
         <w:t>selector</w:t>
@@ -1163,7 +1027,6 @@
           <w:kern w:val="0"/>
           <w:sz w:val="21"/>
           <w:szCs w:val="21"/>
-          <w:lang w:val="en-BE" w:eastAsia="en-BE"/>
           <w14:ligatures w14:val="none"/>
         </w:rPr>
         <w:t>:</w:t>
@@ -1184,18 +1047,16 @@
           <w:kern w:val="0"/>
           <w:sz w:val="21"/>
           <w:szCs w:val="21"/>
-          <w:lang w:val="en-BE" w:eastAsia="en-BE"/>
-          <w14:ligatures w14:val="none"/>
-        </w:rPr>
-      </w:pPr>
-      <w:r>
-        <w:rPr>
-          <w:rFonts w:ascii="Consolas" w:eastAsia="Times New Roman" w:hAnsi="Consolas" w:cs="Times New Roman"/>
-          <w:color w:val="D4D4D4"/>
-          <w:kern w:val="0"/>
-          <w:sz w:val="21"/>
-          <w:szCs w:val="21"/>
-          <w:lang w:val="en-BE" w:eastAsia="en-BE"/>
+          <w14:ligatures w14:val="none"/>
+        </w:rPr>
+      </w:pPr>
+      <w:r>
+        <w:rPr>
+          <w:rFonts w:ascii="Consolas" w:eastAsia="Times New Roman" w:hAnsi="Consolas" w:cs="Times New Roman"/>
+          <w:color w:val="D4D4D4"/>
+          <w:kern w:val="0"/>
+          <w:sz w:val="21"/>
+          <w:szCs w:val="21"/>
           <w14:ligatures w14:val="none"/>
         </w:rPr>
         <w:t xml:space="preserve">    </w:t>
@@ -1208,7 +1069,6 @@
           <w:kern w:val="0"/>
           <w:sz w:val="21"/>
           <w:szCs w:val="21"/>
-          <w:lang w:val="en-BE" w:eastAsia="en-BE"/>
           <w14:ligatures w14:val="none"/>
         </w:rPr>
         <w:t>matchLabels</w:t>
@@ -1221,7 +1081,6 @@
           <w:kern w:val="0"/>
           <w:sz w:val="21"/>
           <w:szCs w:val="21"/>
-          <w:lang w:val="en-BE" w:eastAsia="en-BE"/>
           <w14:ligatures w14:val="none"/>
         </w:rPr>
         <w:t>:</w:t>
@@ -1242,18 +1101,16 @@
           <w:kern w:val="0"/>
           <w:sz w:val="21"/>
           <w:szCs w:val="21"/>
-          <w:lang w:val="en-BE" w:eastAsia="en-BE"/>
-          <w14:ligatures w14:val="none"/>
-        </w:rPr>
-      </w:pPr>
-      <w:r>
-        <w:rPr>
-          <w:rFonts w:ascii="Consolas" w:eastAsia="Times New Roman" w:hAnsi="Consolas" w:cs="Times New Roman"/>
-          <w:color w:val="D4D4D4"/>
-          <w:kern w:val="0"/>
-          <w:sz w:val="21"/>
-          <w:szCs w:val="21"/>
-          <w:lang w:val="en-BE" w:eastAsia="en-BE"/>
+          <w14:ligatures w14:val="none"/>
+        </w:rPr>
+      </w:pPr>
+      <w:r>
+        <w:rPr>
+          <w:rFonts w:ascii="Consolas" w:eastAsia="Times New Roman" w:hAnsi="Consolas" w:cs="Times New Roman"/>
+          <w:color w:val="D4D4D4"/>
+          <w:kern w:val="0"/>
+          <w:sz w:val="21"/>
+          <w:szCs w:val="21"/>
           <w14:ligatures w14:val="none"/>
         </w:rPr>
         <w:t xml:space="preserve">      </w:t>
@@ -1265,7 +1122,6 @@
           <w:kern w:val="0"/>
           <w:sz w:val="21"/>
           <w:szCs w:val="21"/>
-          <w:lang w:val="en-BE" w:eastAsia="en-BE"/>
           <w14:ligatures w14:val="none"/>
         </w:rPr>
         <w:t>app</w:t>
@@ -1277,7 +1133,6 @@
           <w:kern w:val="0"/>
           <w:sz w:val="21"/>
           <w:szCs w:val="21"/>
-          <w:lang w:val="en-BE" w:eastAsia="en-BE"/>
           <w14:ligatures w14:val="none"/>
         </w:rPr>
         <w:t xml:space="preserve">: </w:t>
@@ -1290,7 +1145,6 @@
           <w:kern w:val="0"/>
           <w:sz w:val="21"/>
           <w:szCs w:val="21"/>
-          <w:lang w:val="en-BE" w:eastAsia="en-BE"/>
           <w14:ligatures w14:val="none"/>
         </w:rPr>
         <w:t>vue</w:t>
@@ -1303,7 +1157,6 @@
           <w:kern w:val="0"/>
           <w:sz w:val="21"/>
           <w:szCs w:val="21"/>
-          <w:lang w:val="en-BE" w:eastAsia="en-BE"/>
           <w14:ligatures w14:val="none"/>
         </w:rPr>
         <w:t>-docker</w:t>
@@ -1315,7 +1168,6 @@
           <w:kern w:val="0"/>
           <w:sz w:val="21"/>
           <w:szCs w:val="21"/>
-          <w:lang w:val="en-BE" w:eastAsia="en-BE"/>
           <w14:ligatures w14:val="none"/>
         </w:rPr>
         <w:t xml:space="preserve"> </w:t>
@@ -1327,7 +1179,6 @@
           <w:kern w:val="0"/>
           <w:sz w:val="21"/>
           <w:szCs w:val="21"/>
-          <w:lang w:val="en-BE" w:eastAsia="en-BE"/>
           <w14:ligatures w14:val="none"/>
         </w:rPr>
         <w:t># Ensures the deployment matches pods with this label</w:t>
@@ -1348,18 +1199,16 @@
           <w:kern w:val="0"/>
           <w:sz w:val="21"/>
           <w:szCs w:val="21"/>
-          <w:lang w:val="en-BE" w:eastAsia="en-BE"/>
-          <w14:ligatures w14:val="none"/>
-        </w:rPr>
-      </w:pPr>
-      <w:r>
-        <w:rPr>
-          <w:rFonts w:ascii="Consolas" w:eastAsia="Times New Roman" w:hAnsi="Consolas" w:cs="Times New Roman"/>
-          <w:color w:val="D4D4D4"/>
-          <w:kern w:val="0"/>
-          <w:sz w:val="21"/>
-          <w:szCs w:val="21"/>
-          <w:lang w:val="en-BE" w:eastAsia="en-BE"/>
+          <w14:ligatures w14:val="none"/>
+        </w:rPr>
+      </w:pPr>
+      <w:r>
+        <w:rPr>
+          <w:rFonts w:ascii="Consolas" w:eastAsia="Times New Roman" w:hAnsi="Consolas" w:cs="Times New Roman"/>
+          <w:color w:val="D4D4D4"/>
+          <w:kern w:val="0"/>
+          <w:sz w:val="21"/>
+          <w:szCs w:val="21"/>
           <w14:ligatures w14:val="none"/>
         </w:rPr>
         <w:t xml:space="preserve">  </w:t>
@@ -1371,7 +1220,6 @@
           <w:kern w:val="0"/>
           <w:sz w:val="21"/>
           <w:szCs w:val="21"/>
-          <w:lang w:val="en-BE" w:eastAsia="en-BE"/>
           <w14:ligatures w14:val="none"/>
         </w:rPr>
         <w:t>template</w:t>
@@ -1383,7 +1231,6 @@
           <w:kern w:val="0"/>
           <w:sz w:val="21"/>
           <w:szCs w:val="21"/>
-          <w:lang w:val="en-BE" w:eastAsia="en-BE"/>
           <w14:ligatures w14:val="none"/>
         </w:rPr>
         <w:t>:</w:t>
@@ -1404,18 +1251,16 @@
           <w:kern w:val="0"/>
           <w:sz w:val="21"/>
           <w:szCs w:val="21"/>
-          <w:lang w:val="en-BE" w:eastAsia="en-BE"/>
-          <w14:ligatures w14:val="none"/>
-        </w:rPr>
-      </w:pPr>
-      <w:r>
-        <w:rPr>
-          <w:rFonts w:ascii="Consolas" w:eastAsia="Times New Roman" w:hAnsi="Consolas" w:cs="Times New Roman"/>
-          <w:color w:val="D4D4D4"/>
-          <w:kern w:val="0"/>
-          <w:sz w:val="21"/>
-          <w:szCs w:val="21"/>
-          <w:lang w:val="en-BE" w:eastAsia="en-BE"/>
+          <w14:ligatures w14:val="none"/>
+        </w:rPr>
+      </w:pPr>
+      <w:r>
+        <w:rPr>
+          <w:rFonts w:ascii="Consolas" w:eastAsia="Times New Roman" w:hAnsi="Consolas" w:cs="Times New Roman"/>
+          <w:color w:val="D4D4D4"/>
+          <w:kern w:val="0"/>
+          <w:sz w:val="21"/>
+          <w:szCs w:val="21"/>
           <w14:ligatures w14:val="none"/>
         </w:rPr>
         <w:t xml:space="preserve">    </w:t>
@@ -1427,7 +1272,6 @@
           <w:kern w:val="0"/>
           <w:sz w:val="21"/>
           <w:szCs w:val="21"/>
-          <w:lang w:val="en-BE" w:eastAsia="en-BE"/>
           <w14:ligatures w14:val="none"/>
         </w:rPr>
         <w:t>metadata</w:t>
@@ -1439,7 +1283,6 @@
           <w:kern w:val="0"/>
           <w:sz w:val="21"/>
           <w:szCs w:val="21"/>
-          <w:lang w:val="en-BE" w:eastAsia="en-BE"/>
           <w14:ligatures w14:val="none"/>
         </w:rPr>
         <w:t>:</w:t>
@@ -1460,18 +1303,16 @@
           <w:kern w:val="0"/>
           <w:sz w:val="21"/>
           <w:szCs w:val="21"/>
-          <w:lang w:val="en-BE" w:eastAsia="en-BE"/>
-          <w14:ligatures w14:val="none"/>
-        </w:rPr>
-      </w:pPr>
-      <w:r>
-        <w:rPr>
-          <w:rFonts w:ascii="Consolas" w:eastAsia="Times New Roman" w:hAnsi="Consolas" w:cs="Times New Roman"/>
-          <w:color w:val="D4D4D4"/>
-          <w:kern w:val="0"/>
-          <w:sz w:val="21"/>
-          <w:szCs w:val="21"/>
-          <w:lang w:val="en-BE" w:eastAsia="en-BE"/>
+          <w14:ligatures w14:val="none"/>
+        </w:rPr>
+      </w:pPr>
+      <w:r>
+        <w:rPr>
+          <w:rFonts w:ascii="Consolas" w:eastAsia="Times New Roman" w:hAnsi="Consolas" w:cs="Times New Roman"/>
+          <w:color w:val="D4D4D4"/>
+          <w:kern w:val="0"/>
+          <w:sz w:val="21"/>
+          <w:szCs w:val="21"/>
           <w14:ligatures w14:val="none"/>
         </w:rPr>
         <w:t xml:space="preserve">      </w:t>
@@ -1483,7 +1324,6 @@
           <w:kern w:val="0"/>
           <w:sz w:val="21"/>
           <w:szCs w:val="21"/>
-          <w:lang w:val="en-BE" w:eastAsia="en-BE"/>
           <w14:ligatures w14:val="none"/>
         </w:rPr>
         <w:t>labels</w:t>
@@ -1495,7 +1335,6 @@
           <w:kern w:val="0"/>
           <w:sz w:val="21"/>
           <w:szCs w:val="21"/>
-          <w:lang w:val="en-BE" w:eastAsia="en-BE"/>
           <w14:ligatures w14:val="none"/>
         </w:rPr>
         <w:t>:</w:t>
@@ -1516,18 +1355,16 @@
           <w:kern w:val="0"/>
           <w:sz w:val="21"/>
           <w:szCs w:val="21"/>
-          <w:lang w:val="en-BE" w:eastAsia="en-BE"/>
-          <w14:ligatures w14:val="none"/>
-        </w:rPr>
-      </w:pPr>
-      <w:r>
-        <w:rPr>
-          <w:rFonts w:ascii="Consolas" w:eastAsia="Times New Roman" w:hAnsi="Consolas" w:cs="Times New Roman"/>
-          <w:color w:val="D4D4D4"/>
-          <w:kern w:val="0"/>
-          <w:sz w:val="21"/>
-          <w:szCs w:val="21"/>
-          <w:lang w:val="en-BE" w:eastAsia="en-BE"/>
+          <w14:ligatures w14:val="none"/>
+        </w:rPr>
+      </w:pPr>
+      <w:r>
+        <w:rPr>
+          <w:rFonts w:ascii="Consolas" w:eastAsia="Times New Roman" w:hAnsi="Consolas" w:cs="Times New Roman"/>
+          <w:color w:val="D4D4D4"/>
+          <w:kern w:val="0"/>
+          <w:sz w:val="21"/>
+          <w:szCs w:val="21"/>
           <w14:ligatures w14:val="none"/>
         </w:rPr>
         <w:t xml:space="preserve">        </w:t>
@@ -1539,7 +1376,6 @@
           <w:kern w:val="0"/>
           <w:sz w:val="21"/>
           <w:szCs w:val="21"/>
-          <w:lang w:val="en-BE" w:eastAsia="en-BE"/>
           <w14:ligatures w14:val="none"/>
         </w:rPr>
         <w:t>app</w:t>
@@ -1551,7 +1387,6 @@
           <w:kern w:val="0"/>
           <w:sz w:val="21"/>
           <w:szCs w:val="21"/>
-          <w:lang w:val="en-BE" w:eastAsia="en-BE"/>
           <w14:ligatures w14:val="none"/>
         </w:rPr>
         <w:t xml:space="preserve">: </w:t>
@@ -1564,7 +1399,6 @@
           <w:kern w:val="0"/>
           <w:sz w:val="21"/>
           <w:szCs w:val="21"/>
-          <w:lang w:val="en-BE" w:eastAsia="en-BE"/>
           <w14:ligatures w14:val="none"/>
         </w:rPr>
         <w:t>vue</w:t>
@@ -1577,7 +1411,6 @@
           <w:kern w:val="0"/>
           <w:sz w:val="21"/>
           <w:szCs w:val="21"/>
-          <w:lang w:val="en-BE" w:eastAsia="en-BE"/>
           <w14:ligatures w14:val="none"/>
         </w:rPr>
         <w:t>-docker</w:t>
@@ -1589,7 +1422,6 @@
           <w:kern w:val="0"/>
           <w:sz w:val="21"/>
           <w:szCs w:val="21"/>
-          <w:lang w:val="en-BE" w:eastAsia="en-BE"/>
           <w14:ligatures w14:val="none"/>
         </w:rPr>
         <w:t xml:space="preserve"> </w:t>
@@ -1601,7 +1433,6 @@
           <w:kern w:val="0"/>
           <w:sz w:val="21"/>
           <w:szCs w:val="21"/>
-          <w:lang w:val="en-BE" w:eastAsia="en-BE"/>
           <w14:ligatures w14:val="none"/>
         </w:rPr>
         <w:t># This label will be applied to each pod created by the deployment</w:t>
@@ -1622,18 +1453,16 @@
           <w:kern w:val="0"/>
           <w:sz w:val="21"/>
           <w:szCs w:val="21"/>
-          <w:lang w:val="en-BE" w:eastAsia="en-BE"/>
-          <w14:ligatures w14:val="none"/>
-        </w:rPr>
-      </w:pPr>
-      <w:r>
-        <w:rPr>
-          <w:rFonts w:ascii="Consolas" w:eastAsia="Times New Roman" w:hAnsi="Consolas" w:cs="Times New Roman"/>
-          <w:color w:val="D4D4D4"/>
-          <w:kern w:val="0"/>
-          <w:sz w:val="21"/>
-          <w:szCs w:val="21"/>
-          <w:lang w:val="en-BE" w:eastAsia="en-BE"/>
+          <w14:ligatures w14:val="none"/>
+        </w:rPr>
+      </w:pPr>
+      <w:r>
+        <w:rPr>
+          <w:rFonts w:ascii="Consolas" w:eastAsia="Times New Roman" w:hAnsi="Consolas" w:cs="Times New Roman"/>
+          <w:color w:val="D4D4D4"/>
+          <w:kern w:val="0"/>
+          <w:sz w:val="21"/>
+          <w:szCs w:val="21"/>
           <w14:ligatures w14:val="none"/>
         </w:rPr>
         <w:t xml:space="preserve">    </w:t>
@@ -1645,7 +1474,6 @@
           <w:kern w:val="0"/>
           <w:sz w:val="21"/>
           <w:szCs w:val="21"/>
-          <w:lang w:val="en-BE" w:eastAsia="en-BE"/>
           <w14:ligatures w14:val="none"/>
         </w:rPr>
         <w:t>spec</w:t>
@@ -1657,7 +1485,6 @@
           <w:kern w:val="0"/>
           <w:sz w:val="21"/>
           <w:szCs w:val="21"/>
-          <w:lang w:val="en-BE" w:eastAsia="en-BE"/>
           <w14:ligatures w14:val="none"/>
         </w:rPr>
         <w:t>:</w:t>
@@ -1678,18 +1505,16 @@
           <w:kern w:val="0"/>
           <w:sz w:val="21"/>
           <w:szCs w:val="21"/>
-          <w:lang w:val="en-BE" w:eastAsia="en-BE"/>
-          <w14:ligatures w14:val="none"/>
-        </w:rPr>
-      </w:pPr>
-      <w:r>
-        <w:rPr>
-          <w:rFonts w:ascii="Consolas" w:eastAsia="Times New Roman" w:hAnsi="Consolas" w:cs="Times New Roman"/>
-          <w:color w:val="D4D4D4"/>
-          <w:kern w:val="0"/>
-          <w:sz w:val="21"/>
-          <w:szCs w:val="21"/>
-          <w:lang w:val="en-BE" w:eastAsia="en-BE"/>
+          <w14:ligatures w14:val="none"/>
+        </w:rPr>
+      </w:pPr>
+      <w:r>
+        <w:rPr>
+          <w:rFonts w:ascii="Consolas" w:eastAsia="Times New Roman" w:hAnsi="Consolas" w:cs="Times New Roman"/>
+          <w:color w:val="D4D4D4"/>
+          <w:kern w:val="0"/>
+          <w:sz w:val="21"/>
+          <w:szCs w:val="21"/>
           <w14:ligatures w14:val="none"/>
         </w:rPr>
         <w:t xml:space="preserve">      </w:t>
@@ -1701,7 +1526,6 @@
           <w:kern w:val="0"/>
           <w:sz w:val="21"/>
           <w:szCs w:val="21"/>
-          <w:lang w:val="en-BE" w:eastAsia="en-BE"/>
           <w14:ligatures w14:val="none"/>
         </w:rPr>
         <w:t>containers</w:t>
@@ -1713,7 +1537,6 @@
           <w:kern w:val="0"/>
           <w:sz w:val="21"/>
           <w:szCs w:val="21"/>
-          <w:lang w:val="en-BE" w:eastAsia="en-BE"/>
           <w14:ligatures w14:val="none"/>
         </w:rPr>
         <w:t>:</w:t>
@@ -1734,18 +1557,16 @@
           <w:kern w:val="0"/>
           <w:sz w:val="21"/>
           <w:szCs w:val="21"/>
-          <w:lang w:val="en-BE" w:eastAsia="en-BE"/>
-          <w14:ligatures w14:val="none"/>
-        </w:rPr>
-      </w:pPr>
-      <w:r>
-        <w:rPr>
-          <w:rFonts w:ascii="Consolas" w:eastAsia="Times New Roman" w:hAnsi="Consolas" w:cs="Times New Roman"/>
-          <w:color w:val="D4D4D4"/>
-          <w:kern w:val="0"/>
-          <w:sz w:val="21"/>
-          <w:szCs w:val="21"/>
-          <w:lang w:val="en-BE" w:eastAsia="en-BE"/>
+          <w14:ligatures w14:val="none"/>
+        </w:rPr>
+      </w:pPr>
+      <w:r>
+        <w:rPr>
+          <w:rFonts w:ascii="Consolas" w:eastAsia="Times New Roman" w:hAnsi="Consolas" w:cs="Times New Roman"/>
+          <w:color w:val="D4D4D4"/>
+          <w:kern w:val="0"/>
+          <w:sz w:val="21"/>
+          <w:szCs w:val="21"/>
           <w14:ligatures w14:val="none"/>
         </w:rPr>
         <w:t xml:space="preserve">        - </w:t>
@@ -1757,7 +1578,6 @@
           <w:kern w:val="0"/>
           <w:sz w:val="21"/>
           <w:szCs w:val="21"/>
-          <w:lang w:val="en-BE" w:eastAsia="en-BE"/>
           <w14:ligatures w14:val="none"/>
         </w:rPr>
         <w:t>name</w:t>
@@ -1769,7 +1589,6 @@
           <w:kern w:val="0"/>
           <w:sz w:val="21"/>
           <w:szCs w:val="21"/>
-          <w:lang w:val="en-BE" w:eastAsia="en-BE"/>
           <w14:ligatures w14:val="none"/>
         </w:rPr>
         <w:t xml:space="preserve">: </w:t>
@@ -1782,7 +1601,6 @@
           <w:kern w:val="0"/>
           <w:sz w:val="21"/>
           <w:szCs w:val="21"/>
-          <w:lang w:val="en-BE" w:eastAsia="en-BE"/>
           <w14:ligatures w14:val="none"/>
         </w:rPr>
         <w:t>vue</w:t>
@@ -1795,7 +1613,6 @@
           <w:kern w:val="0"/>
           <w:sz w:val="21"/>
           <w:szCs w:val="21"/>
-          <w:lang w:val="en-BE" w:eastAsia="en-BE"/>
           <w14:ligatures w14:val="none"/>
         </w:rPr>
         <w:t>-container</w:t>
@@ -1816,18 +1633,16 @@
           <w:kern w:val="0"/>
           <w:sz w:val="21"/>
           <w:szCs w:val="21"/>
-          <w:lang w:val="en-BE" w:eastAsia="en-BE"/>
-          <w14:ligatures w14:val="none"/>
-        </w:rPr>
-      </w:pPr>
-      <w:r>
-        <w:rPr>
-          <w:rFonts w:ascii="Consolas" w:eastAsia="Times New Roman" w:hAnsi="Consolas" w:cs="Times New Roman"/>
-          <w:color w:val="D4D4D4"/>
-          <w:kern w:val="0"/>
-          <w:sz w:val="21"/>
-          <w:szCs w:val="21"/>
-          <w:lang w:val="en-BE" w:eastAsia="en-BE"/>
+          <w14:ligatures w14:val="none"/>
+        </w:rPr>
+      </w:pPr>
+      <w:r>
+        <w:rPr>
+          <w:rFonts w:ascii="Consolas" w:eastAsia="Times New Roman" w:hAnsi="Consolas" w:cs="Times New Roman"/>
+          <w:color w:val="D4D4D4"/>
+          <w:kern w:val="0"/>
+          <w:sz w:val="21"/>
+          <w:szCs w:val="21"/>
           <w14:ligatures w14:val="none"/>
         </w:rPr>
         <w:t xml:space="preserve">          </w:t>
@@ -1839,7 +1654,6 @@
           <w:kern w:val="0"/>
           <w:sz w:val="21"/>
           <w:szCs w:val="21"/>
-          <w:lang w:val="en-BE" w:eastAsia="en-BE"/>
           <w14:ligatures w14:val="none"/>
         </w:rPr>
         <w:t>image</w:t>
@@ -1851,7 +1665,6 @@
           <w:kern w:val="0"/>
           <w:sz w:val="21"/>
           <w:szCs w:val="21"/>
-          <w:lang w:val="en-BE" w:eastAsia="en-BE"/>
           <w14:ligatures w14:val="none"/>
         </w:rPr>
         <w:t xml:space="preserve">: </w:t>
@@ -1864,7 +1677,6 @@
           <w:kern w:val="0"/>
           <w:sz w:val="21"/>
           <w:szCs w:val="21"/>
-          <w:lang w:val="en-BE" w:eastAsia="en-BE"/>
           <w14:ligatures w14:val="none"/>
         </w:rPr>
         <w:t>spartanroyalty</w:t>
@@ -1877,7 +1689,6 @@
           <w:kern w:val="0"/>
           <w:sz w:val="21"/>
           <w:szCs w:val="21"/>
-          <w:lang w:val="en-BE" w:eastAsia="en-BE"/>
           <w14:ligatures w14:val="none"/>
         </w:rPr>
         <w:t>/</w:t>
@@ -1890,34 +1701,18 @@
           <w:kern w:val="0"/>
           <w:sz w:val="21"/>
           <w:szCs w:val="21"/>
-          <w:lang w:val="en-BE" w:eastAsia="en-BE"/>
-          <w14:ligatures w14:val="none"/>
-        </w:rPr>
-        <w:t>docker-new-</w:t>
-      </w:r>
-      <w:proofErr w:type="gramStart"/>
-      <w:r>
-        <w:rPr>
-          <w:rFonts w:ascii="Consolas" w:eastAsia="Times New Roman" w:hAnsi="Consolas" w:cs="Times New Roman"/>
-          <w:color w:val="CE9178"/>
-          <w:kern w:val="0"/>
-          <w:sz w:val="21"/>
-          <w:szCs w:val="21"/>
-          <w:lang w:val="en-BE" w:eastAsia="en-BE"/>
-          <w14:ligatures w14:val="none"/>
-        </w:rPr>
-        <w:t>frontend:latest</w:t>
+          <w14:ligatures w14:val="none"/>
+        </w:rPr>
+        <w:t>docker-new-frontend:latest</w:t>
       </w:r>
       <w:proofErr w:type="spellEnd"/>
-      <w:proofErr w:type="gramEnd"/>
-      <w:r>
-        <w:rPr>
-          <w:rFonts w:ascii="Consolas" w:eastAsia="Times New Roman" w:hAnsi="Consolas" w:cs="Times New Roman"/>
-          <w:color w:val="D4D4D4"/>
-          <w:kern w:val="0"/>
-          <w:sz w:val="21"/>
-          <w:szCs w:val="21"/>
-          <w:lang w:val="en-BE" w:eastAsia="en-BE"/>
+      <w:r>
+        <w:rPr>
+          <w:rFonts w:ascii="Consolas" w:eastAsia="Times New Roman" w:hAnsi="Consolas" w:cs="Times New Roman"/>
+          <w:color w:val="D4D4D4"/>
+          <w:kern w:val="0"/>
+          <w:sz w:val="21"/>
+          <w:szCs w:val="21"/>
           <w14:ligatures w14:val="none"/>
         </w:rPr>
         <w:t xml:space="preserve"> </w:t>
@@ -1938,18 +1733,16 @@
           <w:kern w:val="0"/>
           <w:sz w:val="21"/>
           <w:szCs w:val="21"/>
-          <w:lang w:val="en-BE" w:eastAsia="en-BE"/>
-          <w14:ligatures w14:val="none"/>
-        </w:rPr>
-      </w:pPr>
-      <w:r>
-        <w:rPr>
-          <w:rFonts w:ascii="Consolas" w:eastAsia="Times New Roman" w:hAnsi="Consolas" w:cs="Times New Roman"/>
-          <w:color w:val="D4D4D4"/>
-          <w:kern w:val="0"/>
-          <w:sz w:val="21"/>
-          <w:szCs w:val="21"/>
-          <w:lang w:val="en-BE" w:eastAsia="en-BE"/>
+          <w14:ligatures w14:val="none"/>
+        </w:rPr>
+      </w:pPr>
+      <w:r>
+        <w:rPr>
+          <w:rFonts w:ascii="Consolas" w:eastAsia="Times New Roman" w:hAnsi="Consolas" w:cs="Times New Roman"/>
+          <w:color w:val="D4D4D4"/>
+          <w:kern w:val="0"/>
+          <w:sz w:val="21"/>
+          <w:szCs w:val="21"/>
           <w14:ligatures w14:val="none"/>
         </w:rPr>
         <w:t xml:space="preserve">          </w:t>
@@ -1961,7 +1754,6 @@
           <w:kern w:val="0"/>
           <w:sz w:val="21"/>
           <w:szCs w:val="21"/>
-          <w:lang w:val="en-BE" w:eastAsia="en-BE"/>
           <w14:ligatures w14:val="none"/>
         </w:rPr>
         <w:t>ports</w:t>
@@ -1973,7 +1765,6 @@
           <w:kern w:val="0"/>
           <w:sz w:val="21"/>
           <w:szCs w:val="21"/>
-          <w:lang w:val="en-BE" w:eastAsia="en-BE"/>
           <w14:ligatures w14:val="none"/>
         </w:rPr>
         <w:t>:</w:t>
@@ -1994,18 +1785,16 @@
           <w:kern w:val="0"/>
           <w:sz w:val="21"/>
           <w:szCs w:val="21"/>
-          <w:lang w:val="en-BE" w:eastAsia="en-BE"/>
-          <w14:ligatures w14:val="none"/>
-        </w:rPr>
-      </w:pPr>
-      <w:r>
-        <w:rPr>
-          <w:rFonts w:ascii="Consolas" w:eastAsia="Times New Roman" w:hAnsi="Consolas" w:cs="Times New Roman"/>
-          <w:color w:val="D4D4D4"/>
-          <w:kern w:val="0"/>
-          <w:sz w:val="21"/>
-          <w:szCs w:val="21"/>
-          <w:lang w:val="en-BE" w:eastAsia="en-BE"/>
+          <w14:ligatures w14:val="none"/>
+        </w:rPr>
+      </w:pPr>
+      <w:r>
+        <w:rPr>
+          <w:rFonts w:ascii="Consolas" w:eastAsia="Times New Roman" w:hAnsi="Consolas" w:cs="Times New Roman"/>
+          <w:color w:val="D4D4D4"/>
+          <w:kern w:val="0"/>
+          <w:sz w:val="21"/>
+          <w:szCs w:val="21"/>
           <w14:ligatures w14:val="none"/>
         </w:rPr>
         <w:t xml:space="preserve">            - </w:t>
@@ -2018,7 +1807,6 @@
           <w:kern w:val="0"/>
           <w:sz w:val="21"/>
           <w:szCs w:val="21"/>
-          <w:lang w:val="en-BE" w:eastAsia="en-BE"/>
           <w14:ligatures w14:val="none"/>
         </w:rPr>
         <w:t>containerPort</w:t>
@@ -2031,7 +1819,6 @@
           <w:kern w:val="0"/>
           <w:sz w:val="21"/>
           <w:szCs w:val="21"/>
-          <w:lang w:val="en-BE" w:eastAsia="en-BE"/>
           <w14:ligatures w14:val="none"/>
         </w:rPr>
         <w:t xml:space="preserve">: </w:t>
@@ -2043,7 +1830,6 @@
           <w:kern w:val="0"/>
           <w:sz w:val="21"/>
           <w:szCs w:val="21"/>
-          <w:lang w:val="en-BE" w:eastAsia="en-BE"/>
           <w14:ligatures w14:val="none"/>
         </w:rPr>
         <w:t>5000</w:t>
@@ -2094,7 +1880,6 @@
         <w:t>-</w:t>
       </w:r>
       <w:proofErr w:type="spellStart"/>
-      <w:proofErr w:type="gramStart"/>
       <w:r>
         <w:rPr>
           <w:b/>
@@ -2103,7 +1888,6 @@
         <w:t>docker.yaml</w:t>
       </w:r>
       <w:proofErr w:type="spellEnd"/>
-      <w:proofErr w:type="gramEnd"/>
     </w:p>
     <w:p>
       <w:pPr>
@@ -2129,7 +1913,6 @@
           <w:kern w:val="0"/>
           <w:sz w:val="21"/>
           <w:szCs w:val="21"/>
-          <w:lang w:val="en-BE" w:eastAsia="en-BE"/>
           <w14:ligatures w14:val="none"/>
         </w:rPr>
       </w:pPr>
@@ -2141,7 +1924,6 @@
           <w:kern w:val="0"/>
           <w:sz w:val="21"/>
           <w:szCs w:val="21"/>
-          <w:lang w:val="en-BE" w:eastAsia="en-BE"/>
           <w14:ligatures w14:val="none"/>
         </w:rPr>
         <w:t>apiVersion</w:t>
@@ -2154,7 +1936,6 @@
           <w:kern w:val="0"/>
           <w:sz w:val="21"/>
           <w:szCs w:val="21"/>
-          <w:lang w:val="en-BE" w:eastAsia="en-BE"/>
           <w14:ligatures w14:val="none"/>
         </w:rPr>
         <w:t xml:space="preserve">: </w:t>
@@ -2166,7 +1947,6 @@
           <w:kern w:val="0"/>
           <w:sz w:val="21"/>
           <w:szCs w:val="21"/>
-          <w:lang w:val="en-BE" w:eastAsia="en-BE"/>
           <w14:ligatures w14:val="none"/>
         </w:rPr>
         <w:t>v1</w:t>
@@ -2187,7 +1967,6 @@
           <w:kern w:val="0"/>
           <w:sz w:val="21"/>
           <w:szCs w:val="21"/>
-          <w:lang w:val="en-BE" w:eastAsia="en-BE"/>
           <w14:ligatures w14:val="none"/>
         </w:rPr>
       </w:pPr>
@@ -2198,7 +1977,6 @@
           <w:kern w:val="0"/>
           <w:sz w:val="21"/>
           <w:szCs w:val="21"/>
-          <w:lang w:val="en-BE" w:eastAsia="en-BE"/>
           <w14:ligatures w14:val="none"/>
         </w:rPr>
         <w:t>kind</w:t>
@@ -2210,7 +1988,6 @@
           <w:kern w:val="0"/>
           <w:sz w:val="21"/>
           <w:szCs w:val="21"/>
-          <w:lang w:val="en-BE" w:eastAsia="en-BE"/>
           <w14:ligatures w14:val="none"/>
         </w:rPr>
         <w:t xml:space="preserve">: </w:t>
@@ -2222,7 +1999,6 @@
           <w:kern w:val="0"/>
           <w:sz w:val="21"/>
           <w:szCs w:val="21"/>
-          <w:lang w:val="en-BE" w:eastAsia="en-BE"/>
           <w14:ligatures w14:val="none"/>
         </w:rPr>
         <w:t>Service</w:t>
@@ -2243,7 +2019,6 @@
           <w:kern w:val="0"/>
           <w:sz w:val="21"/>
           <w:szCs w:val="21"/>
-          <w:lang w:val="en-BE" w:eastAsia="en-BE"/>
           <w14:ligatures w14:val="none"/>
         </w:rPr>
       </w:pPr>
@@ -2254,7 +2029,6 @@
           <w:kern w:val="0"/>
           <w:sz w:val="21"/>
           <w:szCs w:val="21"/>
-          <w:lang w:val="en-BE" w:eastAsia="en-BE"/>
           <w14:ligatures w14:val="none"/>
         </w:rPr>
         <w:t>metadata</w:t>
@@ -2266,7 +2040,6 @@
           <w:kern w:val="0"/>
           <w:sz w:val="21"/>
           <w:szCs w:val="21"/>
-          <w:lang w:val="en-BE" w:eastAsia="en-BE"/>
           <w14:ligatures w14:val="none"/>
         </w:rPr>
         <w:t>:</w:t>
@@ -2287,18 +2060,16 @@
           <w:kern w:val="0"/>
           <w:sz w:val="21"/>
           <w:szCs w:val="21"/>
-          <w:lang w:val="en-BE" w:eastAsia="en-BE"/>
-          <w14:ligatures w14:val="none"/>
-        </w:rPr>
-      </w:pPr>
-      <w:r>
-        <w:rPr>
-          <w:rFonts w:ascii="Consolas" w:eastAsia="Times New Roman" w:hAnsi="Consolas" w:cs="Times New Roman"/>
-          <w:color w:val="D4D4D4"/>
-          <w:kern w:val="0"/>
-          <w:sz w:val="21"/>
-          <w:szCs w:val="21"/>
-          <w:lang w:val="en-BE" w:eastAsia="en-BE"/>
+          <w14:ligatures w14:val="none"/>
+        </w:rPr>
+      </w:pPr>
+      <w:r>
+        <w:rPr>
+          <w:rFonts w:ascii="Consolas" w:eastAsia="Times New Roman" w:hAnsi="Consolas" w:cs="Times New Roman"/>
+          <w:color w:val="D4D4D4"/>
+          <w:kern w:val="0"/>
+          <w:sz w:val="21"/>
+          <w:szCs w:val="21"/>
           <w14:ligatures w14:val="none"/>
         </w:rPr>
         <w:t xml:space="preserve">  </w:t>
@@ -2310,7 +2081,6 @@
           <w:kern w:val="0"/>
           <w:sz w:val="21"/>
           <w:szCs w:val="21"/>
-          <w:lang w:val="en-BE" w:eastAsia="en-BE"/>
           <w14:ligatures w14:val="none"/>
         </w:rPr>
         <w:t>name</w:t>
@@ -2322,7 +2092,6 @@
           <w:kern w:val="0"/>
           <w:sz w:val="21"/>
           <w:szCs w:val="21"/>
-          <w:lang w:val="en-BE" w:eastAsia="en-BE"/>
           <w14:ligatures w14:val="none"/>
         </w:rPr>
         <w:t xml:space="preserve">: </w:t>
@@ -2334,7 +2103,6 @@
           <w:kern w:val="0"/>
           <w:sz w:val="21"/>
           <w:szCs w:val="21"/>
-          <w:lang w:val="en-BE" w:eastAsia="en-BE"/>
           <w14:ligatures w14:val="none"/>
         </w:rPr>
         <w:t>svc-</w:t>
@@ -2347,7 +2115,6 @@
           <w:kern w:val="0"/>
           <w:sz w:val="21"/>
           <w:szCs w:val="21"/>
-          <w:lang w:val="en-BE" w:eastAsia="en-BE"/>
           <w14:ligatures w14:val="none"/>
         </w:rPr>
         <w:t>vue</w:t>
@@ -2360,7 +2127,6 @@
           <w:kern w:val="0"/>
           <w:sz w:val="21"/>
           <w:szCs w:val="21"/>
-          <w:lang w:val="en-BE" w:eastAsia="en-BE"/>
           <w14:ligatures w14:val="none"/>
         </w:rPr>
         <w:t>-docker</w:t>
@@ -2381,18 +2147,16 @@
           <w:kern w:val="0"/>
           <w:sz w:val="21"/>
           <w:szCs w:val="21"/>
-          <w:lang w:val="en-BE" w:eastAsia="en-BE"/>
-          <w14:ligatures w14:val="none"/>
-        </w:rPr>
-      </w:pPr>
-      <w:r>
-        <w:rPr>
-          <w:rFonts w:ascii="Consolas" w:eastAsia="Times New Roman" w:hAnsi="Consolas" w:cs="Times New Roman"/>
-          <w:color w:val="D4D4D4"/>
-          <w:kern w:val="0"/>
-          <w:sz w:val="21"/>
-          <w:szCs w:val="21"/>
-          <w:lang w:val="en-BE" w:eastAsia="en-BE"/>
+          <w14:ligatures w14:val="none"/>
+        </w:rPr>
+      </w:pPr>
+      <w:r>
+        <w:rPr>
+          <w:rFonts w:ascii="Consolas" w:eastAsia="Times New Roman" w:hAnsi="Consolas" w:cs="Times New Roman"/>
+          <w:color w:val="D4D4D4"/>
+          <w:kern w:val="0"/>
+          <w:sz w:val="21"/>
+          <w:szCs w:val="21"/>
           <w14:ligatures w14:val="none"/>
         </w:rPr>
         <w:t xml:space="preserve">  </w:t>
@@ -2404,7 +2168,6 @@
           <w:kern w:val="0"/>
           <w:sz w:val="21"/>
           <w:szCs w:val="21"/>
-          <w:lang w:val="en-BE" w:eastAsia="en-BE"/>
           <w14:ligatures w14:val="none"/>
         </w:rPr>
         <w:t>namespace</w:t>
@@ -2416,7 +2179,6 @@
           <w:kern w:val="0"/>
           <w:sz w:val="21"/>
           <w:szCs w:val="21"/>
-          <w:lang w:val="en-BE" w:eastAsia="en-BE"/>
           <w14:ligatures w14:val="none"/>
         </w:rPr>
         <w:t xml:space="preserve">: </w:t>
@@ -2429,7 +2191,6 @@
           <w:kern w:val="0"/>
           <w:sz w:val="21"/>
           <w:szCs w:val="21"/>
-          <w:lang w:val="en-BE" w:eastAsia="en-BE"/>
           <w14:ligatures w14:val="none"/>
         </w:rPr>
         <w:t>howest</w:t>
@@ -2442,7 +2203,6 @@
           <w:kern w:val="0"/>
           <w:sz w:val="21"/>
           <w:szCs w:val="21"/>
-          <w:lang w:val="en-BE" w:eastAsia="en-BE"/>
           <w14:ligatures w14:val="none"/>
         </w:rPr>
         <w:t>-</w:t>
@@ -2455,7 +2215,6 @@
           <w:kern w:val="0"/>
           <w:sz w:val="21"/>
           <w:szCs w:val="21"/>
-          <w:lang w:val="en-BE" w:eastAsia="en-BE"/>
           <w14:ligatures w14:val="none"/>
         </w:rPr>
         <w:t>fastapi</w:t>
@@ -2468,7 +2227,6 @@
           <w:kern w:val="0"/>
           <w:sz w:val="21"/>
           <w:szCs w:val="21"/>
-          <w:lang w:val="en-BE" w:eastAsia="en-BE"/>
           <w14:ligatures w14:val="none"/>
         </w:rPr>
         <w:t>-ls</w:t>
@@ -2489,7 +2247,6 @@
           <w:kern w:val="0"/>
           <w:sz w:val="21"/>
           <w:szCs w:val="21"/>
-          <w:lang w:val="en-BE" w:eastAsia="en-BE"/>
           <w14:ligatures w14:val="none"/>
         </w:rPr>
       </w:pPr>
@@ -2500,7 +2257,6 @@
           <w:kern w:val="0"/>
           <w:sz w:val="21"/>
           <w:szCs w:val="21"/>
-          <w:lang w:val="en-BE" w:eastAsia="en-BE"/>
           <w14:ligatures w14:val="none"/>
         </w:rPr>
         <w:t>spec</w:t>
@@ -2512,7 +2268,6 @@
           <w:kern w:val="0"/>
           <w:sz w:val="21"/>
           <w:szCs w:val="21"/>
-          <w:lang w:val="en-BE" w:eastAsia="en-BE"/>
           <w14:ligatures w14:val="none"/>
         </w:rPr>
         <w:t>:</w:t>
@@ -2533,18 +2288,16 @@
           <w:kern w:val="0"/>
           <w:sz w:val="21"/>
           <w:szCs w:val="21"/>
-          <w:lang w:val="en-BE" w:eastAsia="en-BE"/>
-          <w14:ligatures w14:val="none"/>
-        </w:rPr>
-      </w:pPr>
-      <w:r>
-        <w:rPr>
-          <w:rFonts w:ascii="Consolas" w:eastAsia="Times New Roman" w:hAnsi="Consolas" w:cs="Times New Roman"/>
-          <w:color w:val="D4D4D4"/>
-          <w:kern w:val="0"/>
-          <w:sz w:val="21"/>
-          <w:szCs w:val="21"/>
-          <w:lang w:val="en-BE" w:eastAsia="en-BE"/>
+          <w14:ligatures w14:val="none"/>
+        </w:rPr>
+      </w:pPr>
+      <w:r>
+        <w:rPr>
+          <w:rFonts w:ascii="Consolas" w:eastAsia="Times New Roman" w:hAnsi="Consolas" w:cs="Times New Roman"/>
+          <w:color w:val="D4D4D4"/>
+          <w:kern w:val="0"/>
+          <w:sz w:val="21"/>
+          <w:szCs w:val="21"/>
           <w14:ligatures w14:val="none"/>
         </w:rPr>
         <w:t xml:space="preserve">  </w:t>
@@ -2556,7 +2309,6 @@
           <w:kern w:val="0"/>
           <w:sz w:val="21"/>
           <w:szCs w:val="21"/>
-          <w:lang w:val="en-BE" w:eastAsia="en-BE"/>
           <w14:ligatures w14:val="none"/>
         </w:rPr>
         <w:t>selector</w:t>
@@ -2568,7 +2320,6 @@
           <w:kern w:val="0"/>
           <w:sz w:val="21"/>
           <w:szCs w:val="21"/>
-          <w:lang w:val="en-BE" w:eastAsia="en-BE"/>
           <w14:ligatures w14:val="none"/>
         </w:rPr>
         <w:t>:</w:t>
@@ -2589,18 +2340,16 @@
           <w:kern w:val="0"/>
           <w:sz w:val="21"/>
           <w:szCs w:val="21"/>
-          <w:lang w:val="en-BE" w:eastAsia="en-BE"/>
-          <w14:ligatures w14:val="none"/>
-        </w:rPr>
-      </w:pPr>
-      <w:r>
-        <w:rPr>
-          <w:rFonts w:ascii="Consolas" w:eastAsia="Times New Roman" w:hAnsi="Consolas" w:cs="Times New Roman"/>
-          <w:color w:val="D4D4D4"/>
-          <w:kern w:val="0"/>
-          <w:sz w:val="21"/>
-          <w:szCs w:val="21"/>
-          <w:lang w:val="en-BE" w:eastAsia="en-BE"/>
+          <w14:ligatures w14:val="none"/>
+        </w:rPr>
+      </w:pPr>
+      <w:r>
+        <w:rPr>
+          <w:rFonts w:ascii="Consolas" w:eastAsia="Times New Roman" w:hAnsi="Consolas" w:cs="Times New Roman"/>
+          <w:color w:val="D4D4D4"/>
+          <w:kern w:val="0"/>
+          <w:sz w:val="21"/>
+          <w:szCs w:val="21"/>
           <w14:ligatures w14:val="none"/>
         </w:rPr>
         <w:t xml:space="preserve">    </w:t>
@@ -2612,7 +2361,6 @@
           <w:kern w:val="0"/>
           <w:sz w:val="21"/>
           <w:szCs w:val="21"/>
-          <w:lang w:val="en-BE" w:eastAsia="en-BE"/>
           <w14:ligatures w14:val="none"/>
         </w:rPr>
         <w:t>app</w:t>
@@ -2624,7 +2372,6 @@
           <w:kern w:val="0"/>
           <w:sz w:val="21"/>
           <w:szCs w:val="21"/>
-          <w:lang w:val="en-BE" w:eastAsia="en-BE"/>
           <w14:ligatures w14:val="none"/>
         </w:rPr>
         <w:t xml:space="preserve">: </w:t>
@@ -2637,7 +2384,6 @@
           <w:kern w:val="0"/>
           <w:sz w:val="21"/>
           <w:szCs w:val="21"/>
-          <w:lang w:val="en-BE" w:eastAsia="en-BE"/>
           <w14:ligatures w14:val="none"/>
         </w:rPr>
         <w:t>vue</w:t>
@@ -2650,7 +2396,6 @@
           <w:kern w:val="0"/>
           <w:sz w:val="21"/>
           <w:szCs w:val="21"/>
-          <w:lang w:val="en-BE" w:eastAsia="en-BE"/>
           <w14:ligatures w14:val="none"/>
         </w:rPr>
         <w:t>-docker</w:t>
@@ -2671,18 +2416,16 @@
           <w:kern w:val="0"/>
           <w:sz w:val="21"/>
           <w:szCs w:val="21"/>
-          <w:lang w:val="en-BE" w:eastAsia="en-BE"/>
-          <w14:ligatures w14:val="none"/>
-        </w:rPr>
-      </w:pPr>
-      <w:r>
-        <w:rPr>
-          <w:rFonts w:ascii="Consolas" w:eastAsia="Times New Roman" w:hAnsi="Consolas" w:cs="Times New Roman"/>
-          <w:color w:val="D4D4D4"/>
-          <w:kern w:val="0"/>
-          <w:sz w:val="21"/>
-          <w:szCs w:val="21"/>
-          <w:lang w:val="en-BE" w:eastAsia="en-BE"/>
+          <w14:ligatures w14:val="none"/>
+        </w:rPr>
+      </w:pPr>
+      <w:r>
+        <w:rPr>
+          <w:rFonts w:ascii="Consolas" w:eastAsia="Times New Roman" w:hAnsi="Consolas" w:cs="Times New Roman"/>
+          <w:color w:val="D4D4D4"/>
+          <w:kern w:val="0"/>
+          <w:sz w:val="21"/>
+          <w:szCs w:val="21"/>
           <w14:ligatures w14:val="none"/>
         </w:rPr>
         <w:t xml:space="preserve">  </w:t>
@@ -2694,7 +2437,6 @@
           <w:kern w:val="0"/>
           <w:sz w:val="21"/>
           <w:szCs w:val="21"/>
-          <w:lang w:val="en-BE" w:eastAsia="en-BE"/>
           <w14:ligatures w14:val="none"/>
         </w:rPr>
         <w:t>ports</w:t>
@@ -2706,7 +2448,6 @@
           <w:kern w:val="0"/>
           <w:sz w:val="21"/>
           <w:szCs w:val="21"/>
-          <w:lang w:val="en-BE" w:eastAsia="en-BE"/>
           <w14:ligatures w14:val="none"/>
         </w:rPr>
         <w:t>:</w:t>
@@ -2727,18 +2468,16 @@
           <w:kern w:val="0"/>
           <w:sz w:val="21"/>
           <w:szCs w:val="21"/>
-          <w:lang w:val="en-BE" w:eastAsia="en-BE"/>
-          <w14:ligatures w14:val="none"/>
-        </w:rPr>
-      </w:pPr>
-      <w:r>
-        <w:rPr>
-          <w:rFonts w:ascii="Consolas" w:eastAsia="Times New Roman" w:hAnsi="Consolas" w:cs="Times New Roman"/>
-          <w:color w:val="D4D4D4"/>
-          <w:kern w:val="0"/>
-          <w:sz w:val="21"/>
-          <w:szCs w:val="21"/>
-          <w:lang w:val="en-BE" w:eastAsia="en-BE"/>
+          <w14:ligatures w14:val="none"/>
+        </w:rPr>
+      </w:pPr>
+      <w:r>
+        <w:rPr>
+          <w:rFonts w:ascii="Consolas" w:eastAsia="Times New Roman" w:hAnsi="Consolas" w:cs="Times New Roman"/>
+          <w:color w:val="D4D4D4"/>
+          <w:kern w:val="0"/>
+          <w:sz w:val="21"/>
+          <w:szCs w:val="21"/>
           <w14:ligatures w14:val="none"/>
         </w:rPr>
         <w:t xml:space="preserve">    - </w:t>
@@ -2750,7 +2489,6 @@
           <w:kern w:val="0"/>
           <w:sz w:val="21"/>
           <w:szCs w:val="21"/>
-          <w:lang w:val="en-BE" w:eastAsia="en-BE"/>
           <w14:ligatures w14:val="none"/>
         </w:rPr>
         <w:t>protocol</w:t>
@@ -2762,7 +2500,6 @@
           <w:kern w:val="0"/>
           <w:sz w:val="21"/>
           <w:szCs w:val="21"/>
-          <w:lang w:val="en-BE" w:eastAsia="en-BE"/>
           <w14:ligatures w14:val="none"/>
         </w:rPr>
         <w:t xml:space="preserve">: </w:t>
@@ -2774,7 +2511,6 @@
           <w:kern w:val="0"/>
           <w:sz w:val="21"/>
           <w:szCs w:val="21"/>
-          <w:lang w:val="en-BE" w:eastAsia="en-BE"/>
           <w14:ligatures w14:val="none"/>
         </w:rPr>
         <w:t>TCP</w:t>
@@ -2795,18 +2531,16 @@
           <w:kern w:val="0"/>
           <w:sz w:val="21"/>
           <w:szCs w:val="21"/>
-          <w:lang w:val="en-BE" w:eastAsia="en-BE"/>
-          <w14:ligatures w14:val="none"/>
-        </w:rPr>
-      </w:pPr>
-      <w:r>
-        <w:rPr>
-          <w:rFonts w:ascii="Consolas" w:eastAsia="Times New Roman" w:hAnsi="Consolas" w:cs="Times New Roman"/>
-          <w:color w:val="D4D4D4"/>
-          <w:kern w:val="0"/>
-          <w:sz w:val="21"/>
-          <w:szCs w:val="21"/>
-          <w:lang w:val="en-BE" w:eastAsia="en-BE"/>
+          <w14:ligatures w14:val="none"/>
+        </w:rPr>
+      </w:pPr>
+      <w:r>
+        <w:rPr>
+          <w:rFonts w:ascii="Consolas" w:eastAsia="Times New Roman" w:hAnsi="Consolas" w:cs="Times New Roman"/>
+          <w:color w:val="D4D4D4"/>
+          <w:kern w:val="0"/>
+          <w:sz w:val="21"/>
+          <w:szCs w:val="21"/>
           <w14:ligatures w14:val="none"/>
         </w:rPr>
         <w:t xml:space="preserve">      </w:t>
@@ -2818,7 +2552,6 @@
           <w:kern w:val="0"/>
           <w:sz w:val="21"/>
           <w:szCs w:val="21"/>
-          <w:lang w:val="en-BE" w:eastAsia="en-BE"/>
           <w14:ligatures w14:val="none"/>
         </w:rPr>
         <w:t>port</w:t>
@@ -2830,7 +2563,6 @@
           <w:kern w:val="0"/>
           <w:sz w:val="21"/>
           <w:szCs w:val="21"/>
-          <w:lang w:val="en-BE" w:eastAsia="en-BE"/>
           <w14:ligatures w14:val="none"/>
         </w:rPr>
         <w:t xml:space="preserve">: </w:t>
@@ -2842,7 +2574,6 @@
           <w:kern w:val="0"/>
           <w:sz w:val="21"/>
           <w:szCs w:val="21"/>
-          <w:lang w:val="en-BE" w:eastAsia="en-BE"/>
           <w14:ligatures w14:val="none"/>
         </w:rPr>
         <w:t>5000</w:t>
@@ -2863,18 +2594,16 @@
           <w:kern w:val="0"/>
           <w:sz w:val="21"/>
           <w:szCs w:val="21"/>
-          <w:lang w:val="en-BE" w:eastAsia="en-BE"/>
-          <w14:ligatures w14:val="none"/>
-        </w:rPr>
-      </w:pPr>
-      <w:r>
-        <w:rPr>
-          <w:rFonts w:ascii="Consolas" w:eastAsia="Times New Roman" w:hAnsi="Consolas" w:cs="Times New Roman"/>
-          <w:color w:val="D4D4D4"/>
-          <w:kern w:val="0"/>
-          <w:sz w:val="21"/>
-          <w:szCs w:val="21"/>
-          <w:lang w:val="en-BE" w:eastAsia="en-BE"/>
+          <w14:ligatures w14:val="none"/>
+        </w:rPr>
+      </w:pPr>
+      <w:r>
+        <w:rPr>
+          <w:rFonts w:ascii="Consolas" w:eastAsia="Times New Roman" w:hAnsi="Consolas" w:cs="Times New Roman"/>
+          <w:color w:val="D4D4D4"/>
+          <w:kern w:val="0"/>
+          <w:sz w:val="21"/>
+          <w:szCs w:val="21"/>
           <w14:ligatures w14:val="none"/>
         </w:rPr>
         <w:t xml:space="preserve">      </w:t>
@@ -2887,7 +2616,6 @@
           <w:kern w:val="0"/>
           <w:sz w:val="21"/>
           <w:szCs w:val="21"/>
-          <w:lang w:val="en-BE" w:eastAsia="en-BE"/>
           <w14:ligatures w14:val="none"/>
         </w:rPr>
         <w:t>targetPort</w:t>
@@ -2900,7 +2628,6 @@
           <w:kern w:val="0"/>
           <w:sz w:val="21"/>
           <w:szCs w:val="21"/>
-          <w:lang w:val="en-BE" w:eastAsia="en-BE"/>
           <w14:ligatures w14:val="none"/>
         </w:rPr>
         <w:t xml:space="preserve">: </w:t>
@@ -2912,7 +2639,6 @@
           <w:kern w:val="0"/>
           <w:sz w:val="21"/>
           <w:szCs w:val="21"/>
-          <w:lang w:val="en-BE" w:eastAsia="en-BE"/>
           <w14:ligatures w14:val="none"/>
         </w:rPr>
         <w:t>5000</w:t>
@@ -2933,18 +2659,16 @@
           <w:kern w:val="0"/>
           <w:sz w:val="21"/>
           <w:szCs w:val="21"/>
-          <w:lang w:val="en-BE" w:eastAsia="en-BE"/>
-          <w14:ligatures w14:val="none"/>
-        </w:rPr>
-      </w:pPr>
-      <w:r>
-        <w:rPr>
-          <w:rFonts w:ascii="Consolas" w:eastAsia="Times New Roman" w:hAnsi="Consolas" w:cs="Times New Roman"/>
-          <w:color w:val="D4D4D4"/>
-          <w:kern w:val="0"/>
-          <w:sz w:val="21"/>
-          <w:szCs w:val="21"/>
-          <w:lang w:val="en-BE" w:eastAsia="en-BE"/>
+          <w14:ligatures w14:val="none"/>
+        </w:rPr>
+      </w:pPr>
+      <w:r>
+        <w:rPr>
+          <w:rFonts w:ascii="Consolas" w:eastAsia="Times New Roman" w:hAnsi="Consolas" w:cs="Times New Roman"/>
+          <w:color w:val="D4D4D4"/>
+          <w:kern w:val="0"/>
+          <w:sz w:val="21"/>
+          <w:szCs w:val="21"/>
           <w14:ligatures w14:val="none"/>
         </w:rPr>
         <w:t xml:space="preserve">  </w:t>
@@ -2956,7 +2680,6 @@
           <w:kern w:val="0"/>
           <w:sz w:val="21"/>
           <w:szCs w:val="21"/>
-          <w:lang w:val="en-BE" w:eastAsia="en-BE"/>
           <w14:ligatures w14:val="none"/>
         </w:rPr>
         <w:t>type</w:t>
@@ -2968,7 +2691,6 @@
           <w:kern w:val="0"/>
           <w:sz w:val="21"/>
           <w:szCs w:val="21"/>
-          <w:lang w:val="en-BE" w:eastAsia="en-BE"/>
           <w14:ligatures w14:val="none"/>
         </w:rPr>
         <w:t xml:space="preserve">: </w:t>
@@ -2981,7 +2703,6 @@
           <w:kern w:val="0"/>
           <w:sz w:val="21"/>
           <w:szCs w:val="21"/>
-          <w:lang w:val="en-BE" w:eastAsia="en-BE"/>
           <w14:ligatures w14:val="none"/>
         </w:rPr>
         <w:t>ClusterIP</w:t>
@@ -3006,75 +2727,21 @@
           <w:b/>
           <w:bCs/>
         </w:rPr>
-        <w:t>Q</w:t>
-      </w:r>
-      <w:proofErr w:type="gramStart"/>
-      <w:r>
-        <w:rPr>
-          <w:b/>
-          <w:bCs/>
-        </w:rPr>
-        <w:t>4</w:t>
-      </w:r>
-      <w:r>
-        <w:rPr>
-          <w:b/>
-          <w:bCs/>
-        </w:rPr>
-        <w:t xml:space="preserve"> :</w:t>
-      </w:r>
-      <w:proofErr w:type="gramEnd"/>
-      <w:r>
-        <w:rPr>
-          <w:b/>
-          <w:bCs/>
-        </w:rPr>
-        <w:t xml:space="preserve"> </w:t>
+        <w:t xml:space="preserve">Q4 : </w:t>
       </w:r>
       <w:r>
         <w:t>Why do we need the service? Can't we just access the pod directly?</w:t>
       </w:r>
     </w:p>
     <w:p>
-      <w:pPr>
-        <w:rPr>
-          <w:lang w:val="en-BE"/>
-        </w:rPr>
-      </w:pPr>
-      <w:r>
-        <w:rPr>
-          <w:b/>
-          <w:bCs/>
-        </w:rPr>
-        <w:t>A</w:t>
-      </w:r>
-      <w:proofErr w:type="gramStart"/>
-      <w:r>
-        <w:rPr>
-          <w:b/>
-          <w:bCs/>
-        </w:rPr>
-        <w:t>4</w:t>
-      </w:r>
-      <w:r>
-        <w:rPr>
-          <w:b/>
-          <w:bCs/>
-        </w:rPr>
-        <w:t xml:space="preserve"> :</w:t>
-      </w:r>
-      <w:proofErr w:type="gramEnd"/>
-      <w:r>
-        <w:rPr>
-          <w:b/>
-          <w:bCs/>
-        </w:rPr>
-        <w:t xml:space="preserve"> </w:t>
-      </w:r>
-      <w:r>
-        <w:rPr>
-          <w:lang w:val="en-BE"/>
-        </w:rPr>
+      <w:r>
+        <w:rPr>
+          <w:b/>
+          <w:bCs/>
+        </w:rPr>
+        <w:t xml:space="preserve">A4 : </w:t>
+      </w:r>
+      <w:r>
         <w:t>Pod IPs are dynamic and can change if the pod is restarted or rescheduled.</w:t>
       </w:r>
     </w:p>
@@ -3084,14 +2751,8 @@
           <w:ilvl w:val="0"/>
           <w:numId w:val="5"/>
         </w:numPr>
-        <w:rPr>
-          <w:lang w:val="en-BE"/>
-        </w:rPr>
-      </w:pPr>
-      <w:r>
-        <w:rPr>
-          <w:lang w:val="en-BE"/>
-        </w:rPr>
+      </w:pPr>
+      <w:r>
         <w:t>Services allow you to access your app using a consistent DNS name or IP, regardless of which pod is running.</w:t>
       </w:r>
     </w:p>
@@ -3101,14 +2762,8 @@
           <w:ilvl w:val="0"/>
           <w:numId w:val="5"/>
         </w:numPr>
-        <w:rPr>
-          <w:lang w:val="en-BE"/>
-        </w:rPr>
-      </w:pPr>
-      <w:r>
-        <w:rPr>
-          <w:lang w:val="en-BE"/>
-        </w:rPr>
+      </w:pPr>
+      <w:r>
         <w:t>Services can load-balance traffic across multiple pod replicas.</w:t>
       </w:r>
     </w:p>
@@ -3135,23 +2790,7 @@
           <w:bCs/>
         </w:rPr>
         <w:lastRenderedPageBreak/>
-        <w:t>Q</w:t>
-      </w:r>
-      <w:proofErr w:type="gramStart"/>
-      <w:r>
-        <w:rPr>
-          <w:b/>
-          <w:bCs/>
-        </w:rPr>
-        <w:t>3 :</w:t>
-      </w:r>
-      <w:proofErr w:type="gramEnd"/>
-      <w:r>
-        <w:rPr>
-          <w:b/>
-          <w:bCs/>
-        </w:rPr>
-        <w:t xml:space="preserve"> </w:t>
+        <w:t xml:space="preserve">Q3 : </w:t>
       </w:r>
       <w:r>
         <w:t>Which Kubernetes component(s) is/are the one(s) responsible for creating these Pods?</w:t>
@@ -3170,17 +2809,8 @@
           <w:b/>
           <w:bCs/>
         </w:rPr>
-        <w:t>A</w:t>
-      </w:r>
-      <w:proofErr w:type="gramStart"/>
-      <w:r>
-        <w:rPr>
-          <w:b/>
-          <w:bCs/>
-        </w:rPr>
-        <w:t>3 :</w:t>
-      </w:r>
-      <w:proofErr w:type="gramEnd"/>
+        <w:t>A3 :</w:t>
+      </w:r>
       <w:r>
         <w:rPr>
           <w:b/>
@@ -3224,6 +2854,569 @@
           <w:bCs/>
         </w:rPr>
       </w:pPr>
+      <w:r>
+        <w:rPr>
+          <w:b/>
+          <w:bCs/>
+        </w:rPr>
+        <w:t xml:space="preserve">Q4 : </w:t>
+      </w:r>
+      <w:r>
+        <w:t xml:space="preserve">What did you add to the YAML file to specify the nodes where the </w:t>
+      </w:r>
+      <w:proofErr w:type="spellStart"/>
+      <w:r>
+        <w:t>vue</w:t>
+      </w:r>
+      <w:proofErr w:type="spellEnd"/>
+      <w:r>
+        <w:t xml:space="preserve">-docker application should run on? TIP: You can use the </w:t>
+      </w:r>
+      <w:proofErr w:type="spellStart"/>
+      <w:r>
+        <w:t>NodeLabel</w:t>
+      </w:r>
+      <w:proofErr w:type="spellEnd"/>
+      <w:r>
+        <w:t xml:space="preserve"> kubernetes.io/hostname</w:t>
+      </w:r>
+    </w:p>
+    <w:p>
+      <w:pPr>
+        <w:ind w:left="0" w:firstLine="0"/>
+        <w:rPr>
+          <w:b/>
+          <w:bCs/>
+        </w:rPr>
+      </w:pPr>
+      <w:r>
+        <w:rPr>
+          <w:b/>
+          <w:bCs/>
+        </w:rPr>
+        <w:t xml:space="preserve">A4 : </w:t>
+      </w:r>
+    </w:p>
+    <w:p>
+      <w:pPr>
+        <w:ind w:left="0" w:firstLine="0"/>
+        <w:rPr>
+          <w:b/>
+          <w:bCs/>
+          <w:lang w:val="en-BE"/>
+        </w:rPr>
+      </w:pPr>
+      <w:r>
+        <w:rPr>
+          <w:b/>
+          <w:bCs/>
+          <w:lang w:val="en-BE"/>
+        </w:rPr>
+        <w:t>spec:</w:t>
+      </w:r>
+    </w:p>
+    <w:p>
+      <w:pPr>
+        <w:ind w:left="0" w:firstLine="0"/>
+        <w:rPr>
+          <w:lang w:val="en-BE"/>
+        </w:rPr>
+      </w:pPr>
+      <w:r>
+        <w:rPr>
+          <w:lang w:val="en-BE"/>
+        </w:rPr>
+        <w:t>      affinity:</w:t>
+      </w:r>
+    </w:p>
+    <w:p>
+      <w:pPr>
+        <w:ind w:left="0" w:firstLine="0"/>
+        <w:rPr>
+          <w:lang w:val="en-BE"/>
+        </w:rPr>
+      </w:pPr>
+      <w:r>
+        <w:rPr>
+          <w:lang w:val="en-BE"/>
+        </w:rPr>
+        <w:t xml:space="preserve">        </w:t>
+      </w:r>
+      <w:proofErr w:type="spellStart"/>
+      <w:r>
+        <w:rPr>
+          <w:lang w:val="en-BE"/>
+        </w:rPr>
+        <w:t>nodeAffinity</w:t>
+      </w:r>
+      <w:proofErr w:type="spellEnd"/>
+      <w:r>
+        <w:rPr>
+          <w:lang w:val="en-BE"/>
+        </w:rPr>
+        <w:t>:</w:t>
+      </w:r>
+    </w:p>
+    <w:p>
+      <w:pPr>
+        <w:ind w:left="0" w:firstLine="0"/>
+        <w:rPr>
+          <w:lang w:val="en-BE"/>
+        </w:rPr>
+      </w:pPr>
+      <w:r>
+        <w:rPr>
+          <w:lang w:val="en-BE"/>
+        </w:rPr>
+        <w:t xml:space="preserve">          </w:t>
+      </w:r>
+      <w:proofErr w:type="spellStart"/>
+      <w:r>
+        <w:rPr>
+          <w:lang w:val="en-BE"/>
+        </w:rPr>
+        <w:t>requiredDuringSchedulingIgnoredDuringExecution</w:t>
+      </w:r>
+      <w:proofErr w:type="spellEnd"/>
+      <w:r>
+        <w:rPr>
+          <w:lang w:val="en-BE"/>
+        </w:rPr>
+        <w:t>:</w:t>
+      </w:r>
+    </w:p>
+    <w:p>
+      <w:pPr>
+        <w:ind w:left="0" w:firstLine="0"/>
+        <w:rPr>
+          <w:lang w:val="en-BE"/>
+        </w:rPr>
+      </w:pPr>
+      <w:r>
+        <w:rPr>
+          <w:lang w:val="en-BE"/>
+        </w:rPr>
+        <w:t xml:space="preserve">            </w:t>
+      </w:r>
+      <w:proofErr w:type="spellStart"/>
+      <w:r>
+        <w:rPr>
+          <w:lang w:val="en-BE"/>
+        </w:rPr>
+        <w:t>nodeSelectorTerms</w:t>
+      </w:r>
+      <w:proofErr w:type="spellEnd"/>
+      <w:r>
+        <w:rPr>
+          <w:lang w:val="en-BE"/>
+        </w:rPr>
+        <w:t>:</w:t>
+      </w:r>
+    </w:p>
+    <w:p>
+      <w:pPr>
+        <w:ind w:left="0" w:firstLine="0"/>
+        <w:rPr>
+          <w:lang w:val="en-BE"/>
+        </w:rPr>
+      </w:pPr>
+      <w:r>
+        <w:rPr>
+          <w:lang w:val="en-BE"/>
+        </w:rPr>
+        <w:t xml:space="preserve">              - </w:t>
+      </w:r>
+      <w:proofErr w:type="spellStart"/>
+      <w:r>
+        <w:rPr>
+          <w:lang w:val="en-BE"/>
+        </w:rPr>
+        <w:t>matchExpressions</w:t>
+      </w:r>
+      <w:proofErr w:type="spellEnd"/>
+      <w:r>
+        <w:rPr>
+          <w:lang w:val="en-BE"/>
+        </w:rPr>
+        <w:t>:</w:t>
+      </w:r>
+    </w:p>
+    <w:p>
+      <w:pPr>
+        <w:ind w:left="0" w:firstLine="0"/>
+        <w:rPr>
+          <w:lang w:val="en-BE"/>
+        </w:rPr>
+      </w:pPr>
+      <w:r>
+        <w:rPr>
+          <w:lang w:val="en-BE"/>
+        </w:rPr>
+        <w:t>                  - key: kubernetes.io/hostname</w:t>
+      </w:r>
+    </w:p>
+    <w:p>
+      <w:pPr>
+        <w:ind w:left="0" w:firstLine="0"/>
+        <w:rPr>
+          <w:lang w:val="en-BE"/>
+        </w:rPr>
+      </w:pPr>
+      <w:r>
+        <w:rPr>
+          <w:lang w:val="en-BE"/>
+        </w:rPr>
+        <w:t>                    operator: In</w:t>
+      </w:r>
+    </w:p>
+    <w:p>
+      <w:pPr>
+        <w:ind w:left="0" w:firstLine="0"/>
+        <w:rPr>
+          <w:lang w:val="en-BE"/>
+        </w:rPr>
+      </w:pPr>
+      <w:r>
+        <w:rPr>
+          <w:lang w:val="en-BE"/>
+        </w:rPr>
+        <w:t>                    values:</w:t>
+      </w:r>
+    </w:p>
+    <w:p>
+      <w:pPr>
+        <w:ind w:left="0" w:firstLine="0"/>
+        <w:rPr>
+          <w:lang w:val="en-BE"/>
+        </w:rPr>
+      </w:pPr>
+      <w:r>
+        <w:rPr>
+          <w:lang w:val="en-BE"/>
+        </w:rPr>
+        <w:t>                      - k3d-k3s-default-agent-0</w:t>
+      </w:r>
+    </w:p>
+    <w:p>
+      <w:pPr>
+        <w:ind w:left="0" w:firstLine="0"/>
+        <w:rPr>
+          <w:lang w:val="en-BE"/>
+        </w:rPr>
+      </w:pPr>
+      <w:r>
+        <w:rPr>
+          <w:lang w:val="en-BE"/>
+        </w:rPr>
+        <w:t>      containers:</w:t>
+      </w:r>
+    </w:p>
+    <w:p>
+      <w:pPr>
+        <w:ind w:left="0" w:firstLine="0"/>
+        <w:rPr>
+          <w:lang w:val="en-BE"/>
+        </w:rPr>
+      </w:pPr>
+      <w:r>
+        <w:rPr>
+          <w:lang w:val="en-BE"/>
+        </w:rPr>
+        <w:t xml:space="preserve">        - name: </w:t>
+      </w:r>
+      <w:proofErr w:type="spellStart"/>
+      <w:r>
+        <w:rPr>
+          <w:lang w:val="en-BE"/>
+        </w:rPr>
+        <w:t>vue</w:t>
+      </w:r>
+      <w:proofErr w:type="spellEnd"/>
+      <w:r>
+        <w:rPr>
+          <w:lang w:val="en-BE"/>
+        </w:rPr>
+        <w:t>-container</w:t>
+      </w:r>
+    </w:p>
+    <w:p>
+      <w:pPr>
+        <w:ind w:left="0" w:firstLine="0"/>
+        <w:rPr>
+          <w:lang w:val="en-BE"/>
+        </w:rPr>
+      </w:pPr>
+      <w:r>
+        <w:rPr>
+          <w:lang w:val="en-BE"/>
+        </w:rPr>
+        <w:t xml:space="preserve">          image: </w:t>
+      </w:r>
+      <w:proofErr w:type="spellStart"/>
+      <w:r>
+        <w:rPr>
+          <w:lang w:val="en-BE"/>
+        </w:rPr>
+        <w:t>spartanroyalty</w:t>
+      </w:r>
+      <w:proofErr w:type="spellEnd"/>
+      <w:r>
+        <w:rPr>
+          <w:lang w:val="en-BE"/>
+        </w:rPr>
+        <w:t>/</w:t>
+      </w:r>
+      <w:proofErr w:type="spellStart"/>
+      <w:r>
+        <w:rPr>
+          <w:lang w:val="en-BE"/>
+        </w:rPr>
+        <w:t>docker-new-frontend:latest</w:t>
+      </w:r>
+      <w:proofErr w:type="spellEnd"/>
+      <w:r>
+        <w:rPr>
+          <w:lang w:val="en-BE"/>
+        </w:rPr>
+        <w:t xml:space="preserve"> </w:t>
+      </w:r>
+    </w:p>
+    <w:p>
+      <w:pPr>
+        <w:ind w:left="0" w:firstLine="0"/>
+        <w:rPr>
+          <w:lang w:val="en-BE"/>
+        </w:rPr>
+      </w:pPr>
+      <w:r>
+        <w:rPr>
+          <w:lang w:val="en-BE"/>
+        </w:rPr>
+        <w:t>          ports:</w:t>
+      </w:r>
+    </w:p>
+    <w:p>
+      <w:pPr>
+        <w:ind w:left="0" w:firstLine="0"/>
+        <w:rPr>
+          <w:lang w:val="en-BE"/>
+        </w:rPr>
+      </w:pPr>
+      <w:r>
+        <w:rPr>
+          <w:lang w:val="en-BE"/>
+        </w:rPr>
+        <w:t xml:space="preserve">            - </w:t>
+      </w:r>
+      <w:proofErr w:type="spellStart"/>
+      <w:r>
+        <w:rPr>
+          <w:lang w:val="en-BE"/>
+        </w:rPr>
+        <w:t>containerPort</w:t>
+      </w:r>
+      <w:proofErr w:type="spellEnd"/>
+      <w:r>
+        <w:rPr>
+          <w:lang w:val="en-BE"/>
+        </w:rPr>
+        <w:t>: 5000</w:t>
+      </w:r>
+    </w:p>
+    <w:p>
+      <w:pPr>
+        <w:ind w:left="0" w:firstLine="0"/>
+        <w:rPr>
+          <w:b/>
+          <w:bCs/>
+        </w:rPr>
+      </w:pPr>
+    </w:p>
+    <w:p>
+      <w:pPr>
+        <w:ind w:left="0" w:firstLine="0"/>
+        <w:rPr>
+          <w:lang w:val="en-BE"/>
+        </w:rPr>
+      </w:pPr>
+      <w:r>
+        <w:rPr>
+          <w:b/>
+          <w:bCs/>
+        </w:rPr>
+        <w:t>Q5 :</w:t>
+      </w:r>
+      <w:r>
+        <w:rPr>
+          <w:b/>
+          <w:bCs/>
+        </w:rPr>
+        <w:t xml:space="preserve"> </w:t>
+      </w:r>
+      <w:r>
+        <w:rPr>
+          <w:lang w:val="en-BE"/>
+        </w:rPr>
+        <w:t>Where can you find the logs?</w:t>
+      </w:r>
+    </w:p>
+    <w:p>
+      <w:pPr>
+        <w:numPr>
+          <w:ilvl w:val="0"/>
+          <w:numId w:val="6"/>
+        </w:numPr>
+        <w:rPr>
+          <w:lang w:val="en-BE"/>
+        </w:rPr>
+      </w:pPr>
+      <w:r>
+        <w:rPr>
+          <w:lang w:val="en-BE"/>
+        </w:rPr>
+        <w:t>In the Dashboard?</w:t>
+      </w:r>
+    </w:p>
+    <w:p>
+      <w:pPr>
+        <w:numPr>
+          <w:ilvl w:val="0"/>
+          <w:numId w:val="6"/>
+        </w:numPr>
+        <w:rPr>
+          <w:lang w:val="en-BE"/>
+        </w:rPr>
+      </w:pPr>
+      <w:r>
+        <w:rPr>
+          <w:lang w:val="en-BE"/>
+        </w:rPr>
+        <w:t xml:space="preserve">Using the </w:t>
+      </w:r>
+      <w:proofErr w:type="spellStart"/>
+      <w:r>
+        <w:rPr>
+          <w:lang w:val="en-BE"/>
+        </w:rPr>
+        <w:t>kubectl</w:t>
+      </w:r>
+      <w:proofErr w:type="spellEnd"/>
+      <w:r>
+        <w:rPr>
+          <w:lang w:val="en-BE"/>
+        </w:rPr>
+        <w:t xml:space="preserve"> command line?</w:t>
+      </w:r>
+    </w:p>
+    <w:p>
+      <w:pPr>
+        <w:numPr>
+          <w:ilvl w:val="0"/>
+          <w:numId w:val="6"/>
+        </w:numPr>
+        <w:rPr>
+          <w:lang w:val="en-BE"/>
+        </w:rPr>
+      </w:pPr>
+    </w:p>
+    <w:p>
+      <w:pPr>
+        <w:ind w:left="0" w:firstLine="0"/>
+        <w:rPr>
+          <w:b/>
+          <w:bCs/>
+        </w:rPr>
+      </w:pPr>
+      <w:r>
+        <w:rPr>
+          <w:b/>
+          <w:bCs/>
+        </w:rPr>
+        <w:lastRenderedPageBreak/>
+        <w:t>A5 :</w:t>
+      </w:r>
+    </w:p>
+    <w:p>
+      <w:pPr>
+        <w:ind w:left="0" w:firstLine="0"/>
+        <w:rPr>
+          <w:b/>
+          <w:bCs/>
+        </w:rPr>
+      </w:pPr>
+    </w:p>
+    <w:p>
+      <w:pPr>
+        <w:ind w:left="0" w:firstLine="0"/>
+        <w:rPr>
+          <w:b/>
+          <w:bCs/>
+        </w:rPr>
+      </w:pPr>
+      <w:r>
+        <w:rPr>
+          <w:b/>
+          <w:bCs/>
+        </w:rPr>
+        <w:t>Q6 :</w:t>
+      </w:r>
+    </w:p>
+    <w:p>
+      <w:pPr>
+        <w:ind w:left="0" w:firstLine="0"/>
+        <w:rPr>
+          <w:b/>
+          <w:bCs/>
+        </w:rPr>
+      </w:pPr>
+      <w:r>
+        <w:rPr>
+          <w:b/>
+          <w:bCs/>
+        </w:rPr>
+        <w:t>A6 :</w:t>
+      </w:r>
+    </w:p>
+    <w:p>
+      <w:pPr>
+        <w:ind w:left="0" w:firstLine="0"/>
+        <w:rPr>
+          <w:b/>
+          <w:bCs/>
+        </w:rPr>
+      </w:pPr>
+    </w:p>
+    <w:p>
+      <w:pPr>
+        <w:ind w:left="0" w:firstLine="0"/>
+        <w:rPr>
+          <w:b/>
+          <w:bCs/>
+        </w:rPr>
+      </w:pPr>
+      <w:r>
+        <w:rPr>
+          <w:b/>
+          <w:bCs/>
+        </w:rPr>
+        <w:t>Q7 :</w:t>
+      </w:r>
+    </w:p>
+    <w:p>
+      <w:pPr>
+        <w:ind w:left="0" w:firstLine="0"/>
+        <w:rPr>
+          <w:b/>
+          <w:bCs/>
+        </w:rPr>
+      </w:pPr>
+      <w:r>
+        <w:rPr>
+          <w:b/>
+          <w:bCs/>
+        </w:rPr>
+        <w:t>A7 :</w:t>
+      </w:r>
     </w:p>
     <w:p>
       <w:pPr>
@@ -3404,15 +3597,7 @@
         <w:ind w:hanging="360"/>
       </w:pPr>
       <w:r>
-        <w:t xml:space="preserve">&lt;For labs on Azure&gt; I have shut down any resources that are in use, </w:t>
-      </w:r>
-      <w:proofErr w:type="gramStart"/>
-      <w:r>
-        <w:t>in order to</w:t>
-      </w:r>
-      <w:proofErr w:type="gramEnd"/>
-      <w:r>
-        <w:t xml:space="preserve"> avoid unexpected costs. </w:t>
+        <w:t xml:space="preserve">&lt;For labs on Azure&gt; I have shut down any resources that are in use, in order to avoid unexpected costs. </w:t>
       </w:r>
     </w:p>
     <w:sectPr>
@@ -4112,6 +4297,155 @@
     </w:lvl>
   </w:abstractNum>
   <w:abstractNum w:abstractNumId="4" w15:restartNumberingAfterBreak="0">
+    <w:nsid w:val="537915D0"/>
+    <w:multiLevelType w:val="multilevel"/>
+    <w:tmpl w:val="EAA43972"/>
+    <w:lvl w:ilvl="0">
+      <w:start w:val="1"/>
+      <w:numFmt w:val="bullet"/>
+      <w:lvlText w:val=""/>
+      <w:lvlJc w:val="left"/>
+      <w:pPr>
+        <w:tabs>
+          <w:tab w:val="num" w:pos="720"/>
+        </w:tabs>
+        <w:ind w:left="720" w:hanging="360"/>
+      </w:pPr>
+      <w:rPr>
+        <w:rFonts w:ascii="Symbol" w:hAnsi="Symbol" w:hint="default"/>
+        <w:sz w:val="20"/>
+      </w:rPr>
+    </w:lvl>
+    <w:lvl w:ilvl="1" w:tentative="1">
+      <w:start w:val="1"/>
+      <w:numFmt w:val="bullet"/>
+      <w:lvlText w:val="o"/>
+      <w:lvlJc w:val="left"/>
+      <w:pPr>
+        <w:tabs>
+          <w:tab w:val="num" w:pos="1440"/>
+        </w:tabs>
+        <w:ind w:left="1440" w:hanging="360"/>
+      </w:pPr>
+      <w:rPr>
+        <w:rFonts w:ascii="Courier New" w:hAnsi="Courier New" w:hint="default"/>
+        <w:sz w:val="20"/>
+      </w:rPr>
+    </w:lvl>
+    <w:lvl w:ilvl="2" w:tentative="1">
+      <w:start w:val="1"/>
+      <w:numFmt w:val="bullet"/>
+      <w:lvlText w:val=""/>
+      <w:lvlJc w:val="left"/>
+      <w:pPr>
+        <w:tabs>
+          <w:tab w:val="num" w:pos="2160"/>
+        </w:tabs>
+        <w:ind w:left="2160" w:hanging="360"/>
+      </w:pPr>
+      <w:rPr>
+        <w:rFonts w:ascii="Wingdings" w:hAnsi="Wingdings" w:hint="default"/>
+        <w:sz w:val="20"/>
+      </w:rPr>
+    </w:lvl>
+    <w:lvl w:ilvl="3" w:tentative="1">
+      <w:start w:val="1"/>
+      <w:numFmt w:val="bullet"/>
+      <w:lvlText w:val=""/>
+      <w:lvlJc w:val="left"/>
+      <w:pPr>
+        <w:tabs>
+          <w:tab w:val="num" w:pos="2880"/>
+        </w:tabs>
+        <w:ind w:left="2880" w:hanging="360"/>
+      </w:pPr>
+      <w:rPr>
+        <w:rFonts w:ascii="Wingdings" w:hAnsi="Wingdings" w:hint="default"/>
+        <w:sz w:val="20"/>
+      </w:rPr>
+    </w:lvl>
+    <w:lvl w:ilvl="4" w:tentative="1">
+      <w:start w:val="1"/>
+      <w:numFmt w:val="bullet"/>
+      <w:lvlText w:val=""/>
+      <w:lvlJc w:val="left"/>
+      <w:pPr>
+        <w:tabs>
+          <w:tab w:val="num" w:pos="3600"/>
+        </w:tabs>
+        <w:ind w:left="3600" w:hanging="360"/>
+      </w:pPr>
+      <w:rPr>
+        <w:rFonts w:ascii="Wingdings" w:hAnsi="Wingdings" w:hint="default"/>
+        <w:sz w:val="20"/>
+      </w:rPr>
+    </w:lvl>
+    <w:lvl w:ilvl="5" w:tentative="1">
+      <w:start w:val="1"/>
+      <w:numFmt w:val="bullet"/>
+      <w:lvlText w:val=""/>
+      <w:lvlJc w:val="left"/>
+      <w:pPr>
+        <w:tabs>
+          <w:tab w:val="num" w:pos="4320"/>
+        </w:tabs>
+        <w:ind w:left="4320" w:hanging="360"/>
+      </w:pPr>
+      <w:rPr>
+        <w:rFonts w:ascii="Wingdings" w:hAnsi="Wingdings" w:hint="default"/>
+        <w:sz w:val="20"/>
+      </w:rPr>
+    </w:lvl>
+    <w:lvl w:ilvl="6" w:tentative="1">
+      <w:start w:val="1"/>
+      <w:numFmt w:val="bullet"/>
+      <w:lvlText w:val=""/>
+      <w:lvlJc w:val="left"/>
+      <w:pPr>
+        <w:tabs>
+          <w:tab w:val="num" w:pos="5040"/>
+        </w:tabs>
+        <w:ind w:left="5040" w:hanging="360"/>
+      </w:pPr>
+      <w:rPr>
+        <w:rFonts w:ascii="Wingdings" w:hAnsi="Wingdings" w:hint="default"/>
+        <w:sz w:val="20"/>
+      </w:rPr>
+    </w:lvl>
+    <w:lvl w:ilvl="7" w:tentative="1">
+      <w:start w:val="1"/>
+      <w:numFmt w:val="bullet"/>
+      <w:lvlText w:val=""/>
+      <w:lvlJc w:val="left"/>
+      <w:pPr>
+        <w:tabs>
+          <w:tab w:val="num" w:pos="5760"/>
+        </w:tabs>
+        <w:ind w:left="5760" w:hanging="360"/>
+      </w:pPr>
+      <w:rPr>
+        <w:rFonts w:ascii="Wingdings" w:hAnsi="Wingdings" w:hint="default"/>
+        <w:sz w:val="20"/>
+      </w:rPr>
+    </w:lvl>
+    <w:lvl w:ilvl="8" w:tentative="1">
+      <w:start w:val="1"/>
+      <w:numFmt w:val="bullet"/>
+      <w:lvlText w:val=""/>
+      <w:lvlJc w:val="left"/>
+      <w:pPr>
+        <w:tabs>
+          <w:tab w:val="num" w:pos="6480"/>
+        </w:tabs>
+        <w:ind w:left="6480" w:hanging="360"/>
+      </w:pPr>
+      <w:rPr>
+        <w:rFonts w:ascii="Wingdings" w:hAnsi="Wingdings" w:hint="default"/>
+        <w:sz w:val="20"/>
+      </w:rPr>
+    </w:lvl>
+  </w:abstractNum>
+  <w:abstractNum w:abstractNumId="5" w15:restartNumberingAfterBreak="0">
     <w:nsid w:val="6C524EC0"/>
     <w:multiLevelType w:val="hybridMultilevel"/>
     <w:tmpl w:val="C27C8FC6"/>
@@ -4233,10 +4567,13 @@
     <w:abstractNumId w:val="2"/>
   </w:num>
   <w:num w:numId="4" w16cid:durableId="1467702339">
-    <w:abstractNumId w:val="4"/>
+    <w:abstractNumId w:val="5"/>
   </w:num>
   <w:num w:numId="5" w16cid:durableId="1294821808">
     <w:abstractNumId w:val="3"/>
+  </w:num>
+  <w:num w:numId="6" w16cid:durableId="407195022">
+    <w:abstractNumId w:val="4"/>
   </w:num>
 </w:numbering>
 </file>

</xml_diff>

<commit_message>
.\Lab 3 - hand-in Singh-Lovepreet.docx is updated
</commit_message>
<xml_diff>
--- a/Lab 3 - hand-in Singh-Lovepreet.docx
+++ b/Lab 3 - hand-in Singh-Lovepreet.docx
@@ -123,15 +123,7 @@
         <w:ind w:left="-5"/>
       </w:pPr>
       <w:r>
-        <w:t xml:space="preserve">Kubectl </w:t>
-      </w:r>
-      <w:proofErr w:type="spellStart"/>
-      <w:r>
-        <w:t>Kustomize</w:t>
-      </w:r>
-      <w:proofErr w:type="spellEnd"/>
-      <w:r>
-        <w:t xml:space="preserve"> Version: v5.5.0</w:t>
+        <w:t>Kubectl Kustomize Version: v5.5.0</w:t>
       </w:r>
     </w:p>
     <w:p>
@@ -191,21 +183,12 @@
           <w:bCs/>
         </w:rPr>
       </w:pPr>
-      <w:proofErr w:type="spellStart"/>
-      <w:r>
-        <w:rPr>
-          <w:b/>
-          <w:bCs/>
-        </w:rPr>
-        <w:t>kubectl</w:t>
-      </w:r>
-      <w:proofErr w:type="spellEnd"/>
-      <w:r>
-        <w:rPr>
-          <w:b/>
-          <w:bCs/>
-        </w:rPr>
-        <w:t xml:space="preserve"> config get-contexts</w:t>
+      <w:r>
+        <w:rPr>
+          <w:b/>
+          <w:bCs/>
+        </w:rPr>
+        <w:t>kubectl config get-contexts</w:t>
       </w:r>
     </w:p>
     <w:p>
@@ -220,21 +203,12 @@
           <w:bCs/>
         </w:rPr>
       </w:pPr>
-      <w:proofErr w:type="spellStart"/>
-      <w:r>
-        <w:rPr>
-          <w:b/>
-          <w:bCs/>
-        </w:rPr>
-        <w:t>kubectl</w:t>
-      </w:r>
-      <w:proofErr w:type="spellEnd"/>
-      <w:r>
-        <w:rPr>
-          <w:b/>
-          <w:bCs/>
-        </w:rPr>
-        <w:t xml:space="preserve"> config use-context k3d-k3s-default</w:t>
+      <w:r>
+        <w:rPr>
+          <w:b/>
+          <w:bCs/>
+        </w:rPr>
+        <w:t>kubectl config use-context k3d-k3s-default</w:t>
       </w:r>
     </w:p>
     <w:p>
@@ -249,21 +223,12 @@
           <w:bCs/>
         </w:rPr>
       </w:pPr>
-      <w:proofErr w:type="spellStart"/>
-      <w:r>
-        <w:rPr>
-          <w:b/>
-          <w:bCs/>
-        </w:rPr>
-        <w:t>kubectl</w:t>
-      </w:r>
-      <w:proofErr w:type="spellEnd"/>
-      <w:r>
-        <w:rPr>
-          <w:b/>
-          <w:bCs/>
-        </w:rPr>
-        <w:t xml:space="preserve"> cluster-info</w:t>
+      <w:r>
+        <w:rPr>
+          <w:b/>
+          <w:bCs/>
+        </w:rPr>
+        <w:t>kubectl cluster-info</w:t>
       </w:r>
     </w:p>
     <w:p>
@@ -278,21 +243,12 @@
           <w:bCs/>
         </w:rPr>
       </w:pPr>
-      <w:proofErr w:type="spellStart"/>
-      <w:r>
-        <w:rPr>
-          <w:b/>
-          <w:bCs/>
-        </w:rPr>
-        <w:t>kubectl</w:t>
-      </w:r>
-      <w:proofErr w:type="spellEnd"/>
-      <w:r>
-        <w:rPr>
-          <w:b/>
-          <w:bCs/>
-        </w:rPr>
-        <w:t xml:space="preserve"> get nodes</w:t>
+      <w:r>
+        <w:rPr>
+          <w:b/>
+          <w:bCs/>
+        </w:rPr>
+        <w:t>kubectl get nodes</w:t>
       </w:r>
     </w:p>
     <w:p>
@@ -307,21 +263,12 @@
           <w:bCs/>
         </w:rPr>
       </w:pPr>
-      <w:proofErr w:type="spellStart"/>
-      <w:r>
-        <w:rPr>
-          <w:b/>
-          <w:bCs/>
-        </w:rPr>
-        <w:t>kubectl</w:t>
-      </w:r>
-      <w:proofErr w:type="spellEnd"/>
-      <w:r>
-        <w:rPr>
-          <w:b/>
-          <w:bCs/>
-        </w:rPr>
-        <w:t xml:space="preserve"> get pods --all-namespaces</w:t>
+      <w:r>
+        <w:rPr>
+          <w:b/>
+          <w:bCs/>
+        </w:rPr>
+        <w:t>kubectl get pods --all-namespaces</w:t>
       </w:r>
     </w:p>
     <w:p>
@@ -353,15 +300,7 @@
         <w:t xml:space="preserve">Q2 : </w:t>
       </w:r>
       <w:r>
-        <w:t xml:space="preserve">What's the command to set the default namespace in </w:t>
-      </w:r>
-      <w:proofErr w:type="spellStart"/>
-      <w:r>
-        <w:t>kubectl</w:t>
-      </w:r>
-      <w:proofErr w:type="spellEnd"/>
-      <w:r>
-        <w:t>?</w:t>
+        <w:t>What's the command to set the default namespace in kubectl?</w:t>
       </w:r>
     </w:p>
     <w:p>
@@ -372,29 +311,8 @@
         </w:rPr>
         <w:t xml:space="preserve">A2 : </w:t>
       </w:r>
-      <w:proofErr w:type="spellStart"/>
-      <w:r>
-        <w:t>kubectl</w:t>
-      </w:r>
-      <w:proofErr w:type="spellEnd"/>
-      <w:r>
-        <w:t xml:space="preserve"> config set-context --current --namespace=</w:t>
-      </w:r>
-      <w:proofErr w:type="spellStart"/>
-      <w:r>
-        <w:t>howest</w:t>
-      </w:r>
-      <w:proofErr w:type="spellEnd"/>
-      <w:r>
-        <w:t>-</w:t>
-      </w:r>
-      <w:proofErr w:type="spellStart"/>
-      <w:r>
-        <w:t>fastapi</w:t>
-      </w:r>
-      <w:proofErr w:type="spellEnd"/>
-      <w:r>
-        <w:t>-ls</w:t>
+      <w:r>
+        <w:t>kubectl config set-context --current --namespace=howest-fastapi-ls</w:t>
       </w:r>
     </w:p>
     <w:p>
@@ -405,29 +323,8 @@
           <w:numId w:val="4"/>
         </w:numPr>
       </w:pPr>
-      <w:proofErr w:type="spellStart"/>
-      <w:r>
-        <w:t>kubectl</w:t>
-      </w:r>
-      <w:proofErr w:type="spellEnd"/>
-      <w:r>
-        <w:t xml:space="preserve"> create namespace </w:t>
-      </w:r>
-      <w:proofErr w:type="spellStart"/>
-      <w:r>
-        <w:t>howest</w:t>
-      </w:r>
-      <w:proofErr w:type="spellEnd"/>
-      <w:r>
-        <w:t>-</w:t>
-      </w:r>
-      <w:proofErr w:type="spellStart"/>
-      <w:r>
-        <w:t>fastapi</w:t>
-      </w:r>
-      <w:proofErr w:type="spellEnd"/>
-      <w:r>
-        <w:t>-ls</w:t>
+      <w:r>
+        <w:t>kubectl create namespace howest-fastapi-ls</w:t>
       </w:r>
     </w:p>
     <w:p/>
@@ -502,33 +399,8 @@
           <w:b/>
           <w:bCs/>
         </w:rPr>
-        <w:t>deployment-</w:t>
-      </w:r>
-      <w:proofErr w:type="spellStart"/>
-      <w:r>
-        <w:rPr>
-          <w:b/>
-          <w:bCs/>
-        </w:rPr>
-        <w:t>vue</w:t>
-      </w:r>
-      <w:proofErr w:type="spellEnd"/>
-      <w:r>
-        <w:rPr>
-          <w:b/>
-          <w:bCs/>
-        </w:rPr>
-        <w:t>-</w:t>
-      </w:r>
-      <w:proofErr w:type="spellStart"/>
-      <w:r>
-        <w:rPr>
-          <w:b/>
-          <w:bCs/>
-        </w:rPr>
-        <w:t>docker.yaml</w:t>
-      </w:r>
-      <w:proofErr w:type="spellEnd"/>
+        <w:t>deployment-vue-docker.yaml</w:t>
+      </w:r>
     </w:p>
     <w:p>
       <w:pPr>
@@ -548,7 +420,6 @@
           <w14:ligatures w14:val="none"/>
         </w:rPr>
       </w:pPr>
-      <w:proofErr w:type="spellStart"/>
       <w:r>
         <w:rPr>
           <w:rFonts w:ascii="Consolas" w:eastAsia="Times New Roman" w:hAnsi="Consolas" w:cs="Times New Roman"/>
@@ -560,7 +431,6 @@
         </w:rPr>
         <w:t>apiVersion</w:t>
       </w:r>
-      <w:proofErr w:type="spellEnd"/>
       <w:r>
         <w:rPr>
           <w:rFonts w:ascii="Consolas" w:eastAsia="Times New Roman" w:hAnsi="Consolas" w:cs="Times New Roman"/>
@@ -729,7 +599,6 @@
         </w:rPr>
         <w:t xml:space="preserve">: </w:t>
       </w:r>
-      <w:proofErr w:type="spellStart"/>
       <w:r>
         <w:rPr>
           <w:rFonts w:ascii="Consolas" w:eastAsia="Times New Roman" w:hAnsi="Consolas" w:cs="Times New Roman"/>
@@ -739,19 +608,7 @@
           <w:szCs w:val="21"/>
           <w14:ligatures w14:val="none"/>
         </w:rPr>
-        <w:t>vue</w:t>
-      </w:r>
-      <w:proofErr w:type="spellEnd"/>
-      <w:r>
-        <w:rPr>
-          <w:rFonts w:ascii="Consolas" w:eastAsia="Times New Roman" w:hAnsi="Consolas" w:cs="Times New Roman"/>
-          <w:color w:val="CE9178"/>
-          <w:kern w:val="0"/>
-          <w:sz w:val="21"/>
-          <w:szCs w:val="21"/>
-          <w14:ligatures w14:val="none"/>
-        </w:rPr>
-        <w:t>-docker</w:t>
+        <w:t>vue-docker</w:t>
       </w:r>
     </w:p>
     <w:p>
@@ -805,7 +662,6 @@
         </w:rPr>
         <w:t xml:space="preserve">: </w:t>
       </w:r>
-      <w:proofErr w:type="spellStart"/>
       <w:r>
         <w:rPr>
           <w:rFonts w:ascii="Consolas" w:eastAsia="Times New Roman" w:hAnsi="Consolas" w:cs="Times New Roman"/>
@@ -815,43 +671,7 @@
           <w:szCs w:val="21"/>
           <w14:ligatures w14:val="none"/>
         </w:rPr>
-        <w:t>howest</w:t>
-      </w:r>
-      <w:proofErr w:type="spellEnd"/>
-      <w:r>
-        <w:rPr>
-          <w:rFonts w:ascii="Consolas" w:eastAsia="Times New Roman" w:hAnsi="Consolas" w:cs="Times New Roman"/>
-          <w:color w:val="CE9178"/>
-          <w:kern w:val="0"/>
-          <w:sz w:val="21"/>
-          <w:szCs w:val="21"/>
-          <w14:ligatures w14:val="none"/>
-        </w:rPr>
-        <w:t>-</w:t>
-      </w:r>
-      <w:proofErr w:type="spellStart"/>
-      <w:r>
-        <w:rPr>
-          <w:rFonts w:ascii="Consolas" w:eastAsia="Times New Roman" w:hAnsi="Consolas" w:cs="Times New Roman"/>
-          <w:color w:val="CE9178"/>
-          <w:kern w:val="0"/>
-          <w:sz w:val="21"/>
-          <w:szCs w:val="21"/>
-          <w14:ligatures w14:val="none"/>
-        </w:rPr>
-        <w:t>fastapi</w:t>
-      </w:r>
-      <w:proofErr w:type="spellEnd"/>
-      <w:r>
-        <w:rPr>
-          <w:rFonts w:ascii="Consolas" w:eastAsia="Times New Roman" w:hAnsi="Consolas" w:cs="Times New Roman"/>
-          <w:color w:val="CE9178"/>
-          <w:kern w:val="0"/>
-          <w:sz w:val="21"/>
-          <w:szCs w:val="21"/>
-          <w14:ligatures w14:val="none"/>
-        </w:rPr>
-        <w:t>-ls</w:t>
+        <w:t>howest-fastapi-ls</w:t>
       </w:r>
       <w:r>
         <w:rPr>
@@ -1061,7 +881,6 @@
         </w:rPr>
         <w:t xml:space="preserve">    </w:t>
       </w:r>
-      <w:proofErr w:type="spellStart"/>
       <w:r>
         <w:rPr>
           <w:rFonts w:ascii="Consolas" w:eastAsia="Times New Roman" w:hAnsi="Consolas" w:cs="Times New Roman"/>
@@ -1073,7 +892,6 @@
         </w:rPr>
         <w:t>matchLabels</w:t>
       </w:r>
-      <w:proofErr w:type="spellEnd"/>
       <w:r>
         <w:rPr>
           <w:rFonts w:ascii="Consolas" w:eastAsia="Times New Roman" w:hAnsi="Consolas" w:cs="Times New Roman"/>
@@ -1137,7 +955,6 @@
         </w:rPr>
         <w:t xml:space="preserve">: </w:t>
       </w:r>
-      <w:proofErr w:type="spellStart"/>
       <w:r>
         <w:rPr>
           <w:rFonts w:ascii="Consolas" w:eastAsia="Times New Roman" w:hAnsi="Consolas" w:cs="Times New Roman"/>
@@ -1147,19 +964,7 @@
           <w:szCs w:val="21"/>
           <w14:ligatures w14:val="none"/>
         </w:rPr>
-        <w:t>vue</w:t>
-      </w:r>
-      <w:proofErr w:type="spellEnd"/>
-      <w:r>
-        <w:rPr>
-          <w:rFonts w:ascii="Consolas" w:eastAsia="Times New Roman" w:hAnsi="Consolas" w:cs="Times New Roman"/>
-          <w:color w:val="CE9178"/>
-          <w:kern w:val="0"/>
-          <w:sz w:val="21"/>
-          <w:szCs w:val="21"/>
-          <w14:ligatures w14:val="none"/>
-        </w:rPr>
-        <w:t>-docker</w:t>
+        <w:t>vue-docker</w:t>
       </w:r>
       <w:r>
         <w:rPr>
@@ -1391,7 +1196,6 @@
         </w:rPr>
         <w:t xml:space="preserve">: </w:t>
       </w:r>
-      <w:proofErr w:type="spellStart"/>
       <w:r>
         <w:rPr>
           <w:rFonts w:ascii="Consolas" w:eastAsia="Times New Roman" w:hAnsi="Consolas" w:cs="Times New Roman"/>
@@ -1401,19 +1205,7 @@
           <w:szCs w:val="21"/>
           <w14:ligatures w14:val="none"/>
         </w:rPr>
-        <w:t>vue</w:t>
-      </w:r>
-      <w:proofErr w:type="spellEnd"/>
-      <w:r>
-        <w:rPr>
-          <w:rFonts w:ascii="Consolas" w:eastAsia="Times New Roman" w:hAnsi="Consolas" w:cs="Times New Roman"/>
-          <w:color w:val="CE9178"/>
-          <w:kern w:val="0"/>
-          <w:sz w:val="21"/>
-          <w:szCs w:val="21"/>
-          <w14:ligatures w14:val="none"/>
-        </w:rPr>
-        <w:t>-docker</w:t>
+        <w:t>vue-docker</w:t>
       </w:r>
       <w:r>
         <w:rPr>
@@ -1593,7 +1385,6 @@
         </w:rPr>
         <w:t xml:space="preserve">: </w:t>
       </w:r>
-      <w:proofErr w:type="spellStart"/>
       <w:r>
         <w:rPr>
           <w:rFonts w:ascii="Consolas" w:eastAsia="Times New Roman" w:hAnsi="Consolas" w:cs="Times New Roman"/>
@@ -1603,19 +1394,7 @@
           <w:szCs w:val="21"/>
           <w14:ligatures w14:val="none"/>
         </w:rPr>
-        <w:t>vue</w:t>
-      </w:r>
-      <w:proofErr w:type="spellEnd"/>
-      <w:r>
-        <w:rPr>
-          <w:rFonts w:ascii="Consolas" w:eastAsia="Times New Roman" w:hAnsi="Consolas" w:cs="Times New Roman"/>
-          <w:color w:val="CE9178"/>
-          <w:kern w:val="0"/>
-          <w:sz w:val="21"/>
-          <w:szCs w:val="21"/>
-          <w14:ligatures w14:val="none"/>
-        </w:rPr>
-        <w:t>-container</w:t>
+        <w:t>vue-container</w:t>
       </w:r>
     </w:p>
     <w:p>
@@ -1669,7 +1448,6 @@
         </w:rPr>
         <w:t xml:space="preserve">: </w:t>
       </w:r>
-      <w:proofErr w:type="spellStart"/>
       <w:r>
         <w:rPr>
           <w:rFonts w:ascii="Consolas" w:eastAsia="Times New Roman" w:hAnsi="Consolas" w:cs="Times New Roman"/>
@@ -1679,33 +1457,8 @@
           <w:szCs w:val="21"/>
           <w14:ligatures w14:val="none"/>
         </w:rPr>
-        <w:t>spartanroyalty</w:t>
-      </w:r>
-      <w:proofErr w:type="spellEnd"/>
-      <w:r>
-        <w:rPr>
-          <w:rFonts w:ascii="Consolas" w:eastAsia="Times New Roman" w:hAnsi="Consolas" w:cs="Times New Roman"/>
-          <w:color w:val="CE9178"/>
-          <w:kern w:val="0"/>
-          <w:sz w:val="21"/>
-          <w:szCs w:val="21"/>
-          <w14:ligatures w14:val="none"/>
-        </w:rPr>
-        <w:t>/</w:t>
-      </w:r>
-      <w:proofErr w:type="spellStart"/>
-      <w:r>
-        <w:rPr>
-          <w:rFonts w:ascii="Consolas" w:eastAsia="Times New Roman" w:hAnsi="Consolas" w:cs="Times New Roman"/>
-          <w:color w:val="CE9178"/>
-          <w:kern w:val="0"/>
-          <w:sz w:val="21"/>
-          <w:szCs w:val="21"/>
-          <w14:ligatures w14:val="none"/>
-        </w:rPr>
-        <w:t>docker-new-frontend:latest</w:t>
-      </w:r>
-      <w:proofErr w:type="spellEnd"/>
+        <w:t>spartanroyalty/docker-new-frontend:latest</w:t>
+      </w:r>
       <w:r>
         <w:rPr>
           <w:rFonts w:ascii="Consolas" w:eastAsia="Times New Roman" w:hAnsi="Consolas" w:cs="Times New Roman"/>
@@ -1799,7 +1552,6 @@
         </w:rPr>
         <w:t xml:space="preserve">            - </w:t>
       </w:r>
-      <w:proofErr w:type="spellStart"/>
       <w:r>
         <w:rPr>
           <w:rFonts w:ascii="Consolas" w:eastAsia="Times New Roman" w:hAnsi="Consolas" w:cs="Times New Roman"/>
@@ -1811,7 +1563,6 @@
         </w:rPr>
         <w:t>containerPort</w:t>
       </w:r>
-      <w:proofErr w:type="spellEnd"/>
       <w:r>
         <w:rPr>
           <w:rFonts w:ascii="Consolas" w:eastAsia="Times New Roman" w:hAnsi="Consolas" w:cs="Times New Roman"/>
@@ -1861,33 +1612,8 @@
           <w:b/>
           <w:bCs/>
         </w:rPr>
-        <w:t>svc-</w:t>
-      </w:r>
-      <w:proofErr w:type="spellStart"/>
-      <w:r>
-        <w:rPr>
-          <w:b/>
-          <w:bCs/>
-        </w:rPr>
-        <w:t>vue</w:t>
-      </w:r>
-      <w:proofErr w:type="spellEnd"/>
-      <w:r>
-        <w:rPr>
-          <w:b/>
-          <w:bCs/>
-        </w:rPr>
-        <w:t>-</w:t>
-      </w:r>
-      <w:proofErr w:type="spellStart"/>
-      <w:r>
-        <w:rPr>
-          <w:b/>
-          <w:bCs/>
-        </w:rPr>
-        <w:t>docker.yaml</w:t>
-      </w:r>
-      <w:proofErr w:type="spellEnd"/>
+        <w:t>svc-vue-docker.yaml</w:t>
+      </w:r>
     </w:p>
     <w:p>
       <w:pPr>
@@ -1916,7 +1642,6 @@
           <w14:ligatures w14:val="none"/>
         </w:rPr>
       </w:pPr>
-      <w:proofErr w:type="spellStart"/>
       <w:r>
         <w:rPr>
           <w:rFonts w:ascii="Consolas" w:eastAsia="Times New Roman" w:hAnsi="Consolas" w:cs="Times New Roman"/>
@@ -1928,7 +1653,6 @@
         </w:rPr>
         <w:t>apiVersion</w:t>
       </w:r>
-      <w:proofErr w:type="spellEnd"/>
       <w:r>
         <w:rPr>
           <w:rFonts w:ascii="Consolas" w:eastAsia="Times New Roman" w:hAnsi="Consolas" w:cs="Times New Roman"/>
@@ -2105,31 +1829,7 @@
           <w:szCs w:val="21"/>
           <w14:ligatures w14:val="none"/>
         </w:rPr>
-        <w:t>svc-</w:t>
-      </w:r>
-      <w:proofErr w:type="spellStart"/>
-      <w:r>
-        <w:rPr>
-          <w:rFonts w:ascii="Consolas" w:eastAsia="Times New Roman" w:hAnsi="Consolas" w:cs="Times New Roman"/>
-          <w:color w:val="CE9178"/>
-          <w:kern w:val="0"/>
-          <w:sz w:val="21"/>
-          <w:szCs w:val="21"/>
-          <w14:ligatures w14:val="none"/>
-        </w:rPr>
-        <w:t>vue</w:t>
-      </w:r>
-      <w:proofErr w:type="spellEnd"/>
-      <w:r>
-        <w:rPr>
-          <w:rFonts w:ascii="Consolas" w:eastAsia="Times New Roman" w:hAnsi="Consolas" w:cs="Times New Roman"/>
-          <w:color w:val="CE9178"/>
-          <w:kern w:val="0"/>
-          <w:sz w:val="21"/>
-          <w:szCs w:val="21"/>
-          <w14:ligatures w14:val="none"/>
-        </w:rPr>
-        <w:t>-docker</w:t>
+        <w:t>svc-vue-docker</w:t>
       </w:r>
     </w:p>
     <w:p>
@@ -2183,7 +1883,6 @@
         </w:rPr>
         <w:t xml:space="preserve">: </w:t>
       </w:r>
-      <w:proofErr w:type="spellStart"/>
       <w:r>
         <w:rPr>
           <w:rFonts w:ascii="Consolas" w:eastAsia="Times New Roman" w:hAnsi="Consolas" w:cs="Times New Roman"/>
@@ -2193,43 +1892,7 @@
           <w:szCs w:val="21"/>
           <w14:ligatures w14:val="none"/>
         </w:rPr>
-        <w:t>howest</w:t>
-      </w:r>
-      <w:proofErr w:type="spellEnd"/>
-      <w:r>
-        <w:rPr>
-          <w:rFonts w:ascii="Consolas" w:eastAsia="Times New Roman" w:hAnsi="Consolas" w:cs="Times New Roman"/>
-          <w:color w:val="CE9178"/>
-          <w:kern w:val="0"/>
-          <w:sz w:val="21"/>
-          <w:szCs w:val="21"/>
-          <w14:ligatures w14:val="none"/>
-        </w:rPr>
-        <w:t>-</w:t>
-      </w:r>
-      <w:proofErr w:type="spellStart"/>
-      <w:r>
-        <w:rPr>
-          <w:rFonts w:ascii="Consolas" w:eastAsia="Times New Roman" w:hAnsi="Consolas" w:cs="Times New Roman"/>
-          <w:color w:val="CE9178"/>
-          <w:kern w:val="0"/>
-          <w:sz w:val="21"/>
-          <w:szCs w:val="21"/>
-          <w14:ligatures w14:val="none"/>
-        </w:rPr>
-        <w:t>fastapi</w:t>
-      </w:r>
-      <w:proofErr w:type="spellEnd"/>
-      <w:r>
-        <w:rPr>
-          <w:rFonts w:ascii="Consolas" w:eastAsia="Times New Roman" w:hAnsi="Consolas" w:cs="Times New Roman"/>
-          <w:color w:val="CE9178"/>
-          <w:kern w:val="0"/>
-          <w:sz w:val="21"/>
-          <w:szCs w:val="21"/>
-          <w14:ligatures w14:val="none"/>
-        </w:rPr>
-        <w:t>-ls</w:t>
+        <w:t>howest-fastapi-ls</w:t>
       </w:r>
     </w:p>
     <w:p>
@@ -2376,7 +2039,6 @@
         </w:rPr>
         <w:t xml:space="preserve">: </w:t>
       </w:r>
-      <w:proofErr w:type="spellStart"/>
       <w:r>
         <w:rPr>
           <w:rFonts w:ascii="Consolas" w:eastAsia="Times New Roman" w:hAnsi="Consolas" w:cs="Times New Roman"/>
@@ -2386,19 +2048,7 @@
           <w:szCs w:val="21"/>
           <w14:ligatures w14:val="none"/>
         </w:rPr>
-        <w:t>vue</w:t>
-      </w:r>
-      <w:proofErr w:type="spellEnd"/>
-      <w:r>
-        <w:rPr>
-          <w:rFonts w:ascii="Consolas" w:eastAsia="Times New Roman" w:hAnsi="Consolas" w:cs="Times New Roman"/>
-          <w:color w:val="CE9178"/>
-          <w:kern w:val="0"/>
-          <w:sz w:val="21"/>
-          <w:szCs w:val="21"/>
-          <w14:ligatures w14:val="none"/>
-        </w:rPr>
-        <w:t>-docker</w:t>
+        <w:t>vue-docker</w:t>
       </w:r>
     </w:p>
     <w:p>
@@ -2608,7 +2258,6 @@
         </w:rPr>
         <w:t xml:space="preserve">      </w:t>
       </w:r>
-      <w:proofErr w:type="spellStart"/>
       <w:r>
         <w:rPr>
           <w:rFonts w:ascii="Consolas" w:eastAsia="Times New Roman" w:hAnsi="Consolas" w:cs="Times New Roman"/>
@@ -2620,7 +2269,6 @@
         </w:rPr>
         <w:t>targetPort</w:t>
       </w:r>
-      <w:proofErr w:type="spellEnd"/>
       <w:r>
         <w:rPr>
           <w:rFonts w:ascii="Consolas" w:eastAsia="Times New Roman" w:hAnsi="Consolas" w:cs="Times New Roman"/>
@@ -2695,7 +2343,6 @@
         </w:rPr>
         <w:t xml:space="preserve">: </w:t>
       </w:r>
-      <w:proofErr w:type="spellStart"/>
       <w:r>
         <w:rPr>
           <w:rFonts w:ascii="Consolas" w:eastAsia="Times New Roman" w:hAnsi="Consolas" w:cs="Times New Roman"/>
@@ -2707,7 +2354,6 @@
         </w:rPr>
         <w:t>ClusterIP</w:t>
       </w:r>
-      <w:proofErr w:type="spellEnd"/>
     </w:p>
     <w:p>
       <w:pPr>
@@ -2823,27 +2469,11 @@
       </w:r>
       <w:r>
         <w:br/>
-        <w:t>The Deployment instructs the </w:t>
-      </w:r>
-      <w:proofErr w:type="spellStart"/>
-      <w:r>
-        <w:t>ReplicaSet</w:t>
-      </w:r>
-      <w:proofErr w:type="spellEnd"/>
-      <w:r>
-        <w:t> to create and maintain the desired number of Pod replicas.</w:t>
+        <w:t>The Deployment instructs the ReplicaSet to create and maintain the desired number of Pod replicas.</w:t>
       </w:r>
       <w:r>
         <w:br/>
-        <w:t>So, both the Deployment and its underlying </w:t>
-      </w:r>
-      <w:proofErr w:type="spellStart"/>
-      <w:r>
-        <w:t>ReplicaSet</w:t>
-      </w:r>
-      <w:proofErr w:type="spellEnd"/>
-      <w:r>
-        <w:t> are responsible for creating the Pods.</w:t>
+        <w:t>So, both the Deployment and its underlying ReplicaSet are responsible for creating the Pods.</w:t>
       </w:r>
     </w:p>
     <w:p>
@@ -2862,23 +2492,7 @@
         <w:t xml:space="preserve">Q4 : </w:t>
       </w:r>
       <w:r>
-        <w:t xml:space="preserve">What did you add to the YAML file to specify the nodes where the </w:t>
-      </w:r>
-      <w:proofErr w:type="spellStart"/>
-      <w:r>
-        <w:t>vue</w:t>
-      </w:r>
-      <w:proofErr w:type="spellEnd"/>
-      <w:r>
-        <w:t xml:space="preserve">-docker application should run on? TIP: You can use the </w:t>
-      </w:r>
-      <w:proofErr w:type="spellStart"/>
-      <w:r>
-        <w:t>NodeLabel</w:t>
-      </w:r>
-      <w:proofErr w:type="spellEnd"/>
-      <w:r>
-        <w:t xml:space="preserve"> kubernetes.io/hostname</w:t>
+        <w:t>What did you add to the YAML file to specify the nodes where the vue-docker application should run on? TIP: You can use the NodeLabel kubernetes.io/hostname</w:t>
       </w:r>
     </w:p>
     <w:p>
@@ -2903,14 +2517,12 @@
         <w:rPr>
           <w:b/>
           <w:bCs/>
-          <w:lang w:val="en-BE"/>
-        </w:rPr>
-      </w:pPr>
-      <w:r>
-        <w:rPr>
-          <w:b/>
-          <w:bCs/>
-          <w:lang w:val="en-BE"/>
+        </w:rPr>
+      </w:pPr>
+      <w:r>
+        <w:rPr>
+          <w:b/>
+          <w:bCs/>
         </w:rPr>
         <w:t>spec:</w:t>
       </w:r>
@@ -2918,405 +2530,171 @@
     <w:p>
       <w:pPr>
         <w:ind w:left="0" w:firstLine="0"/>
-        <w:rPr>
-          <w:lang w:val="en-BE"/>
-        </w:rPr>
-      </w:pPr>
-      <w:r>
-        <w:rPr>
-          <w:lang w:val="en-BE"/>
-        </w:rPr>
+      </w:pPr>
+      <w:r>
         <w:t>      affinity:</w:t>
       </w:r>
     </w:p>
     <w:p>
       <w:pPr>
         <w:ind w:left="0" w:firstLine="0"/>
-        <w:rPr>
-          <w:lang w:val="en-BE"/>
-        </w:rPr>
-      </w:pPr>
-      <w:r>
-        <w:rPr>
-          <w:lang w:val="en-BE"/>
-        </w:rPr>
-        <w:t xml:space="preserve">        </w:t>
-      </w:r>
-      <w:proofErr w:type="spellStart"/>
-      <w:r>
-        <w:rPr>
-          <w:lang w:val="en-BE"/>
-        </w:rPr>
-        <w:t>nodeAffinity</w:t>
-      </w:r>
-      <w:proofErr w:type="spellEnd"/>
-      <w:r>
-        <w:rPr>
-          <w:lang w:val="en-BE"/>
-        </w:rPr>
-        <w:t>:</w:t>
+      </w:pPr>
+      <w:r>
+        <w:t>        nodeAffinity:</w:t>
       </w:r>
     </w:p>
     <w:p>
       <w:pPr>
         <w:ind w:left="0" w:firstLine="0"/>
-        <w:rPr>
-          <w:lang w:val="en-BE"/>
-        </w:rPr>
-      </w:pPr>
-      <w:r>
-        <w:rPr>
-          <w:lang w:val="en-BE"/>
-        </w:rPr>
-        <w:t xml:space="preserve">          </w:t>
-      </w:r>
-      <w:proofErr w:type="spellStart"/>
-      <w:r>
-        <w:rPr>
-          <w:lang w:val="en-BE"/>
-        </w:rPr>
-        <w:t>requiredDuringSchedulingIgnoredDuringExecution</w:t>
-      </w:r>
-      <w:proofErr w:type="spellEnd"/>
-      <w:r>
-        <w:rPr>
-          <w:lang w:val="en-BE"/>
-        </w:rPr>
-        <w:t>:</w:t>
+      </w:pPr>
+      <w:r>
+        <w:t>          requiredDuringSchedulingIgnoredDuringExecution:</w:t>
       </w:r>
     </w:p>
     <w:p>
       <w:pPr>
         <w:ind w:left="0" w:firstLine="0"/>
-        <w:rPr>
-          <w:lang w:val="en-BE"/>
-        </w:rPr>
-      </w:pPr>
-      <w:r>
-        <w:rPr>
-          <w:lang w:val="en-BE"/>
-        </w:rPr>
-        <w:t xml:space="preserve">            </w:t>
-      </w:r>
-      <w:proofErr w:type="spellStart"/>
-      <w:r>
-        <w:rPr>
-          <w:lang w:val="en-BE"/>
-        </w:rPr>
-        <w:t>nodeSelectorTerms</w:t>
-      </w:r>
-      <w:proofErr w:type="spellEnd"/>
-      <w:r>
-        <w:rPr>
-          <w:lang w:val="en-BE"/>
-        </w:rPr>
-        <w:t>:</w:t>
+      </w:pPr>
+      <w:r>
+        <w:t>            nodeSelectorTerms:</w:t>
       </w:r>
     </w:p>
     <w:p>
       <w:pPr>
         <w:ind w:left="0" w:firstLine="0"/>
-        <w:rPr>
-          <w:lang w:val="en-BE"/>
-        </w:rPr>
-      </w:pPr>
-      <w:r>
-        <w:rPr>
-          <w:lang w:val="en-BE"/>
-        </w:rPr>
-        <w:t xml:space="preserve">              - </w:t>
-      </w:r>
-      <w:proofErr w:type="spellStart"/>
-      <w:r>
-        <w:rPr>
-          <w:lang w:val="en-BE"/>
-        </w:rPr>
-        <w:t>matchExpressions</w:t>
-      </w:r>
-      <w:proofErr w:type="spellEnd"/>
-      <w:r>
-        <w:rPr>
-          <w:lang w:val="en-BE"/>
-        </w:rPr>
-        <w:t>:</w:t>
+      </w:pPr>
+      <w:r>
+        <w:t>              - matchExpressions:</w:t>
       </w:r>
     </w:p>
     <w:p>
       <w:pPr>
         <w:ind w:left="0" w:firstLine="0"/>
-        <w:rPr>
-          <w:lang w:val="en-BE"/>
-        </w:rPr>
-      </w:pPr>
-      <w:r>
-        <w:rPr>
-          <w:lang w:val="en-BE"/>
-        </w:rPr>
+      </w:pPr>
+      <w:r>
         <w:t>                  - key: kubernetes.io/hostname</w:t>
       </w:r>
     </w:p>
     <w:p>
       <w:pPr>
         <w:ind w:left="0" w:firstLine="0"/>
-        <w:rPr>
-          <w:lang w:val="en-BE"/>
-        </w:rPr>
-      </w:pPr>
-      <w:r>
-        <w:rPr>
-          <w:lang w:val="en-BE"/>
-        </w:rPr>
+      </w:pPr>
+      <w:r>
         <w:t>                    operator: In</w:t>
       </w:r>
     </w:p>
     <w:p>
       <w:pPr>
         <w:ind w:left="0" w:firstLine="0"/>
-        <w:rPr>
-          <w:lang w:val="en-BE"/>
-        </w:rPr>
-      </w:pPr>
-      <w:r>
-        <w:rPr>
-          <w:lang w:val="en-BE"/>
-        </w:rPr>
+      </w:pPr>
+      <w:r>
         <w:t>                    values:</w:t>
       </w:r>
     </w:p>
     <w:p>
       <w:pPr>
         <w:ind w:left="0" w:firstLine="0"/>
-        <w:rPr>
-          <w:lang w:val="en-BE"/>
-        </w:rPr>
-      </w:pPr>
-      <w:r>
-        <w:rPr>
-          <w:lang w:val="en-BE"/>
-        </w:rPr>
+      </w:pPr>
+      <w:r>
         <w:t>                      - k3d-k3s-default-agent-0</w:t>
       </w:r>
     </w:p>
     <w:p>
       <w:pPr>
         <w:ind w:left="0" w:firstLine="0"/>
-        <w:rPr>
-          <w:lang w:val="en-BE"/>
-        </w:rPr>
-      </w:pPr>
-      <w:r>
-        <w:rPr>
-          <w:lang w:val="en-BE"/>
-        </w:rPr>
+      </w:pPr>
+      <w:r>
         <w:t>      containers:</w:t>
       </w:r>
     </w:p>
     <w:p>
       <w:pPr>
         <w:ind w:left="0" w:firstLine="0"/>
-        <w:rPr>
-          <w:lang w:val="en-BE"/>
-        </w:rPr>
-      </w:pPr>
-      <w:r>
-        <w:rPr>
-          <w:lang w:val="en-BE"/>
-        </w:rPr>
-        <w:t xml:space="preserve">        - name: </w:t>
-      </w:r>
-      <w:proofErr w:type="spellStart"/>
-      <w:r>
-        <w:rPr>
-          <w:lang w:val="en-BE"/>
-        </w:rPr>
-        <w:t>vue</w:t>
-      </w:r>
-      <w:proofErr w:type="spellEnd"/>
-      <w:r>
-        <w:rPr>
-          <w:lang w:val="en-BE"/>
-        </w:rPr>
-        <w:t>-container</w:t>
+      </w:pPr>
+      <w:r>
+        <w:t>        - name: vue-container</w:t>
       </w:r>
     </w:p>
     <w:p>
       <w:pPr>
         <w:ind w:left="0" w:firstLine="0"/>
-        <w:rPr>
-          <w:lang w:val="en-BE"/>
-        </w:rPr>
-      </w:pPr>
-      <w:r>
-        <w:rPr>
-          <w:lang w:val="en-BE"/>
-        </w:rPr>
-        <w:t xml:space="preserve">          image: </w:t>
-      </w:r>
-      <w:proofErr w:type="spellStart"/>
-      <w:r>
-        <w:rPr>
-          <w:lang w:val="en-BE"/>
-        </w:rPr>
-        <w:t>spartanroyalty</w:t>
-      </w:r>
-      <w:proofErr w:type="spellEnd"/>
-      <w:r>
-        <w:rPr>
-          <w:lang w:val="en-BE"/>
-        </w:rPr>
-        <w:t>/</w:t>
-      </w:r>
-      <w:proofErr w:type="spellStart"/>
-      <w:r>
-        <w:rPr>
-          <w:lang w:val="en-BE"/>
-        </w:rPr>
-        <w:t>docker-new-frontend:latest</w:t>
-      </w:r>
-      <w:proofErr w:type="spellEnd"/>
-      <w:r>
-        <w:rPr>
-          <w:lang w:val="en-BE"/>
+      </w:pPr>
+      <w:r>
+        <w:t xml:space="preserve">          image: spartanroyalty/docker-new-frontend:latest </w:t>
+      </w:r>
+    </w:p>
+    <w:p>
+      <w:pPr>
+        <w:ind w:left="0" w:firstLine="0"/>
+      </w:pPr>
+      <w:r>
+        <w:t>          ports:</w:t>
+      </w:r>
+    </w:p>
+    <w:p>
+      <w:pPr>
+        <w:ind w:left="0" w:firstLine="0"/>
+      </w:pPr>
+      <w:r>
+        <w:t>            - containerPort: 5000</w:t>
+      </w:r>
+    </w:p>
+    <w:p>
+      <w:pPr>
+        <w:ind w:left="0" w:firstLine="0"/>
+        <w:rPr>
+          <w:b/>
+          <w:bCs/>
+        </w:rPr>
+      </w:pPr>
+    </w:p>
+    <w:p>
+      <w:pPr>
+        <w:ind w:left="0" w:firstLine="0"/>
+      </w:pPr>
+      <w:r>
+        <w:rPr>
+          <w:b/>
+          <w:bCs/>
+        </w:rPr>
+        <w:t>Q5 :</w:t>
+      </w:r>
+      <w:r>
+        <w:rPr>
+          <w:b/>
+          <w:bCs/>
         </w:rPr>
         <w:t xml:space="preserve"> </w:t>
       </w:r>
+      <w:r>
+        <w:t>Where can you find the logs?</w:t>
+      </w:r>
+    </w:p>
+    <w:p>
+      <w:pPr>
+        <w:numPr>
+          <w:ilvl w:val="0"/>
+          <w:numId w:val="6"/>
+        </w:numPr>
+      </w:pPr>
+      <w:r>
+        <w:t>In the Dashboard?</w:t>
+      </w:r>
+    </w:p>
+    <w:p>
+      <w:pPr>
+        <w:numPr>
+          <w:ilvl w:val="0"/>
+          <w:numId w:val="6"/>
+        </w:numPr>
+      </w:pPr>
+      <w:r>
+        <w:t>Using the kubectl command line?</w:t>
+      </w:r>
     </w:p>
     <w:p>
       <w:pPr>
         <w:ind w:left="0" w:firstLine="0"/>
-        <w:rPr>
-          <w:lang w:val="en-BE"/>
-        </w:rPr>
-      </w:pPr>
-      <w:r>
-        <w:rPr>
-          <w:lang w:val="en-BE"/>
-        </w:rPr>
-        <w:t>          ports:</w:t>
-      </w:r>
-    </w:p>
-    <w:p>
-      <w:pPr>
-        <w:ind w:left="0" w:firstLine="0"/>
-        <w:rPr>
-          <w:lang w:val="en-BE"/>
-        </w:rPr>
-      </w:pPr>
-      <w:r>
-        <w:rPr>
-          <w:lang w:val="en-BE"/>
-        </w:rPr>
-        <w:t xml:space="preserve">            - </w:t>
-      </w:r>
-      <w:proofErr w:type="spellStart"/>
-      <w:r>
-        <w:rPr>
-          <w:lang w:val="en-BE"/>
-        </w:rPr>
-        <w:t>containerPort</w:t>
-      </w:r>
-      <w:proofErr w:type="spellEnd"/>
-      <w:r>
-        <w:rPr>
-          <w:lang w:val="en-BE"/>
-        </w:rPr>
-        <w:t>: 5000</w:t>
-      </w:r>
-    </w:p>
-    <w:p>
-      <w:pPr>
-        <w:ind w:left="0" w:firstLine="0"/>
-        <w:rPr>
-          <w:b/>
-          <w:bCs/>
-        </w:rPr>
-      </w:pPr>
-    </w:p>
-    <w:p>
-      <w:pPr>
-        <w:ind w:left="0" w:firstLine="0"/>
-        <w:rPr>
-          <w:lang w:val="en-BE"/>
-        </w:rPr>
-      </w:pPr>
-      <w:r>
-        <w:rPr>
-          <w:b/>
-          <w:bCs/>
-        </w:rPr>
-        <w:t>Q5 :</w:t>
-      </w:r>
-      <w:r>
-        <w:rPr>
-          <w:b/>
-          <w:bCs/>
-        </w:rPr>
-        <w:t xml:space="preserve"> </w:t>
-      </w:r>
-      <w:r>
-        <w:rPr>
-          <w:lang w:val="en-BE"/>
-        </w:rPr>
-        <w:t>Where can you find the logs?</w:t>
-      </w:r>
-    </w:p>
-    <w:p>
-      <w:pPr>
-        <w:numPr>
-          <w:ilvl w:val="0"/>
-          <w:numId w:val="6"/>
-        </w:numPr>
-        <w:rPr>
-          <w:lang w:val="en-BE"/>
-        </w:rPr>
-      </w:pPr>
-      <w:r>
-        <w:rPr>
-          <w:lang w:val="en-BE"/>
-        </w:rPr>
-        <w:t>In the Dashboard?</w:t>
-      </w:r>
-    </w:p>
-    <w:p>
-      <w:pPr>
-        <w:numPr>
-          <w:ilvl w:val="0"/>
-          <w:numId w:val="6"/>
-        </w:numPr>
-        <w:rPr>
-          <w:lang w:val="en-BE"/>
-        </w:rPr>
-      </w:pPr>
-      <w:r>
-        <w:rPr>
-          <w:lang w:val="en-BE"/>
-        </w:rPr>
-        <w:t xml:space="preserve">Using the </w:t>
-      </w:r>
-      <w:proofErr w:type="spellStart"/>
-      <w:r>
-        <w:rPr>
-          <w:lang w:val="en-BE"/>
-        </w:rPr>
-        <w:t>kubectl</w:t>
-      </w:r>
-      <w:proofErr w:type="spellEnd"/>
-      <w:r>
-        <w:rPr>
-          <w:lang w:val="en-BE"/>
-        </w:rPr>
-        <w:t xml:space="preserve"> command line?</w:t>
-      </w:r>
-    </w:p>
-    <w:p>
-      <w:pPr>
-        <w:numPr>
-          <w:ilvl w:val="0"/>
-          <w:numId w:val="6"/>
-        </w:numPr>
-        <w:rPr>
-          <w:lang w:val="en-BE"/>
-        </w:rPr>
       </w:pPr>
     </w:p>
     <w:p>
@@ -3335,7 +2713,91 @@
         <w:lastRenderedPageBreak/>
         <w:t>A5 :</w:t>
       </w:r>
-    </w:p>
+      <w:r>
+        <w:rPr>
+          <w:b/>
+          <w:bCs/>
+        </w:rPr>
+        <w:t xml:space="preserve"> </w:t>
+      </w:r>
+    </w:p>
+    <w:p>
+      <w:pPr>
+        <w:pStyle w:val="ListParagraph"/>
+        <w:numPr>
+          <w:ilvl w:val="0"/>
+          <w:numId w:val="4"/>
+        </w:numPr>
+        <w:rPr>
+          <w:b/>
+          <w:bCs/>
+        </w:rPr>
+      </w:pPr>
+      <w:r>
+        <w:rPr>
+          <w:b/>
+          <w:bCs/>
+        </w:rPr>
+        <w:t>In the Dashboard:</w:t>
+      </w:r>
+    </w:p>
+    <w:p>
+      <w:pPr>
+        <w:pStyle w:val="ListParagraph"/>
+        <w:numPr>
+          <w:ilvl w:val="1"/>
+          <w:numId w:val="4"/>
+        </w:numPr>
+      </w:pPr>
+      <w:r>
+        <w:t>Go to the "Pods" section, select your pod, and click on the "Logs" tab to view the logs for that pod.</w:t>
+      </w:r>
+    </w:p>
+    <w:p>
+      <w:pPr>
+        <w:pStyle w:val="ListParagraph"/>
+        <w:numPr>
+          <w:ilvl w:val="0"/>
+          <w:numId w:val="4"/>
+        </w:numPr>
+        <w:rPr>
+          <w:b/>
+          <w:bCs/>
+        </w:rPr>
+      </w:pPr>
+      <w:r>
+        <w:rPr>
+          <w:b/>
+          <w:bCs/>
+        </w:rPr>
+        <w:t>CMD</w:t>
+      </w:r>
+    </w:p>
+    <w:p>
+      <w:pPr>
+        <w:pStyle w:val="ListParagraph"/>
+        <w:numPr>
+          <w:ilvl w:val="1"/>
+          <w:numId w:val="4"/>
+        </w:numPr>
+      </w:pPr>
+      <w:r>
+        <w:t>kubectl logs &lt;pod-name&gt; -n &lt;namespace&gt;</w:t>
+      </w:r>
+    </w:p>
+    <w:p>
+      <w:pPr>
+        <w:pStyle w:val="ListParagraph"/>
+        <w:numPr>
+          <w:ilvl w:val="1"/>
+          <w:numId w:val="4"/>
+        </w:numPr>
+      </w:pPr>
+      <w:r>
+        <w:t>kubectl logs nginx-app-7df7b66fb5-8c8zh -n howest-fastapi-ls</w:t>
+      </w:r>
+    </w:p>
+    <w:p/>
     <w:p>
       <w:pPr>
         <w:ind w:left="0" w:firstLine="0"/>
@@ -3344,6 +2806,23 @@
           <w:bCs/>
         </w:rPr>
       </w:pPr>
+      <w:r>
+        <w:rPr>
+          <w:b/>
+          <w:bCs/>
+        </w:rPr>
+        <w:t>Q6 :</w:t>
+      </w:r>
+      <w:r>
+        <w:rPr>
+          <w:b/>
+          <w:bCs/>
+        </w:rPr>
+        <w:t xml:space="preserve"> </w:t>
+      </w:r>
+      <w:r>
+        <w:t>What value should you configure in the MYSQL_HOST variable?</w:t>
+      </w:r>
     </w:p>
     <w:p>
       <w:pPr>
@@ -3358,70 +2837,33 @@
           <w:b/>
           <w:bCs/>
         </w:rPr>
-        <w:t>Q6 :</w:t>
-      </w:r>
-    </w:p>
-    <w:p>
-      <w:pPr>
-        <w:ind w:left="0" w:firstLine="0"/>
-        <w:rPr>
-          <w:b/>
-          <w:bCs/>
-        </w:rPr>
-      </w:pPr>
-      <w:r>
-        <w:rPr>
-          <w:b/>
-          <w:bCs/>
-        </w:rPr>
         <w:t>A6 :</w:t>
       </w:r>
-    </w:p>
-    <w:p>
-      <w:pPr>
-        <w:ind w:left="0" w:firstLine="0"/>
-        <w:rPr>
-          <w:b/>
-          <w:bCs/>
-        </w:rPr>
-      </w:pPr>
-    </w:p>
-    <w:p>
-      <w:pPr>
-        <w:ind w:left="0" w:firstLine="0"/>
-        <w:rPr>
-          <w:b/>
-          <w:bCs/>
-        </w:rPr>
-      </w:pPr>
-      <w:r>
-        <w:rPr>
-          <w:b/>
-          <w:bCs/>
-        </w:rPr>
-        <w:t>Q7 :</w:t>
-      </w:r>
-    </w:p>
-    <w:p>
-      <w:pPr>
-        <w:ind w:left="0" w:firstLine="0"/>
-        <w:rPr>
-          <w:b/>
-          <w:bCs/>
-        </w:rPr>
-      </w:pPr>
-      <w:r>
-        <w:rPr>
-          <w:b/>
-          <w:bCs/>
-        </w:rPr>
-        <w:t>A7 :</w:t>
+      <w:r>
+        <w:rPr>
+          <w:b/>
+          <w:bCs/>
+        </w:rPr>
+        <w:t xml:space="preserve"> </w:t>
+      </w:r>
+      <w:r>
+        <w:t>MYSQL_HOST=mariadb</w:t>
       </w:r>
     </w:p>
     <w:p>
       <w:pPr>
         <w:spacing w:after="34" w:line="259" w:lineRule="auto"/>
         <w:ind w:left="-5"/>
+        <w:rPr>
+          <w:b/>
+          <w:bCs/>
+        </w:rPr>
+      </w:pPr>
+    </w:p>
+    <w:p>
+      <w:pPr>
+        <w:spacing w:after="34" w:line="259" w:lineRule="auto"/>
+        <w:ind w:left="-5"/>
       </w:pPr>
       <w:r>
         <w:rPr>
@@ -3456,19 +2898,45 @@
     </w:p>
     <w:p>
       <w:pPr>
-        <w:numPr>
-          <w:ilvl w:val="0"/>
-          <w:numId w:val="1"/>
-        </w:numPr>
-        <w:ind w:hanging="360"/>
-      </w:pPr>
-      <w:proofErr w:type="spellStart"/>
-      <w:r>
-        <w:t>Sdsd</w:t>
-      </w:r>
-      <w:proofErr w:type="spellEnd"/>
-    </w:p>
-    <w:p/>
+        <w:pStyle w:val="ListParagraph"/>
+        <w:numPr>
+          <w:ilvl w:val="0"/>
+          <w:numId w:val="8"/>
+        </w:numPr>
+      </w:pPr>
+      <w:r>
+        <w:t>You can use NodePorts to link (Services).</w:t>
+      </w:r>
+    </w:p>
+    <w:p>
+      <w:pPr>
+        <w:pStyle w:val="ListParagraph"/>
+        <w:numPr>
+          <w:ilvl w:val="0"/>
+          <w:numId w:val="8"/>
+        </w:numPr>
+      </w:pPr>
+      <w:r>
+        <w:t>Kubernetes Dashboard to check logs and other info.</w:t>
+      </w:r>
+    </w:p>
+    <w:p>
+      <w:pPr>
+        <w:pStyle w:val="ListParagraph"/>
+        <w:numPr>
+          <w:ilvl w:val="0"/>
+          <w:numId w:val="8"/>
+        </w:numPr>
+      </w:pPr>
+      <w:r>
+        <w:t>Using Secrets to get rid of visible passwords.</w:t>
+      </w:r>
+    </w:p>
+    <w:p>
+      <w:pPr>
+        <w:ind w:left="360" w:firstLine="0"/>
+      </w:pPr>
+    </w:p>
     <w:p>
       <w:pPr>
         <w:spacing w:after="9" w:line="269" w:lineRule="auto"/>
@@ -3513,16 +2981,63 @@
       <w:pPr>
         <w:numPr>
           <w:ilvl w:val="0"/>
-          <w:numId w:val="1"/>
+          <w:numId w:val="7"/>
         </w:numPr>
         <w:spacing w:after="44"/>
-        <w:ind w:hanging="360"/>
-      </w:pPr>
-      <w:proofErr w:type="spellStart"/>
-      <w:r>
-        <w:t>Sdsd</w:t>
-      </w:r>
-      <w:proofErr w:type="spellEnd"/>
+        <w:rPr>
+          <w:lang w:val="en-BE"/>
+        </w:rPr>
+      </w:pPr>
+      <w:r>
+        <w:rPr>
+          <w:lang w:val="en-BE"/>
+        </w:rPr>
+        <w:t>How do you view the logs of a running Pod using the kubectl command line tool?</w:t>
+      </w:r>
+    </w:p>
+    <w:p>
+      <w:pPr>
+        <w:numPr>
+          <w:ilvl w:val="0"/>
+          <w:numId w:val="7"/>
+        </w:numPr>
+        <w:spacing w:after="44"/>
+        <w:rPr>
+          <w:lang w:val="en-BE"/>
+        </w:rPr>
+      </w:pPr>
+      <w:r>
+        <w:rPr>
+          <w:lang w:val="en-BE"/>
+        </w:rPr>
+        <w:t>Which field in a Deployment YAML specifies the Docker image to use for a container?</w:t>
+      </w:r>
+    </w:p>
+    <w:p>
+      <w:pPr>
+        <w:pStyle w:val="ListParagraph"/>
+        <w:numPr>
+          <w:ilvl w:val="0"/>
+          <w:numId w:val="7"/>
+        </w:numPr>
+        <w:rPr>
+          <w:lang w:val="en-BE"/>
+        </w:rPr>
+      </w:pPr>
+      <w:r>
+        <w:rPr>
+          <w:lang w:val="en-BE"/>
+        </w:rPr>
+        <w:t>How do you expose a Kubernetes Deployment to external traffic using a NodePort service?</w:t>
+      </w:r>
+    </w:p>
+    <w:p>
+      <w:pPr>
+        <w:spacing w:after="44"/>
+        <w:rPr>
+          <w:lang w:val="en-BE"/>
+        </w:rPr>
+      </w:pPr>
     </w:p>
     <w:p>
       <w:pPr>
@@ -3597,6 +3112,7 @@
         <w:ind w:hanging="360"/>
       </w:pPr>
       <w:r>
+        <w:lastRenderedPageBreak/>
         <w:t xml:space="preserve">&lt;For labs on Azure&gt; I have shut down any resources that are in use, in order to avoid unexpected costs. </w:t>
       </w:r>
     </w:p>
@@ -4446,6 +3962,208 @@
     </w:lvl>
   </w:abstractNum>
   <w:abstractNum w:abstractNumId="5" w15:restartNumberingAfterBreak="0">
+    <w:nsid w:val="615B31C4"/>
+    <w:multiLevelType w:val="multilevel"/>
+    <w:tmpl w:val="E212877A"/>
+    <w:lvl w:ilvl="0">
+      <w:start w:val="1"/>
+      <w:numFmt w:val="decimal"/>
+      <w:lvlText w:val="%1."/>
+      <w:lvlJc w:val="left"/>
+      <w:pPr>
+        <w:tabs>
+          <w:tab w:val="num" w:pos="720"/>
+        </w:tabs>
+        <w:ind w:left="720" w:hanging="360"/>
+      </w:pPr>
+    </w:lvl>
+    <w:lvl w:ilvl="1" w:tentative="1">
+      <w:start w:val="1"/>
+      <w:numFmt w:val="decimal"/>
+      <w:lvlText w:val="%2."/>
+      <w:lvlJc w:val="left"/>
+      <w:pPr>
+        <w:tabs>
+          <w:tab w:val="num" w:pos="1440"/>
+        </w:tabs>
+        <w:ind w:left="1440" w:hanging="360"/>
+      </w:pPr>
+    </w:lvl>
+    <w:lvl w:ilvl="2" w:tentative="1">
+      <w:start w:val="1"/>
+      <w:numFmt w:val="decimal"/>
+      <w:lvlText w:val="%3."/>
+      <w:lvlJc w:val="left"/>
+      <w:pPr>
+        <w:tabs>
+          <w:tab w:val="num" w:pos="2160"/>
+        </w:tabs>
+        <w:ind w:left="2160" w:hanging="360"/>
+      </w:pPr>
+    </w:lvl>
+    <w:lvl w:ilvl="3" w:tentative="1">
+      <w:start w:val="1"/>
+      <w:numFmt w:val="decimal"/>
+      <w:lvlText w:val="%4."/>
+      <w:lvlJc w:val="left"/>
+      <w:pPr>
+        <w:tabs>
+          <w:tab w:val="num" w:pos="2880"/>
+        </w:tabs>
+        <w:ind w:left="2880" w:hanging="360"/>
+      </w:pPr>
+    </w:lvl>
+    <w:lvl w:ilvl="4" w:tentative="1">
+      <w:start w:val="1"/>
+      <w:numFmt w:val="decimal"/>
+      <w:lvlText w:val="%5."/>
+      <w:lvlJc w:val="left"/>
+      <w:pPr>
+        <w:tabs>
+          <w:tab w:val="num" w:pos="3600"/>
+        </w:tabs>
+        <w:ind w:left="3600" w:hanging="360"/>
+      </w:pPr>
+    </w:lvl>
+    <w:lvl w:ilvl="5" w:tentative="1">
+      <w:start w:val="1"/>
+      <w:numFmt w:val="decimal"/>
+      <w:lvlText w:val="%6."/>
+      <w:lvlJc w:val="left"/>
+      <w:pPr>
+        <w:tabs>
+          <w:tab w:val="num" w:pos="4320"/>
+        </w:tabs>
+        <w:ind w:left="4320" w:hanging="360"/>
+      </w:pPr>
+    </w:lvl>
+    <w:lvl w:ilvl="6" w:tentative="1">
+      <w:start w:val="1"/>
+      <w:numFmt w:val="decimal"/>
+      <w:lvlText w:val="%7."/>
+      <w:lvlJc w:val="left"/>
+      <w:pPr>
+        <w:tabs>
+          <w:tab w:val="num" w:pos="5040"/>
+        </w:tabs>
+        <w:ind w:left="5040" w:hanging="360"/>
+      </w:pPr>
+    </w:lvl>
+    <w:lvl w:ilvl="7" w:tentative="1">
+      <w:start w:val="1"/>
+      <w:numFmt w:val="decimal"/>
+      <w:lvlText w:val="%8."/>
+      <w:lvlJc w:val="left"/>
+      <w:pPr>
+        <w:tabs>
+          <w:tab w:val="num" w:pos="5760"/>
+        </w:tabs>
+        <w:ind w:left="5760" w:hanging="360"/>
+      </w:pPr>
+    </w:lvl>
+    <w:lvl w:ilvl="8" w:tentative="1">
+      <w:start w:val="1"/>
+      <w:numFmt w:val="decimal"/>
+      <w:lvlText w:val="%9."/>
+      <w:lvlJc w:val="left"/>
+      <w:pPr>
+        <w:tabs>
+          <w:tab w:val="num" w:pos="6480"/>
+        </w:tabs>
+        <w:ind w:left="6480" w:hanging="360"/>
+      </w:pPr>
+    </w:lvl>
+  </w:abstractNum>
+  <w:abstractNum w:abstractNumId="6" w15:restartNumberingAfterBreak="0">
+    <w:nsid w:val="678525A3"/>
+    <w:multiLevelType w:val="hybridMultilevel"/>
+    <w:tmpl w:val="F5C8A62C"/>
+    <w:lvl w:ilvl="0" w:tplc="2000000F">
+      <w:start w:val="1"/>
+      <w:numFmt w:val="decimal"/>
+      <w:lvlText w:val="%1."/>
+      <w:lvlJc w:val="left"/>
+      <w:pPr>
+        <w:ind w:left="720" w:hanging="360"/>
+      </w:pPr>
+      <w:rPr>
+        <w:rFonts w:hint="default"/>
+      </w:rPr>
+    </w:lvl>
+    <w:lvl w:ilvl="1" w:tplc="20000019" w:tentative="1">
+      <w:start w:val="1"/>
+      <w:numFmt w:val="lowerLetter"/>
+      <w:lvlText w:val="%2."/>
+      <w:lvlJc w:val="left"/>
+      <w:pPr>
+        <w:ind w:left="1440" w:hanging="360"/>
+      </w:pPr>
+    </w:lvl>
+    <w:lvl w:ilvl="2" w:tplc="2000001B" w:tentative="1">
+      <w:start w:val="1"/>
+      <w:numFmt w:val="lowerRoman"/>
+      <w:lvlText w:val="%3."/>
+      <w:lvlJc w:val="right"/>
+      <w:pPr>
+        <w:ind w:left="2160" w:hanging="180"/>
+      </w:pPr>
+    </w:lvl>
+    <w:lvl w:ilvl="3" w:tplc="2000000F" w:tentative="1">
+      <w:start w:val="1"/>
+      <w:numFmt w:val="decimal"/>
+      <w:lvlText w:val="%4."/>
+      <w:lvlJc w:val="left"/>
+      <w:pPr>
+        <w:ind w:left="2880" w:hanging="360"/>
+      </w:pPr>
+    </w:lvl>
+    <w:lvl w:ilvl="4" w:tplc="20000019" w:tentative="1">
+      <w:start w:val="1"/>
+      <w:numFmt w:val="lowerLetter"/>
+      <w:lvlText w:val="%5."/>
+      <w:lvlJc w:val="left"/>
+      <w:pPr>
+        <w:ind w:left="3600" w:hanging="360"/>
+      </w:pPr>
+    </w:lvl>
+    <w:lvl w:ilvl="5" w:tplc="2000001B" w:tentative="1">
+      <w:start w:val="1"/>
+      <w:numFmt w:val="lowerRoman"/>
+      <w:lvlText w:val="%6."/>
+      <w:lvlJc w:val="right"/>
+      <w:pPr>
+        <w:ind w:left="4320" w:hanging="180"/>
+      </w:pPr>
+    </w:lvl>
+    <w:lvl w:ilvl="6" w:tplc="2000000F" w:tentative="1">
+      <w:start w:val="1"/>
+      <w:numFmt w:val="decimal"/>
+      <w:lvlText w:val="%7."/>
+      <w:lvlJc w:val="left"/>
+      <w:pPr>
+        <w:ind w:left="5040" w:hanging="360"/>
+      </w:pPr>
+    </w:lvl>
+    <w:lvl w:ilvl="7" w:tplc="20000019" w:tentative="1">
+      <w:start w:val="1"/>
+      <w:numFmt w:val="lowerLetter"/>
+      <w:lvlText w:val="%8."/>
+      <w:lvlJc w:val="left"/>
+      <w:pPr>
+        <w:ind w:left="5760" w:hanging="360"/>
+      </w:pPr>
+    </w:lvl>
+    <w:lvl w:ilvl="8" w:tplc="2000001B" w:tentative="1">
+      <w:start w:val="1"/>
+      <w:numFmt w:val="lowerRoman"/>
+      <w:lvlText w:val="%9."/>
+      <w:lvlJc w:val="right"/>
+      <w:pPr>
+        <w:ind w:left="6480" w:hanging="180"/>
+      </w:pPr>
+    </w:lvl>
+  </w:abstractNum>
+  <w:abstractNum w:abstractNumId="7" w15:restartNumberingAfterBreak="0">
     <w:nsid w:val="6C524EC0"/>
     <w:multiLevelType w:val="hybridMultilevel"/>
     <w:tmpl w:val="C27C8FC6"/>
@@ -4567,13 +4285,19 @@
     <w:abstractNumId w:val="2"/>
   </w:num>
   <w:num w:numId="4" w16cid:durableId="1467702339">
-    <w:abstractNumId w:val="5"/>
+    <w:abstractNumId w:val="7"/>
   </w:num>
   <w:num w:numId="5" w16cid:durableId="1294821808">
     <w:abstractNumId w:val="3"/>
   </w:num>
   <w:num w:numId="6" w16cid:durableId="407195022">
     <w:abstractNumId w:val="4"/>
+  </w:num>
+  <w:num w:numId="7" w16cid:durableId="1557354430">
+    <w:abstractNumId w:val="5"/>
+  </w:num>
+  <w:num w:numId="8" w16cid:durableId="1919754194">
+    <w:abstractNumId w:val="6"/>
   </w:num>
 </w:numbering>
 </file>

</xml_diff>